<commit_message>
Added some comments first on some stuff
</commit_message>
<xml_diff>
--- a/Requirement Document.docx
+++ b/Requirement Document.docx
@@ -2,6 +2,12 @@
 <file path=word/document.xml><?xml version="1.0" encoding="utf-8"?>
 <w:document xmlns:wpc="http://schemas.microsoft.com/office/word/2010/wordprocessingCanvas" xmlns:cx="http://schemas.microsoft.com/office/drawing/2014/chartex" xmlns:cx1="http://schemas.microsoft.com/office/drawing/2015/9/8/chartex" xmlns:cx2="http://schemas.microsoft.com/office/drawing/2015/10/21/chartex" xmlns:cx3="http://schemas.microsoft.com/office/drawing/2016/5/9/chartex" xmlns:cx4="http://schemas.microsoft.com/office/drawing/2016/5/10/chartex" xmlns:cx5="http://schemas.microsoft.com/office/drawing/2016/5/11/chartex" xmlns:cx6="http://schemas.microsoft.com/office/drawing/2016/5/12/chartex" xmlns:cx7="http://schemas.microsoft.com/office/drawing/2016/5/13/chartex" xmlns:cx8="http://schemas.microsoft.com/office/drawing/2016/5/14/chartex" xmlns:mc="http://schemas.openxmlformats.org/markup-compatibility/2006" xmlns:aink="http://schemas.microsoft.com/office/drawing/2016/ink" xmlns:am3d="http://schemas.microsoft.com/office/drawing/2017/model3d" xmlns:o="urn:schemas-microsoft-com:office:office" xmlns:r="http://schemas.openxmlformats.org/officeDocument/2006/relationships" xmlns:m="http://schemas.openxmlformats.org/officeDocument/2006/math" xmlns:v="urn:schemas-microsoft-com:vml" xmlns:wp14="http://schemas.microsoft.com/office/word/2010/wordprocessingDrawing" xmlns:wp="http://schemas.openxmlformats.org/drawingml/2006/wordprocessingDrawing" xmlns:w10="urn:schemas-microsoft-com:office:word" xmlns:w="http://schemas.openxmlformats.org/wordprocessingml/2006/main" xmlns:w14="http://schemas.microsoft.com/office/word/2010/wordml" xmlns:w15="http://schemas.microsoft.com/office/word/2012/wordml" xmlns:w16cid="http://schemas.microsoft.com/office/word/2016/wordml/cid" xmlns:w16se="http://schemas.microsoft.com/office/word/2015/wordml/symex" xmlns:wpg="http://schemas.microsoft.com/office/word/2010/wordprocessingGroup" xmlns:wpi="http://schemas.microsoft.com/office/word/2010/wordprocessingInk" xmlns:wne="http://schemas.microsoft.com/office/word/2006/wordml" xmlns:wps="http://schemas.microsoft.com/office/word/2010/wordprocessingShape" mc:Ignorable="w14 w15 w16se w16cid wp14">
   <w:body>
+    <w:p>
+      <w:pPr>
+        <w:pStyle w:val="Title"/>
+        <w:jc w:val="center"/>
+      </w:pPr>
+    </w:p>
     <w:p>
       <w:pPr>
         <w:pStyle w:val="Title"/>
@@ -238,7 +244,6 @@
       </w:pPr>
       <w:bookmarkStart w:id="0" w:name="_Toc520210095"/>
       <w:r>
-        <w:lastRenderedPageBreak/>
         <w:t>Revision History</w:t>
       </w:r>
       <w:bookmarkEnd w:id="0"/>
@@ -615,6 +620,12 @@
     <w:p/>
     <w:sdt>
       <w:sdtPr>
+        <w:rPr>
+          <w:rFonts w:asciiTheme="minorHAnsi" w:eastAsiaTheme="minorHAnsi" w:hAnsiTheme="minorHAnsi" w:cstheme="minorBidi"/>
+          <w:color w:val="auto"/>
+          <w:sz w:val="22"/>
+          <w:szCs w:val="22"/>
+        </w:rPr>
         <w:id w:val="344061029"/>
         <w:docPartObj>
           <w:docPartGallery w:val="Table of Contents"/>
@@ -623,13 +634,9 @@
       </w:sdtPr>
       <w:sdtEndPr>
         <w:rPr>
-          <w:rFonts w:asciiTheme="minorHAnsi" w:eastAsiaTheme="minorHAnsi" w:hAnsiTheme="minorHAnsi" w:cstheme="minorBidi"/>
           <w:b/>
           <w:bCs/>
           <w:noProof/>
-          <w:color w:val="auto"/>
-          <w:sz w:val="22"/>
-          <w:szCs w:val="22"/>
         </w:rPr>
       </w:sdtEndPr>
       <w:sdtContent>
@@ -3372,7 +3379,35 @@
     <w:p>
       <w:r>
         <w:tab/>
-        <w:t xml:space="preserve">This document will contain functional and nonfunctional requirements for the game King Me, as well as use cases, diagrams, and UI mock-ups. The game contains two components that allow two players to play on a PC and a third component that runs connects the first two components. The PC components will be referred to as </w:t>
+        <w:t xml:space="preserve">This document will contain functional and nonfunctional requirements for the game King Me, as well as </w:t>
+      </w:r>
+      <w:commentRangeStart w:id="5"/>
+      <w:r>
+        <w:t>use cases, diagrams, and UI mock-ups.</w:t>
+      </w:r>
+      <w:commentRangeEnd w:id="5"/>
+      <w:r>
+        <w:rPr>
+          <w:rStyle w:val="CommentReference"/>
+        </w:rPr>
+        <w:commentReference w:id="5"/>
+      </w:r>
+      <w:r>
+        <w:t xml:space="preserve"> The game contains two components that allow two players to play on </w:t>
+      </w:r>
+      <w:commentRangeStart w:id="6"/>
+      <w:r>
+        <w:t>a PC</w:t>
+      </w:r>
+      <w:commentRangeEnd w:id="6"/>
+      <w:r>
+        <w:rPr>
+          <w:rStyle w:val="CommentReference"/>
+        </w:rPr>
+        <w:commentReference w:id="6"/>
+      </w:r>
+      <w:r>
+        <w:t xml:space="preserve"> and a third component that runs connects the first two components. The PC components will be referred to as </w:t>
       </w:r>
       <w:r>
         <w:rPr>
@@ -3423,33 +3458,31 @@
       <w:pPr>
         <w:pStyle w:val="Heading1"/>
       </w:pPr>
-      <w:bookmarkStart w:id="5" w:name="_Toc520210100"/>
+      <w:bookmarkStart w:id="7" w:name="_Toc520210100"/>
       <w:r>
         <w:lastRenderedPageBreak/>
         <w:t>Description</w:t>
       </w:r>
-      <w:bookmarkEnd w:id="5"/>
+      <w:bookmarkEnd w:id="7"/>
     </w:p>
     <w:p>
       <w:pPr>
         <w:pStyle w:val="Heading2"/>
       </w:pPr>
-      <w:bookmarkStart w:id="6" w:name="_Toc520210101"/>
+      <w:bookmarkStart w:id="8" w:name="_Toc520210101"/>
       <w:r>
         <w:t>Product Perspective</w:t>
       </w:r>
-      <w:bookmarkEnd w:id="6"/>
+      <w:bookmarkEnd w:id="8"/>
     </w:p>
     <w:p>
       <w:r>
         <w:tab/>
-        <w:t xml:space="preserve">King Me is </w:t>
-      </w:r>
-      <w:proofErr w:type="gramStart"/>
-      <w:r>
-        <w:t>a</w:t>
-      </w:r>
-      <w:proofErr w:type="gramEnd"/>
+        <w:t>King Me is a</w:t>
+      </w:r>
+      <w:r>
+        <w:t>n</w:t>
+      </w:r>
       <w:r>
         <w:t xml:space="preserve"> online two-player checkers game designed to be played on two computers across the internet. One player will host the game while the second player joins the host’s game. Once both players have joined, one player will be </w:t>
       </w:r>
@@ -3472,24 +3505,45 @@
     <w:p>
       <w:r>
         <w:tab/>
+      </w:r>
+      <w:commentRangeStart w:id="9"/>
+      <w:r>
         <w:t>INSERT IMAGE OF GAME WITH UI</w:t>
       </w:r>
+      <w:commentRangeEnd w:id="9"/>
+      <w:r>
+        <w:rPr>
+          <w:rStyle w:val="CommentReference"/>
+        </w:rPr>
+        <w:commentReference w:id="9"/>
+      </w:r>
     </w:p>
     <w:p>
       <w:r>
         <w:tab/>
-        <w:t>The game is intended to run on two PCs, Player 1 and Player 2. Players will make their move on their own PC and that move will be translated to the other’s PC through the server connection. Once the move has been applied to both Player’s screens, the player who didn’t make a move will take their turn. This will continue until one player has won.</w:t>
+        <w:t xml:space="preserve">The game is intended to run on two PCs, Player 1 and Player 2. Players will make their move on their own PC and that move will be translated to the other’s PC through the server connection. Once the move has been applied to both Player’s screens, </w:t>
+      </w:r>
+      <w:commentRangeStart w:id="10"/>
+      <w:r>
+        <w:t>the player who didn’t make a move will take their turn. This will continue until one player has won.</w:t>
+      </w:r>
+      <w:commentRangeEnd w:id="10"/>
+      <w:r>
+        <w:rPr>
+          <w:rStyle w:val="CommentReference"/>
+        </w:rPr>
+        <w:commentReference w:id="10"/>
       </w:r>
     </w:p>
     <w:p>
       <w:pPr>
         <w:pStyle w:val="Heading2"/>
       </w:pPr>
-      <w:bookmarkStart w:id="7" w:name="_Toc520210102"/>
+      <w:bookmarkStart w:id="11" w:name="_Toc520210102"/>
       <w:r>
         <w:t>Player PC Interface</w:t>
       </w:r>
-      <w:bookmarkEnd w:id="7"/>
+      <w:bookmarkEnd w:id="11"/>
     </w:p>
     <w:p>
       <w:r>
@@ -3510,24 +3564,24 @@
       <w:pPr>
         <w:pStyle w:val="Heading1"/>
       </w:pPr>
-      <w:bookmarkStart w:id="8" w:name="_Toc520210103"/>
+      <w:bookmarkStart w:id="12" w:name="_Toc520210103"/>
       <w:r>
         <w:t>Product Functions</w:t>
       </w:r>
-      <w:bookmarkEnd w:id="8"/>
+      <w:bookmarkEnd w:id="12"/>
     </w:p>
     <w:p>
       <w:pPr>
         <w:pStyle w:val="Heading2"/>
       </w:pPr>
-      <w:bookmarkStart w:id="9" w:name="_Toc520210104"/>
+      <w:bookmarkStart w:id="13" w:name="_Toc520210104"/>
       <w:r>
         <w:t xml:space="preserve">Player </w:t>
       </w:r>
       <w:r>
         <w:t>Functionality</w:t>
       </w:r>
-      <w:bookmarkEnd w:id="9"/>
+      <w:bookmarkEnd w:id="13"/>
     </w:p>
     <w:p>
       <w:r>
@@ -3556,7 +3610,18 @@
         </w:numPr>
       </w:pPr>
       <w:r>
-        <w:t>Ability to accept a move</w:t>
+        <w:t xml:space="preserve">Ability to </w:t>
+      </w:r>
+      <w:commentRangeStart w:id="14"/>
+      <w:r>
+        <w:t>accept a move</w:t>
+      </w:r>
+      <w:commentRangeEnd w:id="14"/>
+      <w:r>
+        <w:rPr>
+          <w:rStyle w:val="CommentReference"/>
+        </w:rPr>
+        <w:commentReference w:id="14"/>
       </w:r>
     </w:p>
     <w:p>
@@ -3568,7 +3633,21 @@
         </w:numPr>
       </w:pPr>
       <w:r>
-        <w:t>Ability to conform a move is legal</w:t>
+        <w:t xml:space="preserve">Ability to </w:t>
+      </w:r>
+      <w:commentRangeStart w:id="15"/>
+      <w:r>
+        <w:t xml:space="preserve">conform </w:t>
+      </w:r>
+      <w:commentRangeEnd w:id="15"/>
+      <w:r>
+        <w:rPr>
+          <w:rStyle w:val="CommentReference"/>
+        </w:rPr>
+        <w:commentReference w:id="15"/>
+      </w:r>
+      <w:r>
+        <w:t>a move is legal</w:t>
       </w:r>
     </w:p>
     <w:p>
@@ -3623,11 +3702,11 @@
       <w:pPr>
         <w:pStyle w:val="Heading2"/>
       </w:pPr>
-      <w:bookmarkStart w:id="10" w:name="_Toc520210105"/>
+      <w:bookmarkStart w:id="16" w:name="_Toc520210105"/>
       <w:r>
         <w:t>Server Functionality</w:t>
       </w:r>
-      <w:bookmarkEnd w:id="10"/>
+      <w:bookmarkEnd w:id="16"/>
     </w:p>
     <w:p>
       <w:r>
@@ -3678,12 +3757,12 @@
       <w:pPr>
         <w:pStyle w:val="Heading1"/>
       </w:pPr>
-      <w:bookmarkStart w:id="11" w:name="_Toc520210106"/>
+      <w:bookmarkStart w:id="17" w:name="_Toc520210106"/>
       <w:r>
         <w:lastRenderedPageBreak/>
         <w:t>User Description</w:t>
       </w:r>
-      <w:bookmarkEnd w:id="11"/>
+      <w:bookmarkEnd w:id="17"/>
     </w:p>
     <w:p>
       <w:r>
@@ -3704,21 +3783,21 @@
       <w:pPr>
         <w:pStyle w:val="Heading1"/>
       </w:pPr>
-      <w:bookmarkStart w:id="12" w:name="_Toc520210107"/>
+      <w:bookmarkStart w:id="18" w:name="_Toc520210107"/>
       <w:r>
         <w:t>Assumptions and Dependencies</w:t>
       </w:r>
-      <w:bookmarkEnd w:id="12"/>
+      <w:bookmarkEnd w:id="18"/>
     </w:p>
     <w:p>
       <w:pPr>
         <w:pStyle w:val="Heading2"/>
       </w:pPr>
-      <w:bookmarkStart w:id="13" w:name="_Toc520210108"/>
+      <w:bookmarkStart w:id="19" w:name="_Toc520210108"/>
       <w:r>
         <w:t>C#</w:t>
       </w:r>
-      <w:bookmarkEnd w:id="13"/>
+      <w:bookmarkEnd w:id="19"/>
       <w:r>
         <w:t xml:space="preserve"> </w:t>
       </w:r>
@@ -3726,67 +3805,107 @@
     <w:p>
       <w:r>
         <w:tab/>
+      </w:r>
+      <w:commentRangeStart w:id="20"/>
+      <w:r>
         <w:t xml:space="preserve">INSERT INFO ABOUT HOW GAME IS GOING TO RUN </w:t>
       </w:r>
+      <w:commentRangeEnd w:id="20"/>
+      <w:r>
+        <w:rPr>
+          <w:rStyle w:val="CommentReference"/>
+        </w:rPr>
+        <w:commentReference w:id="20"/>
+      </w:r>
     </w:p>
     <w:p>
       <w:pPr>
         <w:pStyle w:val="Heading2"/>
       </w:pPr>
-      <w:bookmarkStart w:id="14" w:name="_Toc520210109"/>
+      <w:bookmarkStart w:id="21" w:name="_Toc520210109"/>
       <w:r>
         <w:t>.NET GUI</w:t>
       </w:r>
-      <w:bookmarkEnd w:id="14"/>
+      <w:bookmarkEnd w:id="21"/>
     </w:p>
     <w:p>
       <w:r>
         <w:tab/>
+      </w:r>
+      <w:commentRangeStart w:id="22"/>
+      <w:r>
         <w:t>INSERT INFO ABOUT GUI</w:t>
       </w:r>
+      <w:commentRangeEnd w:id="22"/>
+      <w:r>
+        <w:rPr>
+          <w:rStyle w:val="CommentReference"/>
+        </w:rPr>
+        <w:commentReference w:id="22"/>
+      </w:r>
     </w:p>
     <w:p>
       <w:pPr>
         <w:pStyle w:val="Heading2"/>
       </w:pPr>
-      <w:bookmarkStart w:id="15" w:name="_Toc520210110"/>
+      <w:bookmarkStart w:id="23" w:name="_Toc520210110"/>
       <w:r>
         <w:t>C# Networking</w:t>
       </w:r>
-      <w:bookmarkEnd w:id="15"/>
+      <w:bookmarkEnd w:id="23"/>
     </w:p>
     <w:p>
       <w:r>
         <w:tab/>
+      </w:r>
+      <w:commentRangeStart w:id="24"/>
+      <w:r>
         <w:t>INSERT INFO ABOUT HOW THE GAME WILL CONNECT</w:t>
       </w:r>
+      <w:commentRangeEnd w:id="24"/>
+      <w:r>
+        <w:rPr>
+          <w:rStyle w:val="CommentReference"/>
+        </w:rPr>
+        <w:commentReference w:id="24"/>
+      </w:r>
     </w:p>
     <w:p>
       <w:pPr>
         <w:pStyle w:val="Heading2"/>
       </w:pPr>
-      <w:bookmarkStart w:id="16" w:name="_Toc520210111"/>
+      <w:bookmarkStart w:id="25" w:name="_Toc520210111"/>
       <w:r>
         <w:t>Art Assets</w:t>
       </w:r>
-      <w:bookmarkEnd w:id="16"/>
+      <w:bookmarkEnd w:id="25"/>
     </w:p>
     <w:p>
       <w:r>
         <w:tab/>
+      </w:r>
+      <w:commentRangeStart w:id="26"/>
+      <w:r>
         <w:t xml:space="preserve">The project team will create all art assets for Player tokens, game board, and Player UI. </w:t>
       </w:r>
+      <w:commentRangeEnd w:id="26"/>
+      <w:r>
+        <w:rPr>
+          <w:rStyle w:val="CommentReference"/>
+        </w:rPr>
+        <w:commentReference w:id="26"/>
+      </w:r>
     </w:p>
     <w:p/>
     <w:p>
       <w:pPr>
         <w:pStyle w:val="Heading1"/>
       </w:pPr>
-      <w:bookmarkStart w:id="17" w:name="_Toc520210112"/>
+      <w:bookmarkStart w:id="27" w:name="_Toc520210112"/>
       <w:r>
         <w:t>Requirements Apportioning</w:t>
       </w:r>
-      <w:bookmarkEnd w:id="17"/>
+      <w:bookmarkEnd w:id="27"/>
     </w:p>
     <w:p/>
     <w:tbl>
@@ -3840,8 +3959,6 @@
             <w:r>
               <w:t>Priority 1 requirements are essential to the product and must be in the final build. These requirements must be tested and verified to ensure proper functionality.</w:t>
             </w:r>
-            <w:bookmarkStart w:id="18" w:name="_GoBack"/>
-            <w:bookmarkEnd w:id="18"/>
           </w:p>
         </w:tc>
       </w:tr>
@@ -3922,22 +4039,22 @@
       <w:pPr>
         <w:pStyle w:val="Heading1"/>
       </w:pPr>
-      <w:bookmarkStart w:id="19" w:name="_Toc520210113"/>
+      <w:bookmarkStart w:id="28" w:name="_Toc520210113"/>
       <w:r>
         <w:lastRenderedPageBreak/>
         <w:t>Functional Requirements</w:t>
       </w:r>
-      <w:bookmarkEnd w:id="19"/>
+      <w:bookmarkEnd w:id="28"/>
     </w:p>
     <w:p>
       <w:pPr>
         <w:pStyle w:val="Heading2"/>
       </w:pPr>
-      <w:bookmarkStart w:id="20" w:name="_Toc520210114"/>
+      <w:bookmarkStart w:id="29" w:name="_Toc520210114"/>
       <w:r>
         <w:t>Player</w:t>
       </w:r>
-      <w:bookmarkEnd w:id="20"/>
+      <w:bookmarkEnd w:id="29"/>
     </w:p>
     <w:p>
       <w:r>
@@ -3951,14 +4068,14 @@
       <w:pPr>
         <w:pStyle w:val="Heading3"/>
       </w:pPr>
-      <w:bookmarkStart w:id="21" w:name="_Toc520210115"/>
+      <w:bookmarkStart w:id="30" w:name="_Toc520210115"/>
       <w:r>
         <w:t>R1.1</w:t>
       </w:r>
       <w:r>
         <w:t xml:space="preserve"> Starting a Game</w:t>
       </w:r>
-      <w:bookmarkEnd w:id="21"/>
+      <w:bookmarkEnd w:id="30"/>
     </w:p>
     <w:tbl>
       <w:tblPr>
@@ -4104,11 +4221,11 @@
       <w:pPr>
         <w:pStyle w:val="Heading2"/>
       </w:pPr>
-      <w:bookmarkStart w:id="22" w:name="_Toc520210116"/>
+      <w:bookmarkStart w:id="31" w:name="_Toc520210116"/>
       <w:r>
         <w:t>Running a Game</w:t>
       </w:r>
-      <w:bookmarkEnd w:id="22"/>
+      <w:bookmarkEnd w:id="31"/>
     </w:p>
     <w:p>
       <w:r>
@@ -4119,11 +4236,11 @@
       <w:pPr>
         <w:pStyle w:val="Heading3"/>
       </w:pPr>
-      <w:bookmarkStart w:id="23" w:name="_Toc520210117"/>
+      <w:bookmarkStart w:id="32" w:name="_Toc520210117"/>
       <w:r>
         <w:t>R2.1 Loading a Game</w:t>
       </w:r>
-      <w:bookmarkEnd w:id="23"/>
+      <w:bookmarkEnd w:id="32"/>
     </w:p>
     <w:tbl>
       <w:tblPr>
@@ -4457,11 +4574,11 @@
       <w:pPr>
         <w:pStyle w:val="Heading3"/>
       </w:pPr>
-      <w:bookmarkStart w:id="24" w:name="_Toc520210118"/>
+      <w:bookmarkStart w:id="33" w:name="_Toc520210118"/>
       <w:r>
         <w:t>R2.2 On Player’s Turn</w:t>
       </w:r>
-      <w:bookmarkEnd w:id="24"/>
+      <w:bookmarkEnd w:id="33"/>
     </w:p>
     <w:tbl>
       <w:tblPr>
@@ -4821,11 +4938,11 @@
       <w:pPr>
         <w:pStyle w:val="Heading3"/>
       </w:pPr>
-      <w:bookmarkStart w:id="25" w:name="_Toc520210119"/>
+      <w:bookmarkStart w:id="34" w:name="_Toc520210119"/>
       <w:r>
         <w:t>R2.3 Off-Turn Player</w:t>
       </w:r>
-      <w:bookmarkEnd w:id="25"/>
+      <w:bookmarkEnd w:id="34"/>
     </w:p>
     <w:tbl>
       <w:tblPr>
@@ -4976,11 +5093,11 @@
       <w:pPr>
         <w:pStyle w:val="Heading3"/>
       </w:pPr>
-      <w:bookmarkStart w:id="26" w:name="_Toc520210120"/>
+      <w:bookmarkStart w:id="35" w:name="_Toc520210120"/>
       <w:r>
         <w:t>R2.4 Paused Game</w:t>
       </w:r>
-      <w:bookmarkEnd w:id="26"/>
+      <w:bookmarkEnd w:id="35"/>
     </w:p>
     <w:tbl>
       <w:tblPr>
@@ -5126,11 +5243,11 @@
       <w:pPr>
         <w:pStyle w:val="Heading3"/>
       </w:pPr>
-      <w:bookmarkStart w:id="27" w:name="_Toc520210121"/>
+      <w:bookmarkStart w:id="36" w:name="_Toc520210121"/>
       <w:r>
         <w:t>R2.5 Game Over</w:t>
       </w:r>
-      <w:bookmarkEnd w:id="27"/>
+      <w:bookmarkEnd w:id="36"/>
     </w:p>
     <w:tbl>
       <w:tblPr>
@@ -5402,35 +5519,35 @@
       <w:pPr>
         <w:pStyle w:val="Heading1"/>
       </w:pPr>
-      <w:bookmarkStart w:id="28" w:name="_Toc520210122"/>
+      <w:bookmarkStart w:id="37" w:name="_Toc520210122"/>
       <w:r>
         <w:lastRenderedPageBreak/>
         <w:t>Non-Functional Requirements</w:t>
       </w:r>
-      <w:bookmarkEnd w:id="28"/>
+      <w:bookmarkEnd w:id="37"/>
     </w:p>
     <w:p>
       <w:pPr>
         <w:pStyle w:val="Heading2"/>
       </w:pPr>
-      <w:bookmarkStart w:id="29" w:name="_Toc520210123"/>
+      <w:bookmarkStart w:id="38" w:name="_Toc520210123"/>
       <w:r>
         <w:t>Network Connection</w:t>
       </w:r>
-      <w:bookmarkEnd w:id="29"/>
+      <w:bookmarkEnd w:id="38"/>
     </w:p>
     <w:p>
       <w:pPr>
         <w:pStyle w:val="Heading3"/>
       </w:pPr>
-      <w:bookmarkStart w:id="30" w:name="_Toc520210124"/>
+      <w:bookmarkStart w:id="39" w:name="_Toc520210124"/>
       <w:r>
         <w:t>R</w:t>
       </w:r>
       <w:r>
         <w:t>3.1 Player Connection</w:t>
       </w:r>
-      <w:bookmarkEnd w:id="30"/>
+      <w:bookmarkEnd w:id="39"/>
     </w:p>
     <w:p>
       <w:pPr>
@@ -5450,7 +5567,21 @@
         <w:rPr>
           <w:b/>
         </w:rPr>
-        <w:t>Priority 1</w:t>
+        <w:t xml:space="preserve">Priority </w:t>
+      </w:r>
+      <w:commentRangeStart w:id="40"/>
+      <w:r>
+        <w:rPr>
+          <w:b/>
+        </w:rPr>
+        <w:t>1</w:t>
+      </w:r>
+      <w:commentRangeEnd w:id="40"/>
+      <w:r>
+        <w:rPr>
+          <w:rStyle w:val="CommentReference"/>
+        </w:rPr>
+        <w:commentReference w:id="40"/>
       </w:r>
     </w:p>
     <w:p>
@@ -5465,17 +5596,17 @@
       <w:pPr>
         <w:pStyle w:val="Heading2"/>
       </w:pPr>
-      <w:bookmarkStart w:id="31" w:name="_Toc520210125"/>
+      <w:bookmarkStart w:id="41" w:name="_Toc520210125"/>
       <w:r>
         <w:t>Host Operating System Requirements</w:t>
       </w:r>
-      <w:bookmarkEnd w:id="31"/>
+      <w:bookmarkEnd w:id="41"/>
     </w:p>
     <w:p>
       <w:pPr>
         <w:pStyle w:val="Heading3"/>
       </w:pPr>
-      <w:bookmarkStart w:id="32" w:name="_Toc520210126"/>
+      <w:bookmarkStart w:id="42" w:name="_Toc520210126"/>
       <w:r>
         <w:t xml:space="preserve">R4.1 </w:t>
       </w:r>
@@ -5485,7 +5616,7 @@
       <w:r>
         <w:t xml:space="preserve"> Support</w:t>
       </w:r>
-      <w:bookmarkEnd w:id="32"/>
+      <w:bookmarkEnd w:id="42"/>
     </w:p>
     <w:p>
       <w:pPr>
@@ -5518,24 +5649,24 @@
         </w:rPr>
         <w:br/>
       </w:r>
-      <w:bookmarkStart w:id="33" w:name="_Toc520210127"/>
+      <w:bookmarkStart w:id="43" w:name="_Toc520210127"/>
       <w:r>
         <w:t>Accessibility</w:t>
       </w:r>
-      <w:bookmarkEnd w:id="33"/>
+      <w:bookmarkEnd w:id="43"/>
     </w:p>
     <w:p>
       <w:pPr>
         <w:pStyle w:val="Heading3"/>
       </w:pPr>
-      <w:bookmarkStart w:id="34" w:name="_Toc520210128"/>
+      <w:bookmarkStart w:id="44" w:name="_Toc520210128"/>
       <w:r>
         <w:t>R5.1</w:t>
       </w:r>
       <w:r>
         <w:t xml:space="preserve"> Game Download</w:t>
       </w:r>
-      <w:bookmarkEnd w:id="34"/>
+      <w:bookmarkEnd w:id="44"/>
     </w:p>
     <w:p>
       <w:pPr>
@@ -5562,7 +5693,7 @@
       <w:pPr>
         <w:pStyle w:val="Heading3"/>
       </w:pPr>
-      <w:bookmarkStart w:id="35" w:name="_Toc520210129"/>
+      <w:bookmarkStart w:id="45" w:name="_Toc520210129"/>
       <w:r>
         <w:t xml:space="preserve">R5.2 </w:t>
       </w:r>
@@ -5572,7 +5703,7 @@
       <w:r>
         <w:t>l File Size</w:t>
       </w:r>
-      <w:bookmarkEnd w:id="35"/>
+      <w:bookmarkEnd w:id="45"/>
     </w:p>
     <w:p>
       <w:pPr>
@@ -5593,11 +5724,11 @@
       <w:pPr>
         <w:pStyle w:val="Heading3"/>
       </w:pPr>
-      <w:bookmarkStart w:id="36" w:name="_Toc520210130"/>
+      <w:bookmarkStart w:id="46" w:name="_Toc520210130"/>
       <w:r>
         <w:t>R5.3 Server Connection</w:t>
       </w:r>
-      <w:bookmarkEnd w:id="36"/>
+      <w:bookmarkEnd w:id="46"/>
     </w:p>
     <w:p>
       <w:pPr>
@@ -5608,6 +5739,9 @@
       </w:pPr>
       <w:r>
         <w:tab/>
+      </w:r>
+      <w:commentRangeStart w:id="47"/>
+      <w:r>
         <w:t>The server will al</w:t>
       </w:r>
       <w:r>
@@ -5633,6 +5767,13 @@
         </w:rPr>
         <w:t>Priority 1</w:t>
       </w:r>
+      <w:commentRangeEnd w:id="47"/>
+      <w:r>
+        <w:rPr>
+          <w:rStyle w:val="CommentReference"/>
+        </w:rPr>
+        <w:commentReference w:id="47"/>
+      </w:r>
     </w:p>
     <w:p>
       <w:pPr>
@@ -5643,27 +5784,35 @@
       <w:pPr>
         <w:pStyle w:val="Heading2"/>
       </w:pPr>
-      <w:bookmarkStart w:id="37" w:name="_Toc520210131"/>
+      <w:bookmarkStart w:id="48" w:name="_Toc520210131"/>
       <w:r>
         <w:t>Playtesting</w:t>
       </w:r>
-      <w:bookmarkEnd w:id="37"/>
-    </w:p>
-    <w:p>
+      <w:bookmarkEnd w:id="48"/>
+    </w:p>
+    <w:p>
+      <w:commentRangeStart w:id="49"/>
       <w:r>
         <w:t>INSERT INFO ABOUT HOW WERE GOING TO PLAYTEST</w:t>
       </w:r>
+      <w:commentRangeEnd w:id="49"/>
+      <w:r>
+        <w:rPr>
+          <w:rStyle w:val="CommentReference"/>
+        </w:rPr>
+        <w:commentReference w:id="49"/>
+      </w:r>
     </w:p>
     <w:p/>
     <w:p>
       <w:pPr>
         <w:pStyle w:val="Heading1"/>
       </w:pPr>
-      <w:bookmarkStart w:id="38" w:name="_Toc520210132"/>
+      <w:bookmarkStart w:id="50" w:name="_Toc520210132"/>
       <w:r>
         <w:t>User Interface</w:t>
       </w:r>
-      <w:bookmarkEnd w:id="38"/>
+      <w:bookmarkEnd w:id="50"/>
     </w:p>
     <w:p>
       <w:pPr>
@@ -5940,8 +6089,18 @@
       <w:pPr>
         <w:pStyle w:val="Heading2"/>
       </w:pPr>
+      <w:commentRangeStart w:id="51"/>
       <w:r>
         <w:t>Rules Screen</w:t>
+      </w:r>
+      <w:commentRangeEnd w:id="51"/>
+      <w:r>
+        <w:rPr>
+          <w:rStyle w:val="CommentReference"/>
+          <w:rFonts w:asciiTheme="minorHAnsi" w:eastAsiaTheme="minorHAnsi" w:hAnsiTheme="minorHAnsi" w:cstheme="minorBidi"/>
+          <w:color w:val="auto"/>
+        </w:rPr>
+        <w:commentReference w:id="51"/>
       </w:r>
     </w:p>
     <w:tbl>
@@ -6051,6 +6210,286 @@
     </w:sectPr>
   </w:body>
 </w:document>
+</file>
+
+<file path=word/comments.xml><?xml version="1.0" encoding="utf-8"?>
+<w:comments xmlns:wpc="http://schemas.microsoft.com/office/word/2010/wordprocessingCanvas" xmlns:cx="http://schemas.microsoft.com/office/drawing/2014/chartex" xmlns:cx1="http://schemas.microsoft.com/office/drawing/2015/9/8/chartex" xmlns:cx2="http://schemas.microsoft.com/office/drawing/2015/10/21/chartex" xmlns:cx3="http://schemas.microsoft.com/office/drawing/2016/5/9/chartex" xmlns:cx4="http://schemas.microsoft.com/office/drawing/2016/5/10/chartex" xmlns:cx5="http://schemas.microsoft.com/office/drawing/2016/5/11/chartex" xmlns:cx6="http://schemas.microsoft.com/office/drawing/2016/5/12/chartex" xmlns:cx7="http://schemas.microsoft.com/office/drawing/2016/5/13/chartex" xmlns:cx8="http://schemas.microsoft.com/office/drawing/2016/5/14/chartex" xmlns:mc="http://schemas.openxmlformats.org/markup-compatibility/2006" xmlns:aink="http://schemas.microsoft.com/office/drawing/2016/ink" xmlns:am3d="http://schemas.microsoft.com/office/drawing/2017/model3d" xmlns:o="urn:schemas-microsoft-com:office:office" xmlns:r="http://schemas.openxmlformats.org/officeDocument/2006/relationships" xmlns:m="http://schemas.openxmlformats.org/officeDocument/2006/math" xmlns:v="urn:schemas-microsoft-com:vml" xmlns:wp14="http://schemas.microsoft.com/office/word/2010/wordprocessingDrawing" xmlns:wp="http://schemas.openxmlformats.org/drawingml/2006/wordprocessingDrawing" xmlns:w10="urn:schemas-microsoft-com:office:word" xmlns:w="http://schemas.openxmlformats.org/wordprocessingml/2006/main" xmlns:w14="http://schemas.microsoft.com/office/word/2010/wordml" xmlns:w15="http://schemas.microsoft.com/office/word/2012/wordml" xmlns:w16cid="http://schemas.microsoft.com/office/word/2016/wordml/cid" xmlns:w16se="http://schemas.microsoft.com/office/word/2015/wordml/symex" xmlns:wpg="http://schemas.microsoft.com/office/word/2010/wordprocessingGroup" xmlns:wpi="http://schemas.microsoft.com/office/word/2010/wordprocessingInk" xmlns:wne="http://schemas.microsoft.com/office/word/2006/wordml" xmlns:wps="http://schemas.microsoft.com/office/word/2010/wordprocessingShape" mc:Ignorable="w14 w15 w16se w16cid wp14">
+  <w:comment w:id="5" w:author="vince finn" w:date="2018-07-25T09:52:00Z" w:initials="vf">
+    <w:p>
+      <w:pPr>
+        <w:pStyle w:val="CommentText"/>
+      </w:pPr>
+      <w:r>
+        <w:rPr>
+          <w:rStyle w:val="CommentReference"/>
+        </w:rPr>
+        <w:annotationRef/>
+      </w:r>
+      <w:r>
+        <w:t>Remove this part if we don’t add any of these.</w:t>
+      </w:r>
+    </w:p>
+  </w:comment>
+  <w:comment w:id="6" w:author="vince finn" w:date="2018-07-25T09:53:00Z" w:initials="vf">
+    <w:p>
+      <w:pPr>
+        <w:pStyle w:val="CommentText"/>
+      </w:pPr>
+      <w:r>
+        <w:rPr>
+          <w:rStyle w:val="CommentReference"/>
+        </w:rPr>
+        <w:annotationRef/>
+      </w:r>
+      <w:r>
+        <w:t>“their respective windows machines” a PC makes it sound like they both are on 1 PC.</w:t>
+      </w:r>
+    </w:p>
+  </w:comment>
+  <w:comment w:id="9" w:author="vince finn" w:date="2018-07-25T09:55:00Z" w:initials="vf">
+    <w:p>
+      <w:pPr>
+        <w:pStyle w:val="CommentText"/>
+      </w:pPr>
+      <w:r>
+        <w:rPr>
+          <w:rStyle w:val="CommentReference"/>
+        </w:rPr>
+        <w:annotationRef/>
+      </w:r>
+      <w:r>
+        <w:t>TO DO: Insert Sample UI</w:t>
+      </w:r>
+    </w:p>
+  </w:comment>
+  <w:comment w:id="10" w:author="vince finn" w:date="2018-07-25T09:57:00Z" w:initials="vf">
+    <w:p>
+      <w:pPr>
+        <w:pStyle w:val="CommentText"/>
+      </w:pPr>
+      <w:r>
+        <w:rPr>
+          <w:rStyle w:val="CommentReference"/>
+        </w:rPr>
+        <w:annotationRef/>
+      </w:r>
+      <w:r>
+        <w:t>“and that player will hand off the turn to his opponent. This will continue until a player has won or both players end up in a draw”.</w:t>
+      </w:r>
+    </w:p>
+  </w:comment>
+  <w:comment w:id="14" w:author="vince finn" w:date="2018-07-25T11:33:00Z" w:initials="vf">
+    <w:p>
+      <w:pPr>
+        <w:pStyle w:val="CommentText"/>
+      </w:pPr>
+      <w:r>
+        <w:rPr>
+          <w:rStyle w:val="CommentReference"/>
+        </w:rPr>
+        <w:annotationRef/>
+      </w:r>
+      <w:r>
+        <w:t xml:space="preserve">does this mean players accept or reject opponents </w:t>
+      </w:r>
+      <w:proofErr w:type="gramStart"/>
+      <w:r>
+        <w:t>move.</w:t>
+      </w:r>
+      <w:proofErr w:type="gramEnd"/>
+      <w:r>
+        <w:t xml:space="preserve"> Should the server be what sends out valid moves and accepts valid moves.</w:t>
+      </w:r>
+    </w:p>
+  </w:comment>
+  <w:comment w:id="15" w:author="vince finn" w:date="2018-07-25T11:32:00Z" w:initials="vf">
+    <w:p>
+      <w:pPr>
+        <w:pStyle w:val="CommentText"/>
+      </w:pPr>
+      <w:r>
+        <w:rPr>
+          <w:rStyle w:val="CommentReference"/>
+        </w:rPr>
+        <w:annotationRef/>
+      </w:r>
+      <w:r>
+        <w:t>confirm</w:t>
+      </w:r>
+    </w:p>
+  </w:comment>
+  <w:comment w:id="20" w:author="vince finn" w:date="2018-07-25T15:31:00Z" w:initials="vf">
+    <w:p>
+      <w:pPr>
+        <w:pStyle w:val="CommentText"/>
+      </w:pPr>
+      <w:r>
+        <w:rPr>
+          <w:rStyle w:val="CommentReference"/>
+        </w:rPr>
+        <w:annotationRef/>
+      </w:r>
+      <w:r>
+        <w:t>what .net framework we are going to use</w:t>
+      </w:r>
+    </w:p>
+  </w:comment>
+  <w:comment w:id="22" w:author="vince finn" w:date="2018-07-25T15:30:00Z" w:initials="vf">
+    <w:p>
+      <w:pPr>
+        <w:pStyle w:val="CommentText"/>
+      </w:pPr>
+      <w:r>
+        <w:rPr>
+          <w:rStyle w:val="CommentReference"/>
+        </w:rPr>
+        <w:annotationRef/>
+      </w:r>
+      <w:r>
+        <w:t>Probably just say using Window Forms Application to build the UI</w:t>
+      </w:r>
+    </w:p>
+  </w:comment>
+  <w:comment w:id="24" w:author="vince finn" w:date="2018-07-25T15:30:00Z" w:initials="vf">
+    <w:p>
+      <w:pPr>
+        <w:pStyle w:val="CommentText"/>
+      </w:pPr>
+      <w:r>
+        <w:rPr>
+          <w:rStyle w:val="CommentReference"/>
+        </w:rPr>
+        <w:annotationRef/>
+      </w:r>
+      <w:r>
+        <w:t>Probably sockets, or if someone knows of a more straightforward way</w:t>
+      </w:r>
+    </w:p>
+  </w:comment>
+  <w:comment w:id="26" w:author="vince finn" w:date="2018-07-25T15:31:00Z" w:initials="vf">
+    <w:p>
+      <w:pPr>
+        <w:pStyle w:val="CommentText"/>
+      </w:pPr>
+      <w:r>
+        <w:rPr>
+          <w:rStyle w:val="CommentReference"/>
+        </w:rPr>
+        <w:annotationRef/>
+      </w:r>
+      <w:r>
+        <w:t>Probably just say will use photoshop or something</w:t>
+      </w:r>
+    </w:p>
+  </w:comment>
+  <w:comment w:id="40" w:author="vince finn" w:date="2018-07-25T15:32:00Z" w:initials="vf">
+    <w:p>
+      <w:pPr>
+        <w:pStyle w:val="CommentText"/>
+      </w:pPr>
+      <w:r>
+        <w:rPr>
+          <w:rStyle w:val="CommentReference"/>
+        </w:rPr>
+        <w:annotationRef/>
+      </w:r>
+      <w:r>
+        <w:t>Should add a paragraph for player Disconnection, if someone disconnects before the game is over.</w:t>
+      </w:r>
+    </w:p>
+  </w:comment>
+  <w:comment w:id="47" w:author="vince finn" w:date="2018-07-25T15:33:00Z" w:initials="vf">
+    <w:p>
+      <w:pPr>
+        <w:pStyle w:val="CommentText"/>
+      </w:pPr>
+      <w:r>
+        <w:rPr>
+          <w:rStyle w:val="CommentReference"/>
+        </w:rPr>
+        <w:annotationRef/>
+      </w:r>
+      <w:r>
+        <w:t>Wouldn’t the server be started on someone’s machine. Like if they chose to host, first the server console will be launched and then their client application will start.</w:t>
+      </w:r>
+    </w:p>
+  </w:comment>
+  <w:comment w:id="49" w:author="vince finn" w:date="2018-07-25T15:34:00Z" w:initials="vf">
+    <w:p>
+      <w:pPr>
+        <w:pStyle w:val="CommentText"/>
+      </w:pPr>
+      <w:r>
+        <w:rPr>
+          <w:rStyle w:val="CommentReference"/>
+        </w:rPr>
+        <w:annotationRef/>
+      </w:r>
+      <w:r>
+        <w:t>Should we say if we are going to get other people to playtest it during a beta phase, or just us?</w:t>
+      </w:r>
+    </w:p>
+  </w:comment>
+  <w:comment w:id="51" w:author="vince finn" w:date="2018-07-25T15:37:00Z" w:initials="vf">
+    <w:p>
+      <w:pPr>
+        <w:pStyle w:val="CommentText"/>
+      </w:pPr>
+      <w:r>
+        <w:rPr>
+          <w:rStyle w:val="CommentReference"/>
+        </w:rPr>
+        <w:annotationRef/>
+      </w:r>
+      <w:r>
+        <w:t xml:space="preserve">If we don’t want to bother with this, just remove this section, otherwise the rules screen should just be a pop up, and there would need to be a button somewhere, don’t forget to add this to player </w:t>
+      </w:r>
+      <w:r>
+        <w:t>functionality.</w:t>
+      </w:r>
+      <w:bookmarkStart w:id="52" w:name="_GoBack"/>
+      <w:bookmarkEnd w:id="52"/>
+    </w:p>
+  </w:comment>
+</w:comments>
+</file>
+
+<file path=word/commentsExtended.xml><?xml version="1.0" encoding="utf-8"?>
+<w15:commentsEx xmlns:wpc="http://schemas.microsoft.com/office/word/2010/wordprocessingCanvas" xmlns:cx="http://schemas.microsoft.com/office/drawing/2014/chartex" xmlns:cx1="http://schemas.microsoft.com/office/drawing/2015/9/8/chartex" xmlns:cx2="http://schemas.microsoft.com/office/drawing/2015/10/21/chartex" xmlns:cx3="http://schemas.microsoft.com/office/drawing/2016/5/9/chartex" xmlns:cx4="http://schemas.microsoft.com/office/drawing/2016/5/10/chartex" xmlns:cx5="http://schemas.microsoft.com/office/drawing/2016/5/11/chartex" xmlns:cx6="http://schemas.microsoft.com/office/drawing/2016/5/12/chartex" xmlns:cx7="http://schemas.microsoft.com/office/drawing/2016/5/13/chartex" xmlns:cx8="http://schemas.microsoft.com/office/drawing/2016/5/14/chartex" xmlns:mc="http://schemas.openxmlformats.org/markup-compatibility/2006" xmlns:aink="http://schemas.microsoft.com/office/drawing/2016/ink" xmlns:am3d="http://schemas.microsoft.com/office/drawing/2017/model3d" xmlns:o="urn:schemas-microsoft-com:office:office" xmlns:r="http://schemas.openxmlformats.org/officeDocument/2006/relationships" xmlns:m="http://schemas.openxmlformats.org/officeDocument/2006/math" xmlns:v="urn:schemas-microsoft-com:vml" xmlns:wp14="http://schemas.microsoft.com/office/word/2010/wordprocessingDrawing" xmlns:wp="http://schemas.openxmlformats.org/drawingml/2006/wordprocessingDrawing" xmlns:w10="urn:schemas-microsoft-com:office:word" xmlns:w="http://schemas.openxmlformats.org/wordprocessingml/2006/main" xmlns:w14="http://schemas.microsoft.com/office/word/2010/wordml" xmlns:w15="http://schemas.microsoft.com/office/word/2012/wordml" xmlns:w16cid="http://schemas.microsoft.com/office/word/2016/wordml/cid" xmlns:w16se="http://schemas.microsoft.com/office/word/2015/wordml/symex" xmlns:wpg="http://schemas.microsoft.com/office/word/2010/wordprocessingGroup" xmlns:wpi="http://schemas.microsoft.com/office/word/2010/wordprocessingInk" xmlns:wne="http://schemas.microsoft.com/office/word/2006/wordml" xmlns:wps="http://schemas.microsoft.com/office/word/2010/wordprocessingShape" mc:Ignorable="w14 w15 w16se w16cid wp14">
+  <w15:commentEx w15:paraId="090CA901" w15:done="0"/>
+  <w15:commentEx w15:paraId="64CA8D3E" w15:done="0"/>
+  <w15:commentEx w15:paraId="40D664E9" w15:done="0"/>
+  <w15:commentEx w15:paraId="79950276" w15:done="0"/>
+  <w15:commentEx w15:paraId="2C81286C" w15:done="0"/>
+  <w15:commentEx w15:paraId="022406F3" w15:done="0"/>
+  <w15:commentEx w15:paraId="3C2BE752" w15:done="0"/>
+  <w15:commentEx w15:paraId="5C01F3C1" w15:done="0"/>
+  <w15:commentEx w15:paraId="12299E8E" w15:done="0"/>
+  <w15:commentEx w15:paraId="13D7223C" w15:done="0"/>
+  <w15:commentEx w15:paraId="739C33C0" w15:done="0"/>
+  <w15:commentEx w15:paraId="677EA5AF" w15:done="0"/>
+  <w15:commentEx w15:paraId="4326DC92" w15:done="0"/>
+  <w15:commentEx w15:paraId="41FD29AE" w15:done="0"/>
+</w15:commentsEx>
+</file>
+
+<file path=word/commentsIds.xml><?xml version="1.0" encoding="utf-8"?>
+<w16cid:commentsIds xmlns:wpc="http://schemas.microsoft.com/office/word/2010/wordprocessingCanvas" xmlns:cx="http://schemas.microsoft.com/office/drawing/2014/chartex" xmlns:cx1="http://schemas.microsoft.com/office/drawing/2015/9/8/chartex" xmlns:cx2="http://schemas.microsoft.com/office/drawing/2015/10/21/chartex" xmlns:cx3="http://schemas.microsoft.com/office/drawing/2016/5/9/chartex" xmlns:cx4="http://schemas.microsoft.com/office/drawing/2016/5/10/chartex" xmlns:cx5="http://schemas.microsoft.com/office/drawing/2016/5/11/chartex" xmlns:cx6="http://schemas.microsoft.com/office/drawing/2016/5/12/chartex" xmlns:cx7="http://schemas.microsoft.com/office/drawing/2016/5/13/chartex" xmlns:cx8="http://schemas.microsoft.com/office/drawing/2016/5/14/chartex" xmlns:mc="http://schemas.openxmlformats.org/markup-compatibility/2006" xmlns:aink="http://schemas.microsoft.com/office/drawing/2016/ink" xmlns:am3d="http://schemas.microsoft.com/office/drawing/2017/model3d" xmlns:o="urn:schemas-microsoft-com:office:office" xmlns:r="http://schemas.openxmlformats.org/officeDocument/2006/relationships" xmlns:m="http://schemas.openxmlformats.org/officeDocument/2006/math" xmlns:v="urn:schemas-microsoft-com:vml" xmlns:wp14="http://schemas.microsoft.com/office/word/2010/wordprocessingDrawing" xmlns:wp="http://schemas.openxmlformats.org/drawingml/2006/wordprocessingDrawing" xmlns:w10="urn:schemas-microsoft-com:office:word" xmlns:w="http://schemas.openxmlformats.org/wordprocessingml/2006/main" xmlns:w14="http://schemas.microsoft.com/office/word/2010/wordml" xmlns:w15="http://schemas.microsoft.com/office/word/2012/wordml" xmlns:w16cid="http://schemas.microsoft.com/office/word/2016/wordml/cid" xmlns:w16se="http://schemas.microsoft.com/office/word/2015/wordml/symex" xmlns:wpg="http://schemas.microsoft.com/office/word/2010/wordprocessingGroup" xmlns:wpi="http://schemas.microsoft.com/office/word/2010/wordprocessingInk" xmlns:wne="http://schemas.microsoft.com/office/word/2006/wordml" xmlns:wps="http://schemas.microsoft.com/office/word/2010/wordprocessingShape" mc:Ignorable="w14 w15 w16se w16cid wp14">
+  <w16cid:commentId w16cid:paraId="090CA901" w16cid:durableId="1F02C6C4"/>
+  <w16cid:commentId w16cid:paraId="64CA8D3E" w16cid:durableId="1F02C736"/>
+  <w16cid:commentId w16cid:paraId="40D664E9" w16cid:durableId="1F02C7A6"/>
+  <w16cid:commentId w16cid:paraId="79950276" w16cid:durableId="1F02C7FE"/>
+  <w16cid:commentId w16cid:paraId="2C81286C" w16cid:durableId="1F02DE71"/>
+  <w16cid:commentId w16cid:paraId="022406F3" w16cid:durableId="1F02DE5C"/>
+  <w16cid:commentId w16cid:paraId="3C2BE752" w16cid:durableId="1F031662"/>
+  <w16cid:commentId w16cid:paraId="5C01F3C1" w16cid:durableId="1F0315F9"/>
+  <w16cid:commentId w16cid:paraId="12299E8E" w16cid:durableId="1F031610"/>
+  <w16cid:commentId w16cid:paraId="13D7223C" w16cid:durableId="1F03164B"/>
+  <w16cid:commentId w16cid:paraId="739C33C0" w16cid:durableId="1F03168F"/>
+  <w16cid:commentId w16cid:paraId="677EA5AF" w16cid:durableId="1F0316C2"/>
+  <w16cid:commentId w16cid:paraId="4326DC92" w16cid:durableId="1F031712"/>
+  <w16cid:commentId w16cid:paraId="41FD29AE" w16cid:durableId="1F0317C0"/>
+</w16cid:commentsIds>
 </file>
 
 <file path=word/numbering.xml><?xml version="1.0" encoding="utf-8"?>
@@ -6656,6 +7095,14 @@
     <w:abstractNumId w:val="4"/>
   </w:num>
 </w:numbering>
+</file>
+
+<file path=word/people.xml><?xml version="1.0" encoding="utf-8"?>
+<w15:people xmlns:wpc="http://schemas.microsoft.com/office/word/2010/wordprocessingCanvas" xmlns:cx="http://schemas.microsoft.com/office/drawing/2014/chartex" xmlns:cx1="http://schemas.microsoft.com/office/drawing/2015/9/8/chartex" xmlns:cx2="http://schemas.microsoft.com/office/drawing/2015/10/21/chartex" xmlns:cx3="http://schemas.microsoft.com/office/drawing/2016/5/9/chartex" xmlns:cx4="http://schemas.microsoft.com/office/drawing/2016/5/10/chartex" xmlns:cx5="http://schemas.microsoft.com/office/drawing/2016/5/11/chartex" xmlns:cx6="http://schemas.microsoft.com/office/drawing/2016/5/12/chartex" xmlns:cx7="http://schemas.microsoft.com/office/drawing/2016/5/13/chartex" xmlns:cx8="http://schemas.microsoft.com/office/drawing/2016/5/14/chartex" xmlns:mc="http://schemas.openxmlformats.org/markup-compatibility/2006" xmlns:aink="http://schemas.microsoft.com/office/drawing/2016/ink" xmlns:am3d="http://schemas.microsoft.com/office/drawing/2017/model3d" xmlns:o="urn:schemas-microsoft-com:office:office" xmlns:r="http://schemas.openxmlformats.org/officeDocument/2006/relationships" xmlns:m="http://schemas.openxmlformats.org/officeDocument/2006/math" xmlns:v="urn:schemas-microsoft-com:vml" xmlns:wp14="http://schemas.microsoft.com/office/word/2010/wordprocessingDrawing" xmlns:wp="http://schemas.openxmlformats.org/drawingml/2006/wordprocessingDrawing" xmlns:w10="urn:schemas-microsoft-com:office:word" xmlns:w="http://schemas.openxmlformats.org/wordprocessingml/2006/main" xmlns:w14="http://schemas.microsoft.com/office/word/2010/wordml" xmlns:w15="http://schemas.microsoft.com/office/word/2012/wordml" xmlns:w16cid="http://schemas.microsoft.com/office/word/2016/wordml/cid" xmlns:w16se="http://schemas.microsoft.com/office/word/2015/wordml/symex" xmlns:wpg="http://schemas.microsoft.com/office/word/2010/wordprocessingGroup" xmlns:wpi="http://schemas.microsoft.com/office/word/2010/wordprocessingInk" xmlns:wne="http://schemas.microsoft.com/office/word/2006/wordml" xmlns:wps="http://schemas.microsoft.com/office/word/2010/wordprocessingShape" mc:Ignorable="w14 w15 w16se w16cid wp14">
+  <w15:person w15:author="vince finn">
+    <w15:presenceInfo w15:providerId="Windows Live" w15:userId="aa04a802bfddd1aa"/>
+  </w15:person>
+</w15:people>
 </file>
 
 <file path=word/styles.xml><?xml version="1.0" encoding="utf-8"?>
@@ -7744,7 +8191,7 @@
 </file>
 
 <file path=customXml/itemProps1.xml><?xml version="1.0" encoding="utf-8"?>
-<ds:datastoreItem xmlns:ds="http://schemas.openxmlformats.org/officeDocument/2006/customXml" ds:itemID="{C679727C-EF9C-4740-8FF0-FE27C638921E}">
+<ds:datastoreItem xmlns:ds="http://schemas.openxmlformats.org/officeDocument/2006/customXml" ds:itemID="{4D8470B7-B2E2-46F8-9AA2-82EB5E043623}">
   <ds:schemaRefs>
     <ds:schemaRef ds:uri="http://schemas.openxmlformats.org/officeDocument/2006/bibliography"/>
   </ds:schemaRefs>

</xml_diff>

<commit_message>
Added in comments and a rough draft for the "Use Cases" section
</commit_message>
<xml_diff>
--- a/Requirement Document.docx
+++ b/Requirement Document.docx
@@ -1,6 +1,6 @@
 
 <file path=word/document.xml><?xml version="1.0" encoding="utf-8"?>
-<w:document xmlns:wpc="http://schemas.microsoft.com/office/word/2010/wordprocessingCanvas" xmlns:cx="http://schemas.microsoft.com/office/drawing/2014/chartex" xmlns:cx1="http://schemas.microsoft.com/office/drawing/2015/9/8/chartex" xmlns:cx2="http://schemas.microsoft.com/office/drawing/2015/10/21/chartex" xmlns:cx3="http://schemas.microsoft.com/office/drawing/2016/5/9/chartex" xmlns:cx4="http://schemas.microsoft.com/office/drawing/2016/5/10/chartex" xmlns:cx5="http://schemas.microsoft.com/office/drawing/2016/5/11/chartex" xmlns:cx6="http://schemas.microsoft.com/office/drawing/2016/5/12/chartex" xmlns:cx7="http://schemas.microsoft.com/office/drawing/2016/5/13/chartex" xmlns:cx8="http://schemas.microsoft.com/office/drawing/2016/5/14/chartex" xmlns:mc="http://schemas.openxmlformats.org/markup-compatibility/2006" xmlns:aink="http://schemas.microsoft.com/office/drawing/2016/ink" xmlns:am3d="http://schemas.microsoft.com/office/drawing/2017/model3d" xmlns:o="urn:schemas-microsoft-com:office:office" xmlns:r="http://schemas.openxmlformats.org/officeDocument/2006/relationships" xmlns:m="http://schemas.openxmlformats.org/officeDocument/2006/math" xmlns:v="urn:schemas-microsoft-com:vml" xmlns:wp14="http://schemas.microsoft.com/office/word/2010/wordprocessingDrawing" xmlns:wp="http://schemas.openxmlformats.org/drawingml/2006/wordprocessingDrawing" xmlns:w10="urn:schemas-microsoft-com:office:word" xmlns:w="http://schemas.openxmlformats.org/wordprocessingml/2006/main" xmlns:w14="http://schemas.microsoft.com/office/word/2010/wordml" xmlns:w15="http://schemas.microsoft.com/office/word/2012/wordml" xmlns:w16cid="http://schemas.microsoft.com/office/word/2016/wordml/cid" xmlns:w16se="http://schemas.microsoft.com/office/word/2015/wordml/symex" xmlns:wpg="http://schemas.microsoft.com/office/word/2010/wordprocessingGroup" xmlns:wpi="http://schemas.microsoft.com/office/word/2010/wordprocessingInk" xmlns:wne="http://schemas.microsoft.com/office/word/2006/wordml" xmlns:wps="http://schemas.microsoft.com/office/word/2010/wordprocessingShape" mc:Ignorable="w14 w15 w16se w16cid wp14">
+<w:document xmlns:wpc="http://schemas.microsoft.com/office/word/2010/wordprocessingCanvas" xmlns:cx="http://schemas.microsoft.com/office/drawing/2014/chartex" xmlns:cx1="http://schemas.microsoft.com/office/drawing/2015/9/8/chartex" xmlns:cx2="http://schemas.microsoft.com/office/drawing/2015/10/21/chartex" xmlns:mc="http://schemas.openxmlformats.org/markup-compatibility/2006" xmlns:o="urn:schemas-microsoft-com:office:office" xmlns:r="http://schemas.openxmlformats.org/officeDocument/2006/relationships" xmlns:m="http://schemas.openxmlformats.org/officeDocument/2006/math" xmlns:v="urn:schemas-microsoft-com:vml" xmlns:wp14="http://schemas.microsoft.com/office/word/2010/wordprocessingDrawing" xmlns:wp="http://schemas.openxmlformats.org/drawingml/2006/wordprocessingDrawing" xmlns:w10="urn:schemas-microsoft-com:office:word" xmlns:w="http://schemas.openxmlformats.org/wordprocessingml/2006/main" xmlns:w14="http://schemas.microsoft.com/office/word/2010/wordml" xmlns:w15="http://schemas.microsoft.com/office/word/2012/wordml" xmlns:w16se="http://schemas.microsoft.com/office/word/2015/wordml/symex" xmlns:wpg="http://schemas.microsoft.com/office/word/2010/wordprocessingGroup" xmlns:wpi="http://schemas.microsoft.com/office/word/2010/wordprocessingInk" xmlns:wne="http://schemas.microsoft.com/office/word/2006/wordml" xmlns:wps="http://schemas.microsoft.com/office/word/2010/wordprocessingShape" mc:Ignorable="w14 w15 w16se wp14">
   <w:body>
     <w:p>
       <w:pPr>
@@ -154,23 +154,7 @@
                 <w:sz w:val="24"/>
                 <w:szCs w:val="24"/>
               </w:rPr>
-              <w:t xml:space="preserve">Dr. Filippos </w:t>
-            </w:r>
-            <w:proofErr w:type="spellStart"/>
-            <w:r>
-              <w:rPr>
-                <w:sz w:val="24"/>
-                <w:szCs w:val="24"/>
-              </w:rPr>
-              <w:t>Vokolos</w:t>
-            </w:r>
-            <w:proofErr w:type="spellEnd"/>
-            <w:r>
-              <w:rPr>
-                <w:sz w:val="24"/>
-                <w:szCs w:val="24"/>
-              </w:rPr>
-              <w:t>, Ph. D.</w:t>
+              <w:t>Dr. Filippos Vokolos, Ph. D.</w:t>
             </w:r>
           </w:p>
         </w:tc>
@@ -214,23 +198,7 @@
                 <w:sz w:val="24"/>
                 <w:szCs w:val="24"/>
               </w:rPr>
-              <w:t xml:space="preserve">Dr. Filippos </w:t>
-            </w:r>
-            <w:proofErr w:type="spellStart"/>
-            <w:r>
-              <w:rPr>
-                <w:sz w:val="24"/>
-                <w:szCs w:val="24"/>
-              </w:rPr>
-              <w:t>Vokolos</w:t>
-            </w:r>
-            <w:proofErr w:type="spellEnd"/>
-            <w:r>
-              <w:rPr>
-                <w:sz w:val="24"/>
-                <w:szCs w:val="24"/>
-              </w:rPr>
-              <w:t>, Ph. D.</w:t>
+              <w:t>Dr. Filippos Vokolos, Ph. D.</w:t>
             </w:r>
           </w:p>
         </w:tc>
@@ -3339,15 +3307,7 @@
     <w:p>
       <w:r>
         <w:tab/>
-        <w:t xml:space="preserve">This document will provide </w:t>
-      </w:r>
-      <w:proofErr w:type="gramStart"/>
-      <w:r>
-        <w:t>all of</w:t>
-      </w:r>
-      <w:proofErr w:type="gramEnd"/>
-      <w:r>
-        <w:t xml:space="preserve"> the requirements for the game King Me. It will serve as a reference for the developers and the customer for developing the final version of the game.</w:t>
+        <w:t>This document will provide all of the requirements for the game King Me. It will serve as a reference for the developers and the customer for developing the final version of the game.</w:t>
       </w:r>
     </w:p>
     <w:p>
@@ -3407,7 +3367,12 @@
         <w:commentReference w:id="6"/>
       </w:r>
       <w:r>
-        <w:t xml:space="preserve"> and a third component that runs connects the first two components. The PC components will be referred to as </w:t>
+        <w:t xml:space="preserve"> and a third component that runs connects the first two components. </w:t>
+      </w:r>
+      <w:commentRangeStart w:id="7"/>
+      <w:commentRangeStart w:id="8"/>
+      <w:r>
+        <w:t xml:space="preserve">The PC components will be referred to as </w:t>
       </w:r>
       <w:r>
         <w:rPr>
@@ -3434,129 +3399,138 @@
         <w:t>server</w:t>
       </w:r>
       <w:r>
-        <w:t>. This document will also contain mock-ups for the graphical user interface and use cases.</w:t>
-      </w:r>
-    </w:p>
-    <w:p/>
-    <w:p/>
-    <w:p/>
-    <w:p/>
-    <w:p/>
-    <w:p/>
-    <w:p/>
-    <w:p/>
-    <w:p/>
-    <w:p/>
-    <w:p/>
-    <w:p/>
-    <w:p/>
-    <w:p/>
-    <w:p/>
-    <w:p/>
-    <w:p/>
-    <w:p>
-      <w:pPr>
-        <w:pStyle w:val="Heading1"/>
-      </w:pPr>
-      <w:bookmarkStart w:id="7" w:name="_Toc520210100"/>
-      <w:r>
-        <w:lastRenderedPageBreak/>
-        <w:t>Description</w:t>
-      </w:r>
-      <w:bookmarkEnd w:id="7"/>
-    </w:p>
-    <w:p>
-      <w:pPr>
-        <w:pStyle w:val="Heading2"/>
-      </w:pPr>
-      <w:bookmarkStart w:id="8" w:name="_Toc520210101"/>
-      <w:r>
-        <w:t>Product Perspective</w:t>
-      </w:r>
-      <w:bookmarkEnd w:id="8"/>
-    </w:p>
-    <w:p>
-      <w:r>
-        <w:tab/>
-        <w:t>King Me is a</w:t>
-      </w:r>
-      <w:r>
-        <w:t>n</w:t>
-      </w:r>
-      <w:r>
-        <w:t xml:space="preserve"> online two-player checkers game designed to be played on two computers across the internet. One player will host the game while the second player joins the host’s game. Once both players have joined, one player will be </w:t>
-      </w:r>
-      <w:r>
-        <w:t>randomly assigned</w:t>
-      </w:r>
-      <w:r>
-        <w:t xml:space="preserve"> as Player 1 and the other will be assigned Player 2. Afterwards, the checkers game will </w:t>
-      </w:r>
-      <w:r>
-        <w:t>launch,</w:t>
-      </w:r>
-      <w:r>
-        <w:t xml:space="preserve"> and </w:t>
-      </w:r>
-      <w:r>
-        <w:t>players will take turns making their moves within a certain time frame with Player 1 making the first move.</w:t>
-      </w:r>
-    </w:p>
-    <w:p>
-      <w:r>
-        <w:tab/>
-      </w:r>
-      <w:commentRangeStart w:id="9"/>
-      <w:r>
-        <w:t>INSERT IMAGE OF GAME WITH UI</w:t>
-      </w:r>
-      <w:commentRangeEnd w:id="9"/>
+        <w:t>.</w:t>
+      </w:r>
+      <w:commentRangeEnd w:id="7"/>
       <w:r>
         <w:rPr>
           <w:rStyle w:val="CommentReference"/>
         </w:rPr>
-        <w:commentReference w:id="9"/>
-      </w:r>
-    </w:p>
-    <w:p>
-      <w:r>
-        <w:tab/>
-        <w:t xml:space="preserve">The game is intended to run on two PCs, Player 1 and Player 2. Players will make their move on their own PC and that move will be translated to the other’s PC through the server connection. Once the move has been applied to both Player’s screens, </w:t>
-      </w:r>
-      <w:commentRangeStart w:id="10"/>
-      <w:r>
-        <w:t>the player who didn’t make a move will take their turn. This will continue until one player has won.</w:t>
-      </w:r>
-      <w:commentRangeEnd w:id="10"/>
+        <w:commentReference w:id="7"/>
+      </w:r>
+      <w:commentRangeEnd w:id="8"/>
       <w:r>
         <w:rPr>
           <w:rStyle w:val="CommentReference"/>
         </w:rPr>
-        <w:commentReference w:id="10"/>
-      </w:r>
+        <w:commentReference w:id="8"/>
+      </w:r>
+      <w:r>
+        <w:t xml:space="preserve"> This document will also contain mock-ups for the graphical user interface and use cases.</w:t>
+      </w:r>
+    </w:p>
+    <w:p/>
+    <w:p/>
+    <w:p/>
+    <w:p/>
+    <w:p/>
+    <w:p/>
+    <w:p/>
+    <w:p/>
+    <w:p/>
+    <w:p/>
+    <w:p/>
+    <w:p/>
+    <w:p/>
+    <w:p/>
+    <w:p/>
+    <w:p/>
+    <w:p/>
+    <w:p>
+      <w:pPr>
+        <w:pStyle w:val="Heading1"/>
+      </w:pPr>
+      <w:bookmarkStart w:id="9" w:name="_Toc520210100"/>
+      <w:r>
+        <w:lastRenderedPageBreak/>
+        <w:t>Description</w:t>
+      </w:r>
+      <w:bookmarkEnd w:id="9"/>
     </w:p>
     <w:p>
       <w:pPr>
         <w:pStyle w:val="Heading2"/>
       </w:pPr>
-      <w:bookmarkStart w:id="11" w:name="_Toc520210102"/>
+      <w:bookmarkStart w:id="10" w:name="_Toc520210101"/>
+      <w:r>
+        <w:t>Product Perspective</w:t>
+      </w:r>
+      <w:bookmarkEnd w:id="10"/>
+    </w:p>
+    <w:p>
+      <w:r>
+        <w:tab/>
+        <w:t>King Me is a</w:t>
+      </w:r>
+      <w:r>
+        <w:t>n</w:t>
+      </w:r>
+      <w:r>
+        <w:t xml:space="preserve"> online two-player checkers game designed to be played on two computers across the internet. One player will host the game while the second player joins the host’s game. Once both players have joined, one player will be </w:t>
+      </w:r>
+      <w:r>
+        <w:t>randomly assigned</w:t>
+      </w:r>
+      <w:r>
+        <w:t xml:space="preserve"> as Player 1 and the other will be assigned Player 2. Afterwards, the checkers game will </w:t>
+      </w:r>
+      <w:r>
+        <w:t>launch,</w:t>
+      </w:r>
+      <w:r>
+        <w:t xml:space="preserve"> and </w:t>
+      </w:r>
+      <w:r>
+        <w:t>players will take turns making their moves within a certain time frame with Player 1 making the first move.</w:t>
+      </w:r>
+    </w:p>
+    <w:p>
+      <w:r>
+        <w:tab/>
+      </w:r>
+      <w:commentRangeStart w:id="11"/>
+      <w:r>
+        <w:t>INSERT IMAGE OF GAME WITH UI</w:t>
+      </w:r>
+      <w:commentRangeEnd w:id="11"/>
+      <w:r>
+        <w:rPr>
+          <w:rStyle w:val="CommentReference"/>
+        </w:rPr>
+        <w:commentReference w:id="11"/>
+      </w:r>
+    </w:p>
+    <w:p>
+      <w:r>
+        <w:tab/>
+        <w:t xml:space="preserve">The game is intended to run on two PCs, Player 1 and Player 2. Players will make their move on their own PC and that move will be translated to the other’s PC through the server connection. Once the move has been applied to both Player’s screens, </w:t>
+      </w:r>
+      <w:commentRangeStart w:id="12"/>
+      <w:r>
+        <w:t>the player who didn’t make a move will take their turn. This will continue until one player has won.</w:t>
+      </w:r>
+      <w:commentRangeEnd w:id="12"/>
+      <w:r>
+        <w:rPr>
+          <w:rStyle w:val="CommentReference"/>
+        </w:rPr>
+        <w:commentReference w:id="12"/>
+      </w:r>
+    </w:p>
+    <w:p>
+      <w:pPr>
+        <w:pStyle w:val="Heading2"/>
+      </w:pPr>
+      <w:bookmarkStart w:id="13" w:name="_Toc520210102"/>
       <w:r>
         <w:t>Player PC Interface</w:t>
       </w:r>
-      <w:bookmarkEnd w:id="11"/>
+      <w:bookmarkEnd w:id="13"/>
     </w:p>
     <w:p>
       <w:r>
         <w:tab/>
-        <w:t xml:space="preserve">The PC Interface will contain a start menu with options to host or join a </w:t>
-      </w:r>
-      <w:proofErr w:type="gramStart"/>
-      <w:r>
-        <w:t>game</w:t>
-      </w:r>
-      <w:proofErr w:type="gramEnd"/>
-      <w:r>
-        <w:t xml:space="preserve"> so players can join the game. The PC interface will then display the game board, pieces, which player will go first, who turn it is, and a pause option.</w:t>
+        <w:t>The PC Interface will contain a start menu with options to host or join a game so players can join the game. The PC interface will then display the game board, pieces, which player will go first, who turn it is, and a pause option.</w:t>
       </w:r>
     </w:p>
     <w:p/>
@@ -3564,24 +3538,24 @@
       <w:pPr>
         <w:pStyle w:val="Heading1"/>
       </w:pPr>
-      <w:bookmarkStart w:id="12" w:name="_Toc520210103"/>
+      <w:bookmarkStart w:id="14" w:name="_Toc520210103"/>
       <w:r>
         <w:t>Product Functions</w:t>
       </w:r>
-      <w:bookmarkEnd w:id="12"/>
+      <w:bookmarkEnd w:id="14"/>
     </w:p>
     <w:p>
       <w:pPr>
         <w:pStyle w:val="Heading2"/>
       </w:pPr>
-      <w:bookmarkStart w:id="13" w:name="_Toc520210104"/>
+      <w:bookmarkStart w:id="15" w:name="_Toc520210104"/>
       <w:r>
         <w:t xml:space="preserve">Player </w:t>
       </w:r>
       <w:r>
         <w:t>Functionality</w:t>
       </w:r>
-      <w:bookmarkEnd w:id="13"/>
+      <w:bookmarkEnd w:id="15"/>
     </w:p>
     <w:p>
       <w:r>
@@ -3609,19 +3583,20 @@
           <w:numId w:val="5"/>
         </w:numPr>
       </w:pPr>
+      <w:commentRangeStart w:id="16"/>
       <w:r>
         <w:t xml:space="preserve">Ability to </w:t>
       </w:r>
-      <w:commentRangeStart w:id="14"/>
+      <w:commentRangeStart w:id="17"/>
       <w:r>
         <w:t>accept a move</w:t>
       </w:r>
-      <w:commentRangeEnd w:id="14"/>
+      <w:commentRangeEnd w:id="17"/>
       <w:r>
         <w:rPr>
           <w:rStyle w:val="CommentReference"/>
         </w:rPr>
-        <w:commentReference w:id="14"/>
+        <w:commentReference w:id="17"/>
       </w:r>
     </w:p>
     <w:p>
@@ -3635,16 +3610,16 @@
       <w:r>
         <w:t xml:space="preserve">Ability to </w:t>
       </w:r>
-      <w:commentRangeStart w:id="15"/>
+      <w:commentRangeStart w:id="18"/>
       <w:r>
         <w:t xml:space="preserve">conform </w:t>
       </w:r>
-      <w:commentRangeEnd w:id="15"/>
+      <w:commentRangeEnd w:id="18"/>
       <w:r>
         <w:rPr>
           <w:rStyle w:val="CommentReference"/>
         </w:rPr>
-        <w:commentReference w:id="15"/>
+        <w:commentReference w:id="18"/>
       </w:r>
       <w:r>
         <w:t>a move is legal</w:t>
@@ -3673,6 +3648,13 @@
       <w:r>
         <w:t>Ability to execute a legal capture</w:t>
       </w:r>
+      <w:commentRangeEnd w:id="16"/>
+      <w:r>
+        <w:rPr>
+          <w:rStyle w:val="CommentReference"/>
+        </w:rPr>
+        <w:commentReference w:id="16"/>
+      </w:r>
     </w:p>
     <w:p>
       <w:pPr>
@@ -3702,11 +3684,11 @@
       <w:pPr>
         <w:pStyle w:val="Heading2"/>
       </w:pPr>
-      <w:bookmarkStart w:id="16" w:name="_Toc520210105"/>
+      <w:bookmarkStart w:id="19" w:name="_Toc520210105"/>
       <w:r>
         <w:t>Server Functionality</w:t>
       </w:r>
-      <w:bookmarkEnd w:id="16"/>
+      <w:bookmarkEnd w:id="19"/>
     </w:p>
     <w:p>
       <w:r>
@@ -3757,25 +3739,17 @@
       <w:pPr>
         <w:pStyle w:val="Heading1"/>
       </w:pPr>
-      <w:bookmarkStart w:id="17" w:name="_Toc520210106"/>
+      <w:bookmarkStart w:id="20" w:name="_Toc520210106"/>
       <w:r>
         <w:lastRenderedPageBreak/>
         <w:t>User Description</w:t>
       </w:r>
-      <w:bookmarkEnd w:id="17"/>
+      <w:bookmarkEnd w:id="20"/>
     </w:p>
     <w:p>
       <w:r>
         <w:tab/>
-        <w:t xml:space="preserve">The ideal users for King Me would be two people located across from each other in the same room. However, player’s do not have to be in the same room </w:t>
-      </w:r>
-      <w:proofErr w:type="gramStart"/>
-      <w:r>
-        <w:t>as long as</w:t>
-      </w:r>
-      <w:proofErr w:type="gramEnd"/>
-      <w:r>
-        <w:t xml:space="preserve"> they have an internet connection.</w:t>
+        <w:t>The ideal users for King Me would be two people located across from each other in the same room. However, player’s do not have to be in the same room as long as they have an internet connection.</w:t>
       </w:r>
     </w:p>
     <w:p/>
@@ -3783,21 +3757,21 @@
       <w:pPr>
         <w:pStyle w:val="Heading1"/>
       </w:pPr>
-      <w:bookmarkStart w:id="18" w:name="_Toc520210107"/>
+      <w:bookmarkStart w:id="21" w:name="_Toc520210107"/>
       <w:r>
         <w:t>Assumptions and Dependencies</w:t>
       </w:r>
-      <w:bookmarkEnd w:id="18"/>
+      <w:bookmarkEnd w:id="21"/>
     </w:p>
     <w:p>
       <w:pPr>
         <w:pStyle w:val="Heading2"/>
       </w:pPr>
-      <w:bookmarkStart w:id="19" w:name="_Toc520210108"/>
+      <w:bookmarkStart w:id="22" w:name="_Toc520210108"/>
       <w:r>
         <w:t>C#</w:t>
       </w:r>
-      <w:bookmarkEnd w:id="19"/>
+      <w:bookmarkEnd w:id="22"/>
       <w:r>
         <w:t xml:space="preserve"> </w:t>
       </w:r>
@@ -3806,94 +3780,94 @@
       <w:r>
         <w:tab/>
       </w:r>
-      <w:commentRangeStart w:id="20"/>
+      <w:commentRangeStart w:id="23"/>
       <w:r>
         <w:t xml:space="preserve">INSERT INFO ABOUT HOW GAME IS GOING TO RUN </w:t>
       </w:r>
-      <w:commentRangeEnd w:id="20"/>
+      <w:commentRangeEnd w:id="23"/>
       <w:r>
         <w:rPr>
           <w:rStyle w:val="CommentReference"/>
         </w:rPr>
-        <w:commentReference w:id="20"/>
+        <w:commentReference w:id="23"/>
       </w:r>
     </w:p>
     <w:p>
       <w:pPr>
         <w:pStyle w:val="Heading2"/>
       </w:pPr>
-      <w:bookmarkStart w:id="21" w:name="_Toc520210109"/>
+      <w:bookmarkStart w:id="24" w:name="_Toc520210109"/>
       <w:r>
         <w:t>.NET GUI</w:t>
       </w:r>
-      <w:bookmarkEnd w:id="21"/>
+      <w:bookmarkEnd w:id="24"/>
     </w:p>
     <w:p>
       <w:r>
         <w:tab/>
       </w:r>
-      <w:commentRangeStart w:id="22"/>
+      <w:commentRangeStart w:id="25"/>
       <w:r>
         <w:t>INSERT INFO ABOUT GUI</w:t>
       </w:r>
-      <w:commentRangeEnd w:id="22"/>
+      <w:commentRangeEnd w:id="25"/>
       <w:r>
         <w:rPr>
           <w:rStyle w:val="CommentReference"/>
         </w:rPr>
-        <w:commentReference w:id="22"/>
+        <w:commentReference w:id="25"/>
       </w:r>
     </w:p>
     <w:p>
       <w:pPr>
         <w:pStyle w:val="Heading2"/>
       </w:pPr>
-      <w:bookmarkStart w:id="23" w:name="_Toc520210110"/>
+      <w:bookmarkStart w:id="26" w:name="_Toc520210110"/>
       <w:r>
         <w:t>C# Networking</w:t>
       </w:r>
-      <w:bookmarkEnd w:id="23"/>
+      <w:bookmarkEnd w:id="26"/>
     </w:p>
     <w:p>
       <w:r>
         <w:tab/>
       </w:r>
-      <w:commentRangeStart w:id="24"/>
+      <w:commentRangeStart w:id="27"/>
       <w:r>
         <w:t>INSERT INFO ABOUT HOW THE GAME WILL CONNECT</w:t>
       </w:r>
-      <w:commentRangeEnd w:id="24"/>
+      <w:commentRangeEnd w:id="27"/>
       <w:r>
         <w:rPr>
           <w:rStyle w:val="CommentReference"/>
         </w:rPr>
-        <w:commentReference w:id="24"/>
+        <w:commentReference w:id="27"/>
       </w:r>
     </w:p>
     <w:p>
       <w:pPr>
         <w:pStyle w:val="Heading2"/>
       </w:pPr>
-      <w:bookmarkStart w:id="25" w:name="_Toc520210111"/>
+      <w:bookmarkStart w:id="28" w:name="_Toc520210111"/>
       <w:r>
         <w:t>Art Assets</w:t>
       </w:r>
-      <w:bookmarkEnd w:id="25"/>
+      <w:bookmarkEnd w:id="28"/>
     </w:p>
     <w:p>
       <w:r>
         <w:tab/>
       </w:r>
-      <w:commentRangeStart w:id="26"/>
+      <w:commentRangeStart w:id="29"/>
       <w:r>
         <w:t xml:space="preserve">The project team will create all art assets for Player tokens, game board, and Player UI. </w:t>
       </w:r>
-      <w:commentRangeEnd w:id="26"/>
+      <w:commentRangeEnd w:id="29"/>
       <w:r>
         <w:rPr>
           <w:rStyle w:val="CommentReference"/>
         </w:rPr>
-        <w:commentReference w:id="26"/>
+        <w:commentReference w:id="29"/>
       </w:r>
     </w:p>
     <w:p/>
@@ -3901,11 +3875,11 @@
       <w:pPr>
         <w:pStyle w:val="Heading1"/>
       </w:pPr>
-      <w:bookmarkStart w:id="27" w:name="_Toc520210112"/>
+      <w:bookmarkStart w:id="30" w:name="_Toc520210112"/>
       <w:r>
         <w:t>Requirements Apportioning</w:t>
       </w:r>
-      <w:bookmarkEnd w:id="27"/>
+      <w:bookmarkEnd w:id="30"/>
     </w:p>
     <w:p/>
     <w:tbl>
@@ -3979,23 +3953,7 @@
           </w:tcPr>
           <w:p>
             <w:r>
-              <w:t xml:space="preserve">Priority 2 requirements are not required for the final </w:t>
-            </w:r>
-            <w:proofErr w:type="gramStart"/>
-            <w:r>
-              <w:t>build, but</w:t>
-            </w:r>
-            <w:proofErr w:type="gramEnd"/>
-            <w:r>
-              <w:t xml:space="preserve"> will be provided if there is sufficient time. The system will be designed such that it is extendable to easily incorporate these requirements </w:t>
-            </w:r>
-            <w:proofErr w:type="gramStart"/>
-            <w:r>
-              <w:t>at a later time</w:t>
-            </w:r>
-            <w:proofErr w:type="gramEnd"/>
-            <w:r>
-              <w:t>.</w:t>
+              <w:t>Priority 2 requirements are not required for the final build, but will be provided if there is sufficient time. The system will be designed such that it is extendable to easily incorporate these requirements at a later time.</w:t>
             </w:r>
           </w:p>
         </w:tc>
@@ -4017,15 +3975,7 @@
           </w:tcPr>
           <w:p>
             <w:r>
-              <w:t xml:space="preserve">Priority 3 requirements are not </w:t>
-            </w:r>
-            <w:proofErr w:type="gramStart"/>
-            <w:r>
-              <w:t>required, and</w:t>
-            </w:r>
-            <w:proofErr w:type="gramEnd"/>
-            <w:r>
-              <w:t xml:space="preserve"> will not be considered in the design of the system. If sufficient time remains the requirement will be incorporated.</w:t>
+              <w:t>Priority 3 requirements are not required, and will not be considered in the design of the system. If sufficient time remains the requirement will be incorporated.</w:t>
             </w:r>
           </w:p>
         </w:tc>
@@ -4039,22 +3989,22 @@
       <w:pPr>
         <w:pStyle w:val="Heading1"/>
       </w:pPr>
-      <w:bookmarkStart w:id="28" w:name="_Toc520210113"/>
+      <w:bookmarkStart w:id="31" w:name="_Toc520210113"/>
       <w:r>
         <w:lastRenderedPageBreak/>
         <w:t>Functional Requirements</w:t>
       </w:r>
-      <w:bookmarkEnd w:id="28"/>
+      <w:bookmarkEnd w:id="31"/>
     </w:p>
     <w:p>
       <w:pPr>
         <w:pStyle w:val="Heading2"/>
       </w:pPr>
-      <w:bookmarkStart w:id="29" w:name="_Toc520210114"/>
+      <w:bookmarkStart w:id="32" w:name="_Toc520210114"/>
       <w:r>
         <w:t>Player</w:t>
       </w:r>
-      <w:bookmarkEnd w:id="29"/>
+      <w:bookmarkEnd w:id="32"/>
     </w:p>
     <w:p>
       <w:r>
@@ -4068,14 +4018,14 @@
       <w:pPr>
         <w:pStyle w:val="Heading3"/>
       </w:pPr>
-      <w:bookmarkStart w:id="30" w:name="_Toc520210115"/>
+      <w:bookmarkStart w:id="33" w:name="_Toc520210115"/>
       <w:r>
         <w:t>R1.1</w:t>
       </w:r>
       <w:r>
         <w:t xml:space="preserve"> Starting a Game</w:t>
       </w:r>
-      <w:bookmarkEnd w:id="30"/>
+      <w:bookmarkEnd w:id="33"/>
     </w:p>
     <w:tbl>
       <w:tblPr>
@@ -4221,11 +4171,11 @@
       <w:pPr>
         <w:pStyle w:val="Heading2"/>
       </w:pPr>
-      <w:bookmarkStart w:id="31" w:name="_Toc520210116"/>
+      <w:bookmarkStart w:id="34" w:name="_Toc520210116"/>
       <w:r>
         <w:t>Running a Game</w:t>
       </w:r>
-      <w:bookmarkEnd w:id="31"/>
+      <w:bookmarkEnd w:id="34"/>
     </w:p>
     <w:p>
       <w:r>
@@ -4236,11 +4186,11 @@
       <w:pPr>
         <w:pStyle w:val="Heading3"/>
       </w:pPr>
-      <w:bookmarkStart w:id="32" w:name="_Toc520210117"/>
+      <w:bookmarkStart w:id="35" w:name="_Toc520210117"/>
       <w:r>
         <w:t>R2.1 Loading a Game</w:t>
       </w:r>
-      <w:bookmarkEnd w:id="32"/>
+      <w:bookmarkEnd w:id="35"/>
     </w:p>
     <w:tbl>
       <w:tblPr>
@@ -4419,15 +4369,7 @@
               <w:t xml:space="preserve"> and 12 </w:t>
             </w:r>
             <w:r>
-              <w:t xml:space="preserve">White circle tokens will be placed on the board. The tokens will only be placed on green board squares. White will be placed in the last three rows while Red will be placed in the top 3 rows. Player 1 will be </w:t>
-            </w:r>
-            <w:proofErr w:type="gramStart"/>
-            <w:r>
-              <w:t>Red</w:t>
-            </w:r>
-            <w:proofErr w:type="gramEnd"/>
-            <w:r>
-              <w:t xml:space="preserve"> and Player 2 will be White.</w:t>
+              <w:t>White circle tokens will be placed on the board. The tokens will only be placed on green board squares. White will be placed in the last three rows while Red will be placed in the top 3 rows. Player 1 will be Red and Player 2 will be White.</w:t>
             </w:r>
           </w:p>
         </w:tc>
@@ -4574,11 +4516,11 @@
       <w:pPr>
         <w:pStyle w:val="Heading3"/>
       </w:pPr>
-      <w:bookmarkStart w:id="33" w:name="_Toc520210118"/>
+      <w:bookmarkStart w:id="36" w:name="_Toc520210118"/>
       <w:r>
         <w:t>R2.2 On Player’s Turn</w:t>
       </w:r>
-      <w:bookmarkEnd w:id="33"/>
+      <w:bookmarkEnd w:id="36"/>
     </w:p>
     <w:tbl>
       <w:tblPr>
@@ -4791,7 +4733,18 @@
           </w:tcPr>
           <w:p>
             <w:r>
-              <w:t>If the move is illegal, the move will not be made. The current turn’s player will be alerted to choose a different move. The timer will continue to count down.</w:t>
+              <w:t xml:space="preserve">If the move is illegal, the move will not be made. The current turn’s player will be alerted to choose a different move. </w:t>
+            </w:r>
+            <w:commentRangeStart w:id="37"/>
+            <w:r>
+              <w:t>The timer will continue to count down.</w:t>
+            </w:r>
+            <w:commentRangeEnd w:id="37"/>
+            <w:r>
+              <w:rPr>
+                <w:rStyle w:val="CommentReference"/>
+              </w:rPr>
+              <w:commentReference w:id="37"/>
             </w:r>
           </w:p>
         </w:tc>
@@ -4938,11 +4891,11 @@
       <w:pPr>
         <w:pStyle w:val="Heading3"/>
       </w:pPr>
-      <w:bookmarkStart w:id="34" w:name="_Toc520210119"/>
+      <w:bookmarkStart w:id="38" w:name="_Toc520210119"/>
       <w:r>
         <w:t>R2.3 Off-Turn Player</w:t>
       </w:r>
-      <w:bookmarkEnd w:id="34"/>
+      <w:bookmarkEnd w:id="38"/>
     </w:p>
     <w:tbl>
       <w:tblPr>
@@ -5014,13 +4967,8 @@
             <w:tcW w:w="1756" w:type="dxa"/>
           </w:tcPr>
           <w:p>
-            <w:proofErr w:type="gramStart"/>
-            <w:r>
-              <w:t>Other</w:t>
-            </w:r>
-            <w:proofErr w:type="gramEnd"/>
-            <w:r>
-              <w:t xml:space="preserve"> Player has made a legal move</w:t>
+            <w:r>
+              <w:t>Other Player has made a legal move</w:t>
             </w:r>
           </w:p>
         </w:tc>
@@ -5093,11 +5041,11 @@
       <w:pPr>
         <w:pStyle w:val="Heading3"/>
       </w:pPr>
-      <w:bookmarkStart w:id="35" w:name="_Toc520210120"/>
+      <w:bookmarkStart w:id="39" w:name="_Toc520210120"/>
       <w:r>
         <w:t>R2.4 Paused Game</w:t>
       </w:r>
-      <w:bookmarkEnd w:id="35"/>
+      <w:bookmarkEnd w:id="39"/>
     </w:p>
     <w:tbl>
       <w:tblPr>
@@ -5243,11 +5191,11 @@
       <w:pPr>
         <w:pStyle w:val="Heading3"/>
       </w:pPr>
-      <w:bookmarkStart w:id="36" w:name="_Toc520210121"/>
+      <w:bookmarkStart w:id="40" w:name="_Toc520210121"/>
       <w:r>
         <w:t>R2.5 Game Over</w:t>
       </w:r>
-      <w:bookmarkEnd w:id="36"/>
+      <w:bookmarkEnd w:id="40"/>
     </w:p>
     <w:tbl>
       <w:tblPr>
@@ -5519,35 +5467,35 @@
       <w:pPr>
         <w:pStyle w:val="Heading1"/>
       </w:pPr>
-      <w:bookmarkStart w:id="37" w:name="_Toc520210122"/>
+      <w:bookmarkStart w:id="41" w:name="_Toc520210122"/>
       <w:r>
         <w:lastRenderedPageBreak/>
         <w:t>Non-Functional Requirements</w:t>
       </w:r>
-      <w:bookmarkEnd w:id="37"/>
+      <w:bookmarkEnd w:id="41"/>
     </w:p>
     <w:p>
       <w:pPr>
         <w:pStyle w:val="Heading2"/>
       </w:pPr>
-      <w:bookmarkStart w:id="38" w:name="_Toc520210123"/>
+      <w:bookmarkStart w:id="42" w:name="_Toc520210123"/>
       <w:r>
         <w:t>Network Connection</w:t>
       </w:r>
-      <w:bookmarkEnd w:id="38"/>
+      <w:bookmarkEnd w:id="42"/>
     </w:p>
     <w:p>
       <w:pPr>
         <w:pStyle w:val="Heading3"/>
       </w:pPr>
-      <w:bookmarkStart w:id="39" w:name="_Toc520210124"/>
+      <w:bookmarkStart w:id="43" w:name="_Toc520210124"/>
       <w:r>
         <w:t>R</w:t>
       </w:r>
       <w:r>
         <w:t>3.1 Player Connection</w:t>
       </w:r>
-      <w:bookmarkEnd w:id="39"/>
+      <w:bookmarkEnd w:id="43"/>
     </w:p>
     <w:p>
       <w:pPr>
@@ -5569,19 +5517,19 @@
         </w:rPr>
         <w:t xml:space="preserve">Priority </w:t>
       </w:r>
-      <w:commentRangeStart w:id="40"/>
+      <w:commentRangeStart w:id="44"/>
       <w:r>
         <w:rPr>
           <w:b/>
         </w:rPr>
         <w:t>1</w:t>
       </w:r>
-      <w:commentRangeEnd w:id="40"/>
+      <w:commentRangeEnd w:id="44"/>
       <w:r>
         <w:rPr>
           <w:rStyle w:val="CommentReference"/>
         </w:rPr>
-        <w:commentReference w:id="40"/>
+        <w:commentReference w:id="44"/>
       </w:r>
     </w:p>
     <w:p>
@@ -5596,17 +5544,17 @@
       <w:pPr>
         <w:pStyle w:val="Heading2"/>
       </w:pPr>
-      <w:bookmarkStart w:id="41" w:name="_Toc520210125"/>
+      <w:bookmarkStart w:id="45" w:name="_Toc520210125"/>
       <w:r>
         <w:t>Host Operating System Requirements</w:t>
       </w:r>
-      <w:bookmarkEnd w:id="41"/>
+      <w:bookmarkEnd w:id="45"/>
     </w:p>
     <w:p>
       <w:pPr>
         <w:pStyle w:val="Heading3"/>
       </w:pPr>
-      <w:bookmarkStart w:id="42" w:name="_Toc520210126"/>
+      <w:bookmarkStart w:id="46" w:name="_Toc520210126"/>
       <w:r>
         <w:t xml:space="preserve">R4.1 </w:t>
       </w:r>
@@ -5616,7 +5564,7 @@
       <w:r>
         <w:t xml:space="preserve"> Support</w:t>
       </w:r>
-      <w:bookmarkEnd w:id="42"/>
+      <w:bookmarkEnd w:id="46"/>
     </w:p>
     <w:p>
       <w:pPr>
@@ -5630,7 +5578,21 @@
         <w:t>The game expected to support Windows 7,8, and 10</w:t>
       </w:r>
       <w:r>
-        <w:t xml:space="preserve">. The game may support Mac OS 10.X and above. Other Operating systems will not be test and Mac OS is not guaranteed to be supported. </w:t>
+        <w:t xml:space="preserve">. The game may support Mac OS 10.X and above. Other Operating systems will not be </w:t>
+      </w:r>
+      <w:commentRangeStart w:id="47"/>
+      <w:r>
+        <w:t>test</w:t>
+      </w:r>
+      <w:commentRangeEnd w:id="47"/>
+      <w:r>
+        <w:rPr>
+          <w:rStyle w:val="CommentReference"/>
+        </w:rPr>
+        <w:commentReference w:id="47"/>
+      </w:r>
+      <w:r>
+        <w:t xml:space="preserve"> and Mac OS is not guaranteed to be supported. </w:t>
       </w:r>
       <w:r>
         <w:rPr>
@@ -5649,24 +5611,24 @@
         </w:rPr>
         <w:br/>
       </w:r>
-      <w:bookmarkStart w:id="43" w:name="_Toc520210127"/>
+      <w:bookmarkStart w:id="48" w:name="_Toc520210127"/>
       <w:r>
         <w:t>Accessibility</w:t>
       </w:r>
-      <w:bookmarkEnd w:id="43"/>
+      <w:bookmarkEnd w:id="48"/>
     </w:p>
     <w:p>
       <w:pPr>
         <w:pStyle w:val="Heading3"/>
       </w:pPr>
-      <w:bookmarkStart w:id="44" w:name="_Toc520210128"/>
+      <w:bookmarkStart w:id="49" w:name="_Toc520210128"/>
       <w:r>
         <w:t>R5.1</w:t>
       </w:r>
       <w:r>
         <w:t xml:space="preserve"> Game Download</w:t>
       </w:r>
-      <w:bookmarkEnd w:id="44"/>
+      <w:bookmarkEnd w:id="49"/>
     </w:p>
     <w:p>
       <w:pPr>
@@ -5693,7 +5655,7 @@
       <w:pPr>
         <w:pStyle w:val="Heading3"/>
       </w:pPr>
-      <w:bookmarkStart w:id="45" w:name="_Toc520210129"/>
+      <w:bookmarkStart w:id="50" w:name="_Toc520210129"/>
       <w:r>
         <w:t xml:space="preserve">R5.2 </w:t>
       </w:r>
@@ -5703,7 +5665,7 @@
       <w:r>
         <w:t>l File Size</w:t>
       </w:r>
-      <w:bookmarkEnd w:id="45"/>
+      <w:bookmarkEnd w:id="50"/>
     </w:p>
     <w:p>
       <w:pPr>
@@ -5711,7 +5673,21 @@
       </w:pPr>
       <w:r>
         <w:tab/>
-        <w:t xml:space="preserve">The file size for the game will be kept small to decrease download times. </w:t>
+        <w:t xml:space="preserve">The file size for the game will be kept </w:t>
+      </w:r>
+      <w:commentRangeStart w:id="51"/>
+      <w:r>
+        <w:t>small</w:t>
+      </w:r>
+      <w:commentRangeEnd w:id="51"/>
+      <w:r>
+        <w:rPr>
+          <w:rStyle w:val="CommentReference"/>
+        </w:rPr>
+        <w:commentReference w:id="51"/>
+      </w:r>
+      <w:r>
+        <w:t xml:space="preserve"> to decrease download times. </w:t>
       </w:r>
       <w:r>
         <w:rPr>
@@ -5724,11 +5700,11 @@
       <w:pPr>
         <w:pStyle w:val="Heading3"/>
       </w:pPr>
-      <w:bookmarkStart w:id="46" w:name="_Toc520210130"/>
+      <w:bookmarkStart w:id="52" w:name="_Toc520210130"/>
       <w:r>
         <w:t>R5.3 Server Connection</w:t>
       </w:r>
-      <w:bookmarkEnd w:id="46"/>
+      <w:bookmarkEnd w:id="52"/>
     </w:p>
     <w:p>
       <w:pPr>
@@ -5740,20 +5716,12 @@
       <w:r>
         <w:tab/>
       </w:r>
-      <w:commentRangeStart w:id="47"/>
+      <w:commentRangeStart w:id="53"/>
       <w:r>
         <w:t>The server will al</w:t>
       </w:r>
       <w:r>
-        <w:t xml:space="preserve">ways allow players to connect to each other </w:t>
-      </w:r>
-      <w:proofErr w:type="gramStart"/>
-      <w:r>
-        <w:t>as long as</w:t>
-      </w:r>
-      <w:proofErr w:type="gramEnd"/>
-      <w:r>
-        <w:t xml:space="preserve"> they maintain a</w:t>
+        <w:t>ways allow players to connect to each other as long as they maintain a</w:t>
       </w:r>
       <w:r>
         <w:t>n internet</w:t>
@@ -5767,12 +5735,12 @@
         </w:rPr>
         <w:t>Priority 1</w:t>
       </w:r>
-      <w:commentRangeEnd w:id="47"/>
+      <w:commentRangeEnd w:id="53"/>
       <w:r>
         <w:rPr>
           <w:rStyle w:val="CommentReference"/>
         </w:rPr>
-        <w:commentReference w:id="47"/>
+        <w:commentReference w:id="53"/>
       </w:r>
     </w:p>
     <w:p>
@@ -5784,23 +5752,31 @@
       <w:pPr>
         <w:pStyle w:val="Heading2"/>
       </w:pPr>
-      <w:bookmarkStart w:id="48" w:name="_Toc520210131"/>
+      <w:bookmarkStart w:id="54" w:name="_Toc520210131"/>
       <w:r>
         <w:t>Playtesting</w:t>
       </w:r>
-      <w:bookmarkEnd w:id="48"/>
-    </w:p>
-    <w:p>
-      <w:commentRangeStart w:id="49"/>
+      <w:bookmarkEnd w:id="54"/>
+    </w:p>
+    <w:p>
+      <w:commentRangeStart w:id="55"/>
+      <w:commentRangeStart w:id="56"/>
       <w:r>
         <w:t>INSERT INFO ABOUT HOW WERE GOING TO PLAYTEST</w:t>
       </w:r>
-      <w:commentRangeEnd w:id="49"/>
+      <w:commentRangeEnd w:id="55"/>
       <w:r>
         <w:rPr>
           <w:rStyle w:val="CommentReference"/>
         </w:rPr>
-        <w:commentReference w:id="49"/>
+        <w:commentReference w:id="55"/>
+      </w:r>
+      <w:commentRangeEnd w:id="56"/>
+      <w:r>
+        <w:rPr>
+          <w:rStyle w:val="CommentReference"/>
+        </w:rPr>
+        <w:commentReference w:id="56"/>
       </w:r>
     </w:p>
     <w:p/>
@@ -5808,11 +5784,11 @@
       <w:pPr>
         <w:pStyle w:val="Heading1"/>
       </w:pPr>
-      <w:bookmarkStart w:id="50" w:name="_Toc520210132"/>
+      <w:bookmarkStart w:id="57" w:name="_Toc520210132"/>
       <w:r>
         <w:t>User Interface</w:t>
       </w:r>
-      <w:bookmarkEnd w:id="50"/>
+      <w:bookmarkEnd w:id="57"/>
     </w:p>
     <w:p>
       <w:pPr>
@@ -6089,18 +6065,18 @@
       <w:pPr>
         <w:pStyle w:val="Heading2"/>
       </w:pPr>
-      <w:commentRangeStart w:id="51"/>
+      <w:commentRangeStart w:id="58"/>
       <w:r>
         <w:t>Rules Screen</w:t>
       </w:r>
-      <w:commentRangeEnd w:id="51"/>
+      <w:commentRangeEnd w:id="58"/>
       <w:r>
         <w:rPr>
           <w:rStyle w:val="CommentReference"/>
           <w:rFonts w:asciiTheme="minorHAnsi" w:eastAsiaTheme="minorHAnsi" w:hAnsiTheme="minorHAnsi" w:cstheme="minorBidi"/>
           <w:color w:val="auto"/>
         </w:rPr>
-        <w:commentReference w:id="51"/>
+        <w:commentReference w:id="58"/>
       </w:r>
     </w:p>
     <w:tbl>
@@ -6193,7 +6169,11 @@
         <w:t>Use Cases</w:t>
       </w:r>
     </w:p>
-    <w:p/>
+    <w:p>
+      <w:r>
+        <w:t>When the players want to play a game of chess, realize they don’t know how to play chess, and then decide to play checkers. No one owns a checkers set, but everyone has an Internet connection. That’s where we come in.</w:t>
+      </w:r>
+    </w:p>
     <w:p>
       <w:pPr>
         <w:pStyle w:val="Heading1"/>
@@ -6201,6 +6181,8 @@
       <w:r>
         <w:t>Glossary</w:t>
       </w:r>
+      <w:bookmarkStart w:id="59" w:name="_GoBack"/>
+      <w:bookmarkEnd w:id="59"/>
     </w:p>
     <w:sectPr>
       <w:pgSz w:w="12240" w:h="15840"/>
@@ -6213,7 +6195,7 @@
 </file>
 
 <file path=word/comments.xml><?xml version="1.0" encoding="utf-8"?>
-<w:comments xmlns:wpc="http://schemas.microsoft.com/office/word/2010/wordprocessingCanvas" xmlns:cx="http://schemas.microsoft.com/office/drawing/2014/chartex" xmlns:cx1="http://schemas.microsoft.com/office/drawing/2015/9/8/chartex" xmlns:cx2="http://schemas.microsoft.com/office/drawing/2015/10/21/chartex" xmlns:cx3="http://schemas.microsoft.com/office/drawing/2016/5/9/chartex" xmlns:cx4="http://schemas.microsoft.com/office/drawing/2016/5/10/chartex" xmlns:cx5="http://schemas.microsoft.com/office/drawing/2016/5/11/chartex" xmlns:cx6="http://schemas.microsoft.com/office/drawing/2016/5/12/chartex" xmlns:cx7="http://schemas.microsoft.com/office/drawing/2016/5/13/chartex" xmlns:cx8="http://schemas.microsoft.com/office/drawing/2016/5/14/chartex" xmlns:mc="http://schemas.openxmlformats.org/markup-compatibility/2006" xmlns:aink="http://schemas.microsoft.com/office/drawing/2016/ink" xmlns:am3d="http://schemas.microsoft.com/office/drawing/2017/model3d" xmlns:o="urn:schemas-microsoft-com:office:office" xmlns:r="http://schemas.openxmlformats.org/officeDocument/2006/relationships" xmlns:m="http://schemas.openxmlformats.org/officeDocument/2006/math" xmlns:v="urn:schemas-microsoft-com:vml" xmlns:wp14="http://schemas.microsoft.com/office/word/2010/wordprocessingDrawing" xmlns:wp="http://schemas.openxmlformats.org/drawingml/2006/wordprocessingDrawing" xmlns:w10="urn:schemas-microsoft-com:office:word" xmlns:w="http://schemas.openxmlformats.org/wordprocessingml/2006/main" xmlns:w14="http://schemas.microsoft.com/office/word/2010/wordml" xmlns:w15="http://schemas.microsoft.com/office/word/2012/wordml" xmlns:w16cid="http://schemas.microsoft.com/office/word/2016/wordml/cid" xmlns:w16se="http://schemas.microsoft.com/office/word/2015/wordml/symex" xmlns:wpg="http://schemas.microsoft.com/office/word/2010/wordprocessingGroup" xmlns:wpi="http://schemas.microsoft.com/office/word/2010/wordprocessingInk" xmlns:wne="http://schemas.microsoft.com/office/word/2006/wordml" xmlns:wps="http://schemas.microsoft.com/office/word/2010/wordprocessingShape" mc:Ignorable="w14 w15 w16se w16cid wp14">
+<w:comments xmlns:wpc="http://schemas.microsoft.com/office/word/2010/wordprocessingCanvas" xmlns:cx="http://schemas.microsoft.com/office/drawing/2014/chartex" xmlns:cx1="http://schemas.microsoft.com/office/drawing/2015/9/8/chartex" xmlns:cx2="http://schemas.microsoft.com/office/drawing/2015/10/21/chartex" xmlns:mc="http://schemas.openxmlformats.org/markup-compatibility/2006" xmlns:o="urn:schemas-microsoft-com:office:office" xmlns:r="http://schemas.openxmlformats.org/officeDocument/2006/relationships" xmlns:m="http://schemas.openxmlformats.org/officeDocument/2006/math" xmlns:v="urn:schemas-microsoft-com:vml" xmlns:wp14="http://schemas.microsoft.com/office/word/2010/wordprocessingDrawing" xmlns:wp="http://schemas.openxmlformats.org/drawingml/2006/wordprocessingDrawing" xmlns:w10="urn:schemas-microsoft-com:office:word" xmlns:w="http://schemas.openxmlformats.org/wordprocessingml/2006/main" xmlns:w14="http://schemas.microsoft.com/office/word/2010/wordml" xmlns:w15="http://schemas.microsoft.com/office/word/2012/wordml" xmlns:w16se="http://schemas.microsoft.com/office/word/2015/wordml/symex" xmlns:wpg="http://schemas.microsoft.com/office/word/2010/wordprocessingGroup" xmlns:wpi="http://schemas.microsoft.com/office/word/2010/wordprocessingInk" xmlns:wne="http://schemas.microsoft.com/office/word/2006/wordml" xmlns:wps="http://schemas.microsoft.com/office/word/2010/wordprocessingShape" mc:Ignorable="w14 w15 w16se wp14">
   <w:comment w:id="5" w:author="vince finn" w:date="2018-07-25T09:52:00Z" w:initials="vf">
     <w:p>
       <w:pPr>
@@ -6246,7 +6228,7 @@
       </w:r>
     </w:p>
   </w:comment>
-  <w:comment w:id="9" w:author="vince finn" w:date="2018-07-25T09:55:00Z" w:initials="vf">
+  <w:comment w:id="7" w:author="Matt Quaschnick" w:date="2018-07-26T16:10:00Z" w:initials="MQ">
     <w:p>
       <w:pPr>
         <w:pStyle w:val="CommentText"/>
@@ -6258,11 +6240,11 @@
         <w:annotationRef/>
       </w:r>
       <w:r>
-        <w:t>TO DO: Insert Sample UI</w:t>
+        <w:t>When Will came in, I think we determined this actually would be more difficult and not needed since C# has built in Peer to Peer libraries</w:t>
       </w:r>
     </w:p>
   </w:comment>
-  <w:comment w:id="10" w:author="vince finn" w:date="2018-07-25T09:57:00Z" w:initials="vf">
+  <w:comment w:id="8" w:author="Matt Quaschnick" w:date="2018-07-26T16:12:00Z" w:initials="MQ">
     <w:p>
       <w:pPr>
         <w:pStyle w:val="CommentText"/>
@@ -6274,11 +6256,11 @@
         <w:annotationRef/>
       </w:r>
       <w:r>
-        <w:t>“and that player will hand off the turn to his opponent. This will continue until a player has won or both players end up in a draw”.</w:t>
+        <w:t>It looks like we probably just have to change it here, the rest of the doc has the players as the host and the guest</w:t>
       </w:r>
     </w:p>
   </w:comment>
-  <w:comment w:id="14" w:author="vince finn" w:date="2018-07-25T11:33:00Z" w:initials="vf">
+  <w:comment w:id="11" w:author="vince finn" w:date="2018-07-25T09:55:00Z" w:initials="vf">
     <w:p>
       <w:pPr>
         <w:pStyle w:val="CommentText"/>
@@ -6290,19 +6272,11 @@
         <w:annotationRef/>
       </w:r>
       <w:r>
-        <w:t xml:space="preserve">does this mean players accept or reject opponents </w:t>
-      </w:r>
-      <w:proofErr w:type="gramStart"/>
-      <w:r>
-        <w:t>move.</w:t>
-      </w:r>
-      <w:proofErr w:type="gramEnd"/>
-      <w:r>
-        <w:t xml:space="preserve"> Should the server be what sends out valid moves and accepts valid moves.</w:t>
+        <w:t>TO DO: Insert Sample UI</w:t>
       </w:r>
     </w:p>
   </w:comment>
-  <w:comment w:id="15" w:author="vince finn" w:date="2018-07-25T11:32:00Z" w:initials="vf">
+  <w:comment w:id="12" w:author="vince finn" w:date="2018-07-25T09:57:00Z" w:initials="vf">
     <w:p>
       <w:pPr>
         <w:pStyle w:val="CommentText"/>
@@ -6314,11 +6288,11 @@
         <w:annotationRef/>
       </w:r>
       <w:r>
-        <w:t>confirm</w:t>
+        <w:t>“and that player will hand off the turn to his opponent. This will continue until a player has won or both players end up in a draw”.</w:t>
       </w:r>
     </w:p>
   </w:comment>
-  <w:comment w:id="20" w:author="vince finn" w:date="2018-07-25T15:31:00Z" w:initials="vf">
+  <w:comment w:id="17" w:author="vince finn" w:date="2018-07-25T11:33:00Z" w:initials="vf">
     <w:p>
       <w:pPr>
         <w:pStyle w:val="CommentText"/>
@@ -6330,11 +6304,11 @@
         <w:annotationRef/>
       </w:r>
       <w:r>
-        <w:t>what .net framework we are going to use</w:t>
+        <w:t>does this mean players accept or reject opponents move. Should the server be what sends out valid moves and accepts valid moves.</w:t>
       </w:r>
     </w:p>
   </w:comment>
-  <w:comment w:id="22" w:author="vince finn" w:date="2018-07-25T15:30:00Z" w:initials="vf">
+  <w:comment w:id="18" w:author="vince finn" w:date="2018-07-25T11:32:00Z" w:initials="vf">
     <w:p>
       <w:pPr>
         <w:pStyle w:val="CommentText"/>
@@ -6346,11 +6320,11 @@
         <w:annotationRef/>
       </w:r>
       <w:r>
-        <w:t>Probably just say using Window Forms Application to build the UI</w:t>
+        <w:t>confirm</w:t>
       </w:r>
     </w:p>
   </w:comment>
-  <w:comment w:id="24" w:author="vince finn" w:date="2018-07-25T15:30:00Z" w:initials="vf">
+  <w:comment w:id="16" w:author="Matt Quaschnick" w:date="2018-07-26T16:16:00Z" w:initials="MQ">
     <w:p>
       <w:pPr>
         <w:pStyle w:val="CommentText"/>
@@ -6362,11 +6336,14 @@
         <w:annotationRef/>
       </w:r>
       <w:r>
-        <w:t>Probably sockets, or if someone knows of a more straightforward way</w:t>
+        <w:t>Personally it makes more sense for a player to just be able to choose</w:t>
+      </w:r>
+      <w:r>
+        <w:t xml:space="preserve"> a legal move to send to the server, and the server would re validate and properly execute.  I’m guessing this means the host PC would be doing most of the work? We should talk about this specifically more</w:t>
       </w:r>
     </w:p>
   </w:comment>
-  <w:comment w:id="26" w:author="vince finn" w:date="2018-07-25T15:31:00Z" w:initials="vf">
+  <w:comment w:id="23" w:author="vince finn" w:date="2018-07-25T15:31:00Z" w:initials="vf">
     <w:p>
       <w:pPr>
         <w:pStyle w:val="CommentText"/>
@@ -6378,11 +6355,11 @@
         <w:annotationRef/>
       </w:r>
       <w:r>
-        <w:t>Probably just say will use photoshop or something</w:t>
+        <w:t>what .net framework we are going to use</w:t>
       </w:r>
     </w:p>
   </w:comment>
-  <w:comment w:id="40" w:author="vince finn" w:date="2018-07-25T15:32:00Z" w:initials="vf">
+  <w:comment w:id="25" w:author="vince finn" w:date="2018-07-25T15:30:00Z" w:initials="vf">
     <w:p>
       <w:pPr>
         <w:pStyle w:val="CommentText"/>
@@ -6394,11 +6371,11 @@
         <w:annotationRef/>
       </w:r>
       <w:r>
-        <w:t>Should add a paragraph for player Disconnection, if someone disconnects before the game is over.</w:t>
+        <w:t>Probably just say using Window Forms Application to build the UI</w:t>
       </w:r>
     </w:p>
   </w:comment>
-  <w:comment w:id="47" w:author="vince finn" w:date="2018-07-25T15:33:00Z" w:initials="vf">
+  <w:comment w:id="27" w:author="vince finn" w:date="2018-07-25T15:30:00Z" w:initials="vf">
     <w:p>
       <w:pPr>
         <w:pStyle w:val="CommentText"/>
@@ -6410,11 +6387,11 @@
         <w:annotationRef/>
       </w:r>
       <w:r>
-        <w:t>Wouldn’t the server be started on someone’s machine. Like if they chose to host, first the server console will be launched and then their client application will start.</w:t>
+        <w:t>Probably sockets, or if someone knows of a more straightforward way</w:t>
       </w:r>
     </w:p>
   </w:comment>
-  <w:comment w:id="49" w:author="vince finn" w:date="2018-07-25T15:34:00Z" w:initials="vf">
+  <w:comment w:id="29" w:author="vince finn" w:date="2018-07-25T15:31:00Z" w:initials="vf">
     <w:p>
       <w:pPr>
         <w:pStyle w:val="CommentText"/>
@@ -6426,11 +6403,11 @@
         <w:annotationRef/>
       </w:r>
       <w:r>
-        <w:t>Should we say if we are going to get other people to playtest it during a beta phase, or just us?</w:t>
+        <w:t>Probably just say will use photoshop or something</w:t>
       </w:r>
     </w:p>
   </w:comment>
-  <w:comment w:id="51" w:author="vince finn" w:date="2018-07-25T15:37:00Z" w:initials="vf">
+  <w:comment w:id="37" w:author="Matt Quaschnick" w:date="2018-07-26T16:24:00Z" w:initials="MQ">
     <w:p>
       <w:pPr>
         <w:pStyle w:val="CommentText"/>
@@ -6442,33 +6419,183 @@
         <w:annotationRef/>
       </w:r>
       <w:r>
-        <w:t xml:space="preserve">If we don’t want to bother with this, just remove this section, otherwise the rules screen should just be a pop up, and there would need to be a button somewhere, don’t forget to add this to player </w:t>
-      </w:r>
-      <w:r>
-        <w:t>functionality.</w:t>
-      </w:r>
-      <w:bookmarkStart w:id="52" w:name="_GoBack"/>
-      <w:bookmarkEnd w:id="52"/>
+        <w:t>We need a requirement describing what occurs when the timer reaches 0 on a players turn</w:t>
+      </w:r>
+    </w:p>
+  </w:comment>
+  <w:comment w:id="44" w:author="vince finn" w:date="2018-07-25T15:32:00Z" w:initials="vf">
+    <w:p>
+      <w:pPr>
+        <w:pStyle w:val="CommentText"/>
+      </w:pPr>
+      <w:r>
+        <w:rPr>
+          <w:rStyle w:val="CommentReference"/>
+        </w:rPr>
+        <w:annotationRef/>
+      </w:r>
+      <w:r>
+        <w:t>Should add a paragraph for player Disconnection, if someone disconnects before the game is over.</w:t>
+      </w:r>
+    </w:p>
+  </w:comment>
+  <w:comment w:id="47" w:author="Matt Quaschnick" w:date="2018-07-26T16:28:00Z" w:initials="MQ">
+    <w:p>
+      <w:pPr>
+        <w:pStyle w:val="CommentText"/>
+      </w:pPr>
+      <w:r>
+        <w:rPr>
+          <w:rStyle w:val="CommentReference"/>
+        </w:rPr>
+        <w:annotationRef/>
+      </w:r>
+      <w:r>
+        <w:t>tested</w:t>
+      </w:r>
+    </w:p>
+    <w:p>
+      <w:pPr>
+        <w:pStyle w:val="CommentText"/>
+      </w:pPr>
+    </w:p>
+    <w:p>
+      <w:pPr>
+        <w:pStyle w:val="CommentText"/>
+      </w:pPr>
+      <w:r>
+        <w:t>Fuck those other OS’s</w:t>
+      </w:r>
+    </w:p>
+  </w:comment>
+  <w:comment w:id="51" w:author="Matt Quaschnick" w:date="2018-07-26T16:29:00Z" w:initials="MQ">
+    <w:p>
+      <w:pPr>
+        <w:pStyle w:val="CommentText"/>
+      </w:pPr>
+      <w:r>
+        <w:rPr>
+          <w:rStyle w:val="CommentReference"/>
+        </w:rPr>
+        <w:annotationRef/>
+      </w:r>
+      <w:r>
+        <w:t>What is “small”?</w:t>
+      </w:r>
+      <w:r>
+        <w:br/>
+      </w:r>
+      <w:r>
+        <w:br/>
+        <w:t>Under a meg?</w:t>
+      </w:r>
+    </w:p>
+    <w:p>
+      <w:pPr>
+        <w:pStyle w:val="CommentText"/>
+      </w:pPr>
+      <w:r>
+        <w:t>Under a gig?</w:t>
+      </w:r>
+    </w:p>
+    <w:p>
+      <w:pPr>
+        <w:pStyle w:val="CommentText"/>
+      </w:pPr>
+      <w:r>
+        <w:t>I say 8 bits and that’s it</w:t>
+      </w:r>
+    </w:p>
+  </w:comment>
+  <w:comment w:id="53" w:author="vince finn" w:date="2018-07-25T15:33:00Z" w:initials="vf">
+    <w:p>
+      <w:pPr>
+        <w:pStyle w:val="CommentText"/>
+      </w:pPr>
+      <w:r>
+        <w:rPr>
+          <w:rStyle w:val="CommentReference"/>
+        </w:rPr>
+        <w:annotationRef/>
+      </w:r>
+      <w:r>
+        <w:t>Wouldn’t the server be started on someone’s machine. Like if they chose to host, first the server console will be launched and then their client application will start.</w:t>
+      </w:r>
+    </w:p>
+  </w:comment>
+  <w:comment w:id="55" w:author="vince finn" w:date="2018-07-25T15:34:00Z" w:initials="vf">
+    <w:p>
+      <w:pPr>
+        <w:pStyle w:val="CommentText"/>
+      </w:pPr>
+      <w:r>
+        <w:rPr>
+          <w:rStyle w:val="CommentReference"/>
+        </w:rPr>
+        <w:annotationRef/>
+      </w:r>
+      <w:r>
+        <w:t>Should we say if we are going to get other people to playtest it during a beta phase, or just us?</w:t>
+      </w:r>
+    </w:p>
+  </w:comment>
+  <w:comment w:id="56" w:author="Matt Quaschnick" w:date="2018-07-26T16:30:00Z" w:initials="MQ">
+    <w:p>
+      <w:pPr>
+        <w:pStyle w:val="CommentText"/>
+      </w:pPr>
+      <w:r>
+        <w:rPr>
+          <w:rStyle w:val="CommentReference"/>
+        </w:rPr>
+        <w:annotationRef/>
+      </w:r>
+      <w:r>
+        <w:t>Yeet</w:t>
+      </w:r>
+    </w:p>
+  </w:comment>
+  <w:comment w:id="58" w:author="vince finn" w:date="2018-07-25T15:37:00Z" w:initials="vf">
+    <w:p>
+      <w:pPr>
+        <w:pStyle w:val="CommentText"/>
+      </w:pPr>
+      <w:r>
+        <w:rPr>
+          <w:rStyle w:val="CommentReference"/>
+        </w:rPr>
+        <w:annotationRef/>
+      </w:r>
+      <w:r>
+        <w:t>If we don’t want to bother with this, just remove this section, otherwise the rules screen should just be a pop up, and there would need to be a button somewhere, don’t forget to add this to player functionality.</w:t>
+      </w:r>
     </w:p>
   </w:comment>
 </w:comments>
 </file>
 
 <file path=word/commentsExtended.xml><?xml version="1.0" encoding="utf-8"?>
-<w15:commentsEx xmlns:wpc="http://schemas.microsoft.com/office/word/2010/wordprocessingCanvas" xmlns:cx="http://schemas.microsoft.com/office/drawing/2014/chartex" xmlns:cx1="http://schemas.microsoft.com/office/drawing/2015/9/8/chartex" xmlns:cx2="http://schemas.microsoft.com/office/drawing/2015/10/21/chartex" xmlns:cx3="http://schemas.microsoft.com/office/drawing/2016/5/9/chartex" xmlns:cx4="http://schemas.microsoft.com/office/drawing/2016/5/10/chartex" xmlns:cx5="http://schemas.microsoft.com/office/drawing/2016/5/11/chartex" xmlns:cx6="http://schemas.microsoft.com/office/drawing/2016/5/12/chartex" xmlns:cx7="http://schemas.microsoft.com/office/drawing/2016/5/13/chartex" xmlns:cx8="http://schemas.microsoft.com/office/drawing/2016/5/14/chartex" xmlns:mc="http://schemas.openxmlformats.org/markup-compatibility/2006" xmlns:aink="http://schemas.microsoft.com/office/drawing/2016/ink" xmlns:am3d="http://schemas.microsoft.com/office/drawing/2017/model3d" xmlns:o="urn:schemas-microsoft-com:office:office" xmlns:r="http://schemas.openxmlformats.org/officeDocument/2006/relationships" xmlns:m="http://schemas.openxmlformats.org/officeDocument/2006/math" xmlns:v="urn:schemas-microsoft-com:vml" xmlns:wp14="http://schemas.microsoft.com/office/word/2010/wordprocessingDrawing" xmlns:wp="http://schemas.openxmlformats.org/drawingml/2006/wordprocessingDrawing" xmlns:w10="urn:schemas-microsoft-com:office:word" xmlns:w="http://schemas.openxmlformats.org/wordprocessingml/2006/main" xmlns:w14="http://schemas.microsoft.com/office/word/2010/wordml" xmlns:w15="http://schemas.microsoft.com/office/word/2012/wordml" xmlns:w16cid="http://schemas.microsoft.com/office/word/2016/wordml/cid" xmlns:w16se="http://schemas.microsoft.com/office/word/2015/wordml/symex" xmlns:wpg="http://schemas.microsoft.com/office/word/2010/wordprocessingGroup" xmlns:wpi="http://schemas.microsoft.com/office/word/2010/wordprocessingInk" xmlns:wne="http://schemas.microsoft.com/office/word/2006/wordml" xmlns:wps="http://schemas.microsoft.com/office/word/2010/wordprocessingShape" mc:Ignorable="w14 w15 w16se w16cid wp14">
+<w15:commentsEx xmlns:wpc="http://schemas.microsoft.com/office/word/2010/wordprocessingCanvas" xmlns:cx="http://schemas.microsoft.com/office/drawing/2014/chartex" xmlns:cx1="http://schemas.microsoft.com/office/drawing/2015/9/8/chartex" xmlns:cx2="http://schemas.microsoft.com/office/drawing/2015/10/21/chartex" xmlns:mc="http://schemas.openxmlformats.org/markup-compatibility/2006" xmlns:o="urn:schemas-microsoft-com:office:office" xmlns:r="http://schemas.openxmlformats.org/officeDocument/2006/relationships" xmlns:m="http://schemas.openxmlformats.org/officeDocument/2006/math" xmlns:v="urn:schemas-microsoft-com:vml" xmlns:wp14="http://schemas.microsoft.com/office/word/2010/wordprocessingDrawing" xmlns:wp="http://schemas.openxmlformats.org/drawingml/2006/wordprocessingDrawing" xmlns:w10="urn:schemas-microsoft-com:office:word" xmlns:w="http://schemas.openxmlformats.org/wordprocessingml/2006/main" xmlns:w14="http://schemas.microsoft.com/office/word/2010/wordml" xmlns:w15="http://schemas.microsoft.com/office/word/2012/wordml" xmlns:w16se="http://schemas.microsoft.com/office/word/2015/wordml/symex" xmlns:wpg="http://schemas.microsoft.com/office/word/2010/wordprocessingGroup" xmlns:wpi="http://schemas.microsoft.com/office/word/2010/wordprocessingInk" xmlns:wne="http://schemas.microsoft.com/office/word/2006/wordml" xmlns:wps="http://schemas.microsoft.com/office/word/2010/wordprocessingShape" mc:Ignorable="w14 w15 w16se wp14">
   <w15:commentEx w15:paraId="090CA901" w15:done="0"/>
   <w15:commentEx w15:paraId="64CA8D3E" w15:done="0"/>
+  <w15:commentEx w15:paraId="3BB6E8E8" w15:done="0"/>
+  <w15:commentEx w15:paraId="62DC9133" w15:paraIdParent="3BB6E8E8" w15:done="0"/>
   <w15:commentEx w15:paraId="40D664E9" w15:done="0"/>
   <w15:commentEx w15:paraId="79950276" w15:done="0"/>
   <w15:commentEx w15:paraId="2C81286C" w15:done="0"/>
   <w15:commentEx w15:paraId="022406F3" w15:done="0"/>
+  <w15:commentEx w15:paraId="72F76819" w15:done="0"/>
   <w15:commentEx w15:paraId="3C2BE752" w15:done="0"/>
   <w15:commentEx w15:paraId="5C01F3C1" w15:done="0"/>
   <w15:commentEx w15:paraId="12299E8E" w15:done="0"/>
   <w15:commentEx w15:paraId="13D7223C" w15:done="0"/>
+  <w15:commentEx w15:paraId="3466A6AF" w15:done="0"/>
   <w15:commentEx w15:paraId="739C33C0" w15:done="0"/>
+  <w15:commentEx w15:paraId="19DFA215" w15:done="0"/>
+  <w15:commentEx w15:paraId="17C7F893" w15:done="0"/>
   <w15:commentEx w15:paraId="677EA5AF" w15:done="0"/>
   <w15:commentEx w15:paraId="4326DC92" w15:done="0"/>
+  <w15:commentEx w15:paraId="2D2E7CAA" w15:paraIdParent="4326DC92" w15:done="0"/>
   <w15:commentEx w15:paraId="41FD29AE" w15:done="0"/>
 </w15:commentsEx>
 </file>
@@ -6493,7 +6620,7 @@
 </file>
 
 <file path=word/numbering.xml><?xml version="1.0" encoding="utf-8"?>
-<w:numbering xmlns:wpc="http://schemas.microsoft.com/office/word/2010/wordprocessingCanvas" xmlns:cx="http://schemas.microsoft.com/office/drawing/2014/chartex" xmlns:cx1="http://schemas.microsoft.com/office/drawing/2015/9/8/chartex" xmlns:cx2="http://schemas.microsoft.com/office/drawing/2015/10/21/chartex" xmlns:cx3="http://schemas.microsoft.com/office/drawing/2016/5/9/chartex" xmlns:cx4="http://schemas.microsoft.com/office/drawing/2016/5/10/chartex" xmlns:cx5="http://schemas.microsoft.com/office/drawing/2016/5/11/chartex" xmlns:cx6="http://schemas.microsoft.com/office/drawing/2016/5/12/chartex" xmlns:cx7="http://schemas.microsoft.com/office/drawing/2016/5/13/chartex" xmlns:cx8="http://schemas.microsoft.com/office/drawing/2016/5/14/chartex" xmlns:mc="http://schemas.openxmlformats.org/markup-compatibility/2006" xmlns:aink="http://schemas.microsoft.com/office/drawing/2016/ink" xmlns:am3d="http://schemas.microsoft.com/office/drawing/2017/model3d" xmlns:o="urn:schemas-microsoft-com:office:office" xmlns:r="http://schemas.openxmlformats.org/officeDocument/2006/relationships" xmlns:m="http://schemas.openxmlformats.org/officeDocument/2006/math" xmlns:v="urn:schemas-microsoft-com:vml" xmlns:wp14="http://schemas.microsoft.com/office/word/2010/wordprocessingDrawing" xmlns:wp="http://schemas.openxmlformats.org/drawingml/2006/wordprocessingDrawing" xmlns:w10="urn:schemas-microsoft-com:office:word" xmlns:w="http://schemas.openxmlformats.org/wordprocessingml/2006/main" xmlns:w14="http://schemas.microsoft.com/office/word/2010/wordml" xmlns:w15="http://schemas.microsoft.com/office/word/2012/wordml" xmlns:w16cid="http://schemas.microsoft.com/office/word/2016/wordml/cid" xmlns:w16se="http://schemas.microsoft.com/office/word/2015/wordml/symex" xmlns:wpg="http://schemas.microsoft.com/office/word/2010/wordprocessingGroup" xmlns:wpi="http://schemas.microsoft.com/office/word/2010/wordprocessingInk" xmlns:wne="http://schemas.microsoft.com/office/word/2006/wordml" xmlns:wps="http://schemas.microsoft.com/office/word/2010/wordprocessingShape" mc:Ignorable="w14 w15 w16se w16cid wp14">
+<w:numbering xmlns:wpc="http://schemas.microsoft.com/office/word/2010/wordprocessingCanvas" xmlns:cx="http://schemas.microsoft.com/office/drawing/2014/chartex" xmlns:cx1="http://schemas.microsoft.com/office/drawing/2015/9/8/chartex" xmlns:cx2="http://schemas.microsoft.com/office/drawing/2015/10/21/chartex" xmlns:mc="http://schemas.openxmlformats.org/markup-compatibility/2006" xmlns:o="urn:schemas-microsoft-com:office:office" xmlns:r="http://schemas.openxmlformats.org/officeDocument/2006/relationships" xmlns:m="http://schemas.openxmlformats.org/officeDocument/2006/math" xmlns:v="urn:schemas-microsoft-com:vml" xmlns:wp14="http://schemas.microsoft.com/office/word/2010/wordprocessingDrawing" xmlns:wp="http://schemas.openxmlformats.org/drawingml/2006/wordprocessingDrawing" xmlns:w10="urn:schemas-microsoft-com:office:word" xmlns:w="http://schemas.openxmlformats.org/wordprocessingml/2006/main" xmlns:w14="http://schemas.microsoft.com/office/word/2010/wordml" xmlns:w15="http://schemas.microsoft.com/office/word/2012/wordml" xmlns:w16se="http://schemas.microsoft.com/office/word/2015/wordml/symex" xmlns:wpg="http://schemas.microsoft.com/office/word/2010/wordprocessingGroup" xmlns:wpi="http://schemas.microsoft.com/office/word/2010/wordprocessingInk" xmlns:wne="http://schemas.microsoft.com/office/word/2006/wordml" xmlns:wps="http://schemas.microsoft.com/office/word/2010/wordprocessingShape" mc:Ignorable="w14 w15 w16se wp14">
   <w:abstractNum w:abstractNumId="0" w15:restartNumberingAfterBreak="0">
     <w:nsid w:val="071978E4"/>
     <w:multiLevelType w:val="hybridMultilevel"/>
@@ -7098,15 +7225,18 @@
 </file>
 
 <file path=word/people.xml><?xml version="1.0" encoding="utf-8"?>
-<w15:people xmlns:wpc="http://schemas.microsoft.com/office/word/2010/wordprocessingCanvas" xmlns:cx="http://schemas.microsoft.com/office/drawing/2014/chartex" xmlns:cx1="http://schemas.microsoft.com/office/drawing/2015/9/8/chartex" xmlns:cx2="http://schemas.microsoft.com/office/drawing/2015/10/21/chartex" xmlns:cx3="http://schemas.microsoft.com/office/drawing/2016/5/9/chartex" xmlns:cx4="http://schemas.microsoft.com/office/drawing/2016/5/10/chartex" xmlns:cx5="http://schemas.microsoft.com/office/drawing/2016/5/11/chartex" xmlns:cx6="http://schemas.microsoft.com/office/drawing/2016/5/12/chartex" xmlns:cx7="http://schemas.microsoft.com/office/drawing/2016/5/13/chartex" xmlns:cx8="http://schemas.microsoft.com/office/drawing/2016/5/14/chartex" xmlns:mc="http://schemas.openxmlformats.org/markup-compatibility/2006" xmlns:aink="http://schemas.microsoft.com/office/drawing/2016/ink" xmlns:am3d="http://schemas.microsoft.com/office/drawing/2017/model3d" xmlns:o="urn:schemas-microsoft-com:office:office" xmlns:r="http://schemas.openxmlformats.org/officeDocument/2006/relationships" xmlns:m="http://schemas.openxmlformats.org/officeDocument/2006/math" xmlns:v="urn:schemas-microsoft-com:vml" xmlns:wp14="http://schemas.microsoft.com/office/word/2010/wordprocessingDrawing" xmlns:wp="http://schemas.openxmlformats.org/drawingml/2006/wordprocessingDrawing" xmlns:w10="urn:schemas-microsoft-com:office:word" xmlns:w="http://schemas.openxmlformats.org/wordprocessingml/2006/main" xmlns:w14="http://schemas.microsoft.com/office/word/2010/wordml" xmlns:w15="http://schemas.microsoft.com/office/word/2012/wordml" xmlns:w16cid="http://schemas.microsoft.com/office/word/2016/wordml/cid" xmlns:w16se="http://schemas.microsoft.com/office/word/2015/wordml/symex" xmlns:wpg="http://schemas.microsoft.com/office/word/2010/wordprocessingGroup" xmlns:wpi="http://schemas.microsoft.com/office/word/2010/wordprocessingInk" xmlns:wne="http://schemas.microsoft.com/office/word/2006/wordml" xmlns:wps="http://schemas.microsoft.com/office/word/2010/wordprocessingShape" mc:Ignorable="w14 w15 w16se w16cid wp14">
+<w15:people xmlns:wpc="http://schemas.microsoft.com/office/word/2010/wordprocessingCanvas" xmlns:cx="http://schemas.microsoft.com/office/drawing/2014/chartex" xmlns:cx1="http://schemas.microsoft.com/office/drawing/2015/9/8/chartex" xmlns:cx2="http://schemas.microsoft.com/office/drawing/2015/10/21/chartex" xmlns:mc="http://schemas.openxmlformats.org/markup-compatibility/2006" xmlns:o="urn:schemas-microsoft-com:office:office" xmlns:r="http://schemas.openxmlformats.org/officeDocument/2006/relationships" xmlns:m="http://schemas.openxmlformats.org/officeDocument/2006/math" xmlns:v="urn:schemas-microsoft-com:vml" xmlns:wp14="http://schemas.microsoft.com/office/word/2010/wordprocessingDrawing" xmlns:wp="http://schemas.openxmlformats.org/drawingml/2006/wordprocessingDrawing" xmlns:w10="urn:schemas-microsoft-com:office:word" xmlns:w="http://schemas.openxmlformats.org/wordprocessingml/2006/main" xmlns:w14="http://schemas.microsoft.com/office/word/2010/wordml" xmlns:w15="http://schemas.microsoft.com/office/word/2012/wordml" xmlns:w16se="http://schemas.microsoft.com/office/word/2015/wordml/symex" xmlns:wpg="http://schemas.microsoft.com/office/word/2010/wordprocessingGroup" xmlns:wpi="http://schemas.microsoft.com/office/word/2010/wordprocessingInk" xmlns:wne="http://schemas.microsoft.com/office/word/2006/wordml" xmlns:wps="http://schemas.microsoft.com/office/word/2010/wordprocessingShape" mc:Ignorable="w14 w15 w16se wp14">
   <w15:person w15:author="vince finn">
     <w15:presenceInfo w15:providerId="Windows Live" w15:userId="aa04a802bfddd1aa"/>
+  </w15:person>
+  <w15:person w15:author="Matt Quaschnick">
+    <w15:presenceInfo w15:providerId="Windows Live" w15:userId="74172f1a2737d957"/>
   </w15:person>
 </w15:people>
 </file>
 
 <file path=word/styles.xml><?xml version="1.0" encoding="utf-8"?>
-<w:styles xmlns:mc="http://schemas.openxmlformats.org/markup-compatibility/2006" xmlns:r="http://schemas.openxmlformats.org/officeDocument/2006/relationships" xmlns:w="http://schemas.openxmlformats.org/wordprocessingml/2006/main" xmlns:w14="http://schemas.microsoft.com/office/word/2010/wordml" xmlns:w15="http://schemas.microsoft.com/office/word/2012/wordml" xmlns:w16cid="http://schemas.microsoft.com/office/word/2016/wordml/cid" xmlns:w16se="http://schemas.microsoft.com/office/word/2015/wordml/symex" mc:Ignorable="w14 w15 w16se w16cid">
+<w:styles xmlns:mc="http://schemas.openxmlformats.org/markup-compatibility/2006" xmlns:r="http://schemas.openxmlformats.org/officeDocument/2006/relationships" xmlns:w="http://schemas.openxmlformats.org/wordprocessingml/2006/main" xmlns:w14="http://schemas.microsoft.com/office/word/2010/wordml" xmlns:w15="http://schemas.microsoft.com/office/word/2012/wordml" xmlns:w16se="http://schemas.microsoft.com/office/word/2015/wordml/symex" mc:Ignorable="w14 w15 w16se">
   <w:docDefaults>
     <w:rPrDefault>
       <w:rPr>
@@ -7122,7 +7252,7 @@
       </w:pPr>
     </w:pPrDefault>
   </w:docDefaults>
-  <w:latentStyles w:defLockedState="0" w:defUIPriority="99" w:defSemiHidden="0" w:defUnhideWhenUsed="0" w:defQFormat="0" w:count="375">
+  <w:latentStyles w:defLockedState="0" w:defUIPriority="99" w:defSemiHidden="0" w:defUnhideWhenUsed="0" w:defQFormat="0" w:count="373">
     <w:lsdException w:name="Normal" w:uiPriority="0" w:qFormat="1"/>
     <w:lsdException w:name="heading 1" w:uiPriority="9" w:qFormat="1"/>
     <w:lsdException w:name="heading 2" w:semiHidden="1" w:uiPriority="9" w:unhideWhenUsed="1" w:qFormat="1"/>
@@ -7496,8 +7626,6 @@
     <w:lsdException w:name="List Table 7 Colorful Accent 6" w:uiPriority="52"/>
     <w:lsdException w:name="Mention" w:semiHidden="1" w:unhideWhenUsed="1"/>
     <w:lsdException w:name="Smart Hyperlink" w:semiHidden="1" w:unhideWhenUsed="1"/>
-    <w:lsdException w:name="Hashtag" w:semiHidden="1" w:unhideWhenUsed="1"/>
-    <w:lsdException w:name="Unresolved Mention" w:semiHidden="1" w:unhideWhenUsed="1"/>
   </w:latentStyles>
   <w:style w:type="paragraph" w:default="1" w:styleId="Normal">
     <w:name w:val="Normal"/>
@@ -8191,7 +8319,7 @@
 </file>
 
 <file path=customXml/itemProps1.xml><?xml version="1.0" encoding="utf-8"?>
-<ds:datastoreItem xmlns:ds="http://schemas.openxmlformats.org/officeDocument/2006/customXml" ds:itemID="{4D8470B7-B2E2-46F8-9AA2-82EB5E043623}">
+<ds:datastoreItem xmlns:ds="http://schemas.openxmlformats.org/officeDocument/2006/customXml" ds:itemID="{C86E53EF-C42B-4C78-91B3-E4C2B5792B72}">
   <ds:schemaRefs>
     <ds:schemaRef ds:uri="http://schemas.openxmlformats.org/officeDocument/2006/bibliography"/>
   </ds:schemaRefs>

</xml_diff>

<commit_message>
update small file size to say under 100 megs, and added a use case for when the timer runs out
</commit_message>
<xml_diff>
--- a/Requirement Document.docx
+++ b/Requirement Document.docx
@@ -3815,12 +3815,7 @@
       </w:pPr>
       <w:bookmarkStart w:id="2" w:name="_Toc520826773"/>
       <w:r>
-        <w:t>Purpose of D</w:t>
-      </w:r>
-      <w:bookmarkStart w:id="3" w:name="_GoBack"/>
-      <w:bookmarkEnd w:id="3"/>
-      <w:r>
-        <w:t>ocument</w:t>
+        <w:t>Purpose of Document</w:t>
       </w:r>
       <w:bookmarkEnd w:id="2"/>
     </w:p>
@@ -3834,43 +3829,43 @@
       <w:pPr>
         <w:pStyle w:val="Heading2"/>
       </w:pPr>
-      <w:bookmarkStart w:id="4" w:name="_Toc520826774"/>
+      <w:bookmarkStart w:id="3" w:name="_Toc520826774"/>
       <w:r>
         <w:t>Scope of Document</w:t>
+      </w:r>
+      <w:bookmarkEnd w:id="3"/>
+    </w:p>
+    <w:p>
+      <w:r>
+        <w:tab/>
+        <w:t>This document will contain enough information such that a developer will be able to easily translate the requirements to code without ambiguity.</w:t>
+      </w:r>
+    </w:p>
+    <w:p>
+      <w:pPr>
+        <w:pStyle w:val="Heading2"/>
+      </w:pPr>
+      <w:bookmarkStart w:id="4" w:name="_Toc520826775"/>
+      <w:r>
+        <w:t>Overview of Document</w:t>
       </w:r>
       <w:bookmarkEnd w:id="4"/>
     </w:p>
     <w:p>
       <w:r>
         <w:tab/>
-        <w:t>This document will contain enough information such that a developer will be able to easily translate the requirements to code without ambiguity.</w:t>
-      </w:r>
-    </w:p>
-    <w:p>
-      <w:pPr>
-        <w:pStyle w:val="Heading2"/>
-      </w:pPr>
-      <w:bookmarkStart w:id="5" w:name="_Toc520826775"/>
-      <w:r>
-        <w:t>Overview of Document</w:t>
-      </w:r>
-      <w:bookmarkEnd w:id="5"/>
-    </w:p>
-    <w:p>
-      <w:r>
-        <w:tab/>
         <w:t xml:space="preserve">This document will contain functional and nonfunctional requirements for the game King Me, as well as </w:t>
       </w:r>
-      <w:commentRangeStart w:id="6"/>
+      <w:commentRangeStart w:id="5"/>
       <w:r>
         <w:t>use cases, diagrams, and UI mock-ups.</w:t>
       </w:r>
-      <w:commentRangeEnd w:id="6"/>
+      <w:commentRangeEnd w:id="5"/>
       <w:r>
         <w:rPr>
           <w:rStyle w:val="CommentReference"/>
         </w:rPr>
-        <w:commentReference w:id="6"/>
+        <w:commentReference w:id="5"/>
       </w:r>
       <w:r>
         <w:t xml:space="preserve"> The game contains two components that allow two players to play on </w:t>
@@ -3927,21 +3922,21 @@
       <w:pPr>
         <w:pStyle w:val="Heading1"/>
       </w:pPr>
-      <w:bookmarkStart w:id="7" w:name="_Toc520826776"/>
+      <w:bookmarkStart w:id="6" w:name="_Toc520826776"/>
       <w:r>
         <w:t>Description</w:t>
       </w:r>
-      <w:bookmarkEnd w:id="7"/>
+      <w:bookmarkEnd w:id="6"/>
     </w:p>
     <w:p>
       <w:pPr>
         <w:pStyle w:val="Heading2"/>
       </w:pPr>
-      <w:bookmarkStart w:id="8" w:name="_Toc520826777"/>
+      <w:bookmarkStart w:id="7" w:name="_Toc520826777"/>
       <w:r>
         <w:t>Product Perspective</w:t>
       </w:r>
-      <w:bookmarkEnd w:id="8"/>
+      <w:bookmarkEnd w:id="7"/>
     </w:p>
     <w:p>
       <w:r>
@@ -4037,14 +4032,42 @@
       <w:r>
         <w:t xml:space="preserve">Figure </w:t>
       </w:r>
-      <w:fldSimple w:instr=" SEQ Figure \* ARABIC ">
-        <w:r>
-          <w:rPr>
-            <w:noProof/>
-          </w:rPr>
-          <w:t>1</w:t>
-        </w:r>
-      </w:fldSimple>
+      <w:r>
+        <w:rPr>
+          <w:noProof/>
+        </w:rPr>
+        <w:fldChar w:fldCharType="begin"/>
+      </w:r>
+      <w:r>
+        <w:rPr>
+          <w:noProof/>
+        </w:rPr>
+        <w:instrText xml:space="preserve"> SEQ Figure \* ARABIC</w:instrText>
+      </w:r>
+      <w:r>
+        <w:rPr>
+          <w:noProof/>
+        </w:rPr>
+        <w:instrText xml:space="preserve"> </w:instrText>
+      </w:r>
+      <w:r>
+        <w:rPr>
+          <w:noProof/>
+        </w:rPr>
+        <w:fldChar w:fldCharType="separate"/>
+      </w:r>
+      <w:r>
+        <w:rPr>
+          <w:noProof/>
+        </w:rPr>
+        <w:t>1</w:t>
+      </w:r>
+      <w:r>
+        <w:rPr>
+          <w:noProof/>
+        </w:rPr>
+        <w:fldChar w:fldCharType="end"/>
+      </w:r>
       <w:r>
         <w:t>: Checkers Board</w:t>
       </w:r>
@@ -4059,31 +4082,25 @@
         <w:t xml:space="preserve">move has been applied to both Player’s screens, </w:t>
       </w:r>
       <w:r>
-        <w:t>and that player will hand off the turn to his opponent. This will continue until a player has won or both players end up in a draw</w:t>
-      </w:r>
-      <w:r>
-        <w:t>.</w:t>
+        <w:t>and that player will hand off the turn to his opponent. This will continue until a player has won or both players end up in a draw.</w:t>
       </w:r>
     </w:p>
     <w:p>
       <w:pPr>
         <w:pStyle w:val="Heading2"/>
       </w:pPr>
-      <w:bookmarkStart w:id="9" w:name="_Toc520826778"/>
+      <w:bookmarkStart w:id="8" w:name="_Toc520826778"/>
       <w:r>
         <w:t>Player PC Interface</w:t>
       </w:r>
-      <w:bookmarkEnd w:id="9"/>
+      <w:bookmarkEnd w:id="8"/>
     </w:p>
     <w:p>
       <w:r>
         <w:tab/>
       </w:r>
       <w:r>
-        <w:t>T</w:t>
-      </w:r>
-      <w:r>
-        <w:t>he PC Interface will contain a start menu with options to host or join a game. Once connected the PC interface will display the game board, pieces, which player will go first, whose turn it is and a pause option.</w:t>
+        <w:t>The PC Interface will contain a start menu with options to host or join a game. Once connected the PC interface will display the game board, pieces, which player will go first, whose turn it is and a pause option.</w:t>
       </w:r>
       <w:r>
         <w:rPr>
@@ -4097,17 +4114,17 @@
       <w:pPr>
         <w:pStyle w:val="Heading1"/>
       </w:pPr>
-      <w:bookmarkStart w:id="10" w:name="_Toc520826779"/>
+      <w:bookmarkStart w:id="9" w:name="_Toc520826779"/>
       <w:r>
         <w:t>Product Functions</w:t>
       </w:r>
-      <w:bookmarkEnd w:id="10"/>
+      <w:bookmarkEnd w:id="9"/>
     </w:p>
     <w:p>
       <w:pPr>
         <w:pStyle w:val="Heading2"/>
       </w:pPr>
-      <w:bookmarkStart w:id="11" w:name="_Toc520826780"/>
+      <w:bookmarkStart w:id="10" w:name="_Toc520826780"/>
       <w:r>
         <w:t>Host</w:t>
       </w:r>
@@ -4117,7 +4134,7 @@
       <w:r>
         <w:t>Functionality</w:t>
       </w:r>
-      <w:bookmarkEnd w:id="11"/>
+      <w:bookmarkEnd w:id="10"/>
     </w:p>
     <w:p>
       <w:r>
@@ -4246,14 +4263,14 @@
       <w:pPr>
         <w:pStyle w:val="Heading2"/>
       </w:pPr>
-      <w:bookmarkStart w:id="12" w:name="_Toc520826781"/>
+      <w:bookmarkStart w:id="11" w:name="_Toc520826781"/>
       <w:r>
         <w:t>Client</w:t>
       </w:r>
       <w:r>
         <w:t xml:space="preserve"> Functionality</w:t>
       </w:r>
-      <w:bookmarkEnd w:id="12"/>
+      <w:bookmarkEnd w:id="11"/>
     </w:p>
     <w:p>
       <w:r>
@@ -4365,50 +4382,50 @@
       <w:pPr>
         <w:pStyle w:val="Heading1"/>
       </w:pPr>
-      <w:bookmarkStart w:id="13" w:name="_Toc520826782"/>
+      <w:bookmarkStart w:id="12" w:name="_Toc520826782"/>
       <w:r>
         <w:t>User Description</w:t>
+      </w:r>
+      <w:bookmarkEnd w:id="12"/>
+    </w:p>
+    <w:p>
+      <w:r>
+        <w:tab/>
+        <w:t xml:space="preserve">The ideal users for King Me would be two people located across from each other in the same room. However, </w:t>
+      </w:r>
+      <w:r>
+        <w:t xml:space="preserve">players </w:t>
+      </w:r>
+      <w:r>
+        <w:t xml:space="preserve">do not have to be in the same room </w:t>
+      </w:r>
+      <w:r>
+        <w:t>if</w:t>
+      </w:r>
+      <w:r>
+        <w:t xml:space="preserve"> they have an internet connection.</w:t>
+      </w:r>
+    </w:p>
+    <w:p/>
+    <w:p>
+      <w:pPr>
+        <w:pStyle w:val="Heading1"/>
+      </w:pPr>
+      <w:bookmarkStart w:id="13" w:name="_Toc520826783"/>
+      <w:r>
+        <w:t>Assumptions and Dependencies</w:t>
       </w:r>
       <w:bookmarkEnd w:id="13"/>
     </w:p>
     <w:p>
-      <w:r>
-        <w:tab/>
-        <w:t xml:space="preserve">The ideal users for King Me would be two people located across from each other in the same room. However, </w:t>
-      </w:r>
-      <w:r>
-        <w:t xml:space="preserve">players </w:t>
-      </w:r>
-      <w:r>
-        <w:t xml:space="preserve">do not have to be in the same room </w:t>
-      </w:r>
-      <w:r>
-        <w:t>if</w:t>
-      </w:r>
-      <w:r>
-        <w:t xml:space="preserve"> they have an internet connection.</w:t>
-      </w:r>
-    </w:p>
-    <w:p/>
-    <w:p>
-      <w:pPr>
-        <w:pStyle w:val="Heading1"/>
-      </w:pPr>
-      <w:bookmarkStart w:id="14" w:name="_Toc520826783"/>
-      <w:r>
-        <w:t>Assumptions and Dependencies</w:t>
+      <w:pPr>
+        <w:pStyle w:val="Heading2"/>
+      </w:pPr>
+      <w:bookmarkStart w:id="14" w:name="_Toc520826784"/>
+      <w:r>
+        <w:t>C#</w:t>
       </w:r>
       <w:bookmarkEnd w:id="14"/>
-    </w:p>
-    <w:p>
-      <w:pPr>
-        <w:pStyle w:val="Heading2"/>
-      </w:pPr>
-      <w:bookmarkStart w:id="15" w:name="_Toc520826784"/>
-      <w:r>
-        <w:t>C#</w:t>
-      </w:r>
-      <w:bookmarkEnd w:id="15"/>
     </w:p>
     <w:p>
       <w:r>
@@ -4444,11 +4461,11 @@
       <w:pPr>
         <w:pStyle w:val="Heading2"/>
       </w:pPr>
-      <w:bookmarkStart w:id="16" w:name="_Toc520826785"/>
+      <w:bookmarkStart w:id="15" w:name="_Toc520826785"/>
       <w:r>
         <w:t>.NET GUI</w:t>
       </w:r>
-      <w:bookmarkEnd w:id="16"/>
+      <w:bookmarkEnd w:id="15"/>
     </w:p>
     <w:p>
       <w:r>
@@ -4465,11 +4482,11 @@
       <w:pPr>
         <w:pStyle w:val="Heading2"/>
       </w:pPr>
-      <w:bookmarkStart w:id="17" w:name="_Toc520826786"/>
+      <w:bookmarkStart w:id="16" w:name="_Toc520826786"/>
       <w:r>
         <w:t>C# Networking</w:t>
       </w:r>
-      <w:bookmarkEnd w:id="17"/>
+      <w:bookmarkEnd w:id="16"/>
     </w:p>
     <w:p>
       <w:r>
@@ -4492,11 +4509,11 @@
       <w:pPr>
         <w:pStyle w:val="Heading2"/>
       </w:pPr>
-      <w:bookmarkStart w:id="18" w:name="_Toc520826787"/>
+      <w:bookmarkStart w:id="17" w:name="_Toc520826787"/>
       <w:r>
         <w:t>Art Assets</w:t>
       </w:r>
-      <w:bookmarkEnd w:id="18"/>
+      <w:bookmarkEnd w:id="17"/>
     </w:p>
     <w:p>
       <w:r>
@@ -4532,11 +4549,11 @@
       <w:pPr>
         <w:pStyle w:val="Heading1"/>
       </w:pPr>
-      <w:bookmarkStart w:id="19" w:name="_Toc520826788"/>
+      <w:bookmarkStart w:id="18" w:name="_Toc520826788"/>
       <w:r>
         <w:t>Requirements Apportioning</w:t>
       </w:r>
-      <w:bookmarkEnd w:id="19"/>
+      <w:bookmarkEnd w:id="18"/>
     </w:p>
     <w:p/>
     <w:tbl>
@@ -4644,29 +4661,29 @@
       <w:pPr>
         <w:pStyle w:val="Heading1"/>
       </w:pPr>
-      <w:bookmarkStart w:id="20" w:name="_Toc520826789"/>
+      <w:bookmarkStart w:id="19" w:name="_Toc520826789"/>
       <w:r>
         <w:lastRenderedPageBreak/>
         <w:t>Functional Requirements</w:t>
+      </w:r>
+      <w:bookmarkEnd w:id="19"/>
+    </w:p>
+    <w:p>
+      <w:pPr>
+        <w:pStyle w:val="Heading2"/>
+      </w:pPr>
+      <w:bookmarkStart w:id="20" w:name="_Toc520826790"/>
+      <w:r>
+        <w:t>Host and Client</w:t>
       </w:r>
       <w:bookmarkEnd w:id="20"/>
     </w:p>
     <w:p>
       <w:pPr>
-        <w:pStyle w:val="Heading2"/>
-      </w:pPr>
-      <w:bookmarkStart w:id="21" w:name="_Toc520826790"/>
-      <w:r>
-        <w:t>Host and Client</w:t>
-      </w:r>
-      <w:bookmarkEnd w:id="21"/>
-    </w:p>
-    <w:p>
-      <w:pPr>
         <w:pStyle w:val="Heading3"/>
         <w:jc w:val="center"/>
       </w:pPr>
-      <w:bookmarkStart w:id="22" w:name="_Toc520826791"/>
+      <w:bookmarkStart w:id="21" w:name="_Toc520826791"/>
       <w:r>
         <w:rPr>
           <w:noProof/>
@@ -4707,7 +4724,7 @@
           </wp:inline>
         </w:drawing>
       </w:r>
-      <w:bookmarkEnd w:id="22"/>
+      <w:bookmarkEnd w:id="21"/>
     </w:p>
     <w:p>
       <w:pPr>
@@ -4717,14 +4734,36 @@
       <w:r>
         <w:t xml:space="preserve">Figure </w:t>
       </w:r>
-      <w:fldSimple w:instr=" SEQ Figure \* ARABIC ">
-        <w:r>
-          <w:rPr>
-            <w:noProof/>
-          </w:rPr>
-          <w:t>2</w:t>
-        </w:r>
-      </w:fldSimple>
+      <w:r>
+        <w:rPr>
+          <w:noProof/>
+        </w:rPr>
+        <w:fldChar w:fldCharType="begin"/>
+      </w:r>
+      <w:r>
+        <w:rPr>
+          <w:noProof/>
+        </w:rPr>
+        <w:instrText xml:space="preserve"> SEQ Figure \* ARABIC </w:instrText>
+      </w:r>
+      <w:r>
+        <w:rPr>
+          <w:noProof/>
+        </w:rPr>
+        <w:fldChar w:fldCharType="separate"/>
+      </w:r>
+      <w:r>
+        <w:rPr>
+          <w:noProof/>
+        </w:rPr>
+        <w:t>2</w:t>
+      </w:r>
+      <w:r>
+        <w:rPr>
+          <w:noProof/>
+        </w:rPr>
+        <w:fldChar w:fldCharType="end"/>
+      </w:r>
       <w:r>
         <w:t>:KingMe Architecture</w:t>
       </w:r>
@@ -4743,14 +4782,14 @@
       <w:pPr>
         <w:pStyle w:val="Heading3"/>
       </w:pPr>
-      <w:bookmarkStart w:id="23" w:name="_Toc520826792"/>
+      <w:bookmarkStart w:id="22" w:name="_Toc520826792"/>
       <w:r>
         <w:t>R1.1</w:t>
       </w:r>
       <w:r>
         <w:t xml:space="preserve"> Starting a Game</w:t>
       </w:r>
-      <w:bookmarkEnd w:id="23"/>
+      <w:bookmarkEnd w:id="22"/>
     </w:p>
     <w:tbl>
       <w:tblPr>
@@ -4955,21 +4994,21 @@
       <w:pPr>
         <w:pStyle w:val="Heading2"/>
       </w:pPr>
-      <w:bookmarkStart w:id="24" w:name="_Toc520826793"/>
+      <w:bookmarkStart w:id="23" w:name="_Toc520826793"/>
       <w:r>
         <w:t>Running a Game</w:t>
       </w:r>
-      <w:bookmarkEnd w:id="24"/>
+      <w:bookmarkEnd w:id="23"/>
     </w:p>
     <w:p>
       <w:pPr>
         <w:pStyle w:val="Heading3"/>
       </w:pPr>
-      <w:bookmarkStart w:id="25" w:name="_Toc520826794"/>
+      <w:bookmarkStart w:id="24" w:name="_Toc520826794"/>
       <w:r>
         <w:t>R2.1 Loading a Game</w:t>
       </w:r>
-      <w:bookmarkEnd w:id="25"/>
+      <w:bookmarkEnd w:id="24"/>
     </w:p>
     <w:tbl>
       <w:tblPr>
@@ -5094,12 +5133,19 @@
             <w:tcW w:w="5400" w:type="dxa"/>
           </w:tcPr>
           <w:p>
+            <w:commentRangeStart w:id="25"/>
             <w:commentRangeStart w:id="26"/>
             <w:commentRangeStart w:id="27"/>
-            <w:commentRangeStart w:id="28"/>
             <w:r>
               <w:t>A green and white checkered board</w:t>
             </w:r>
+            <w:commentRangeEnd w:id="25"/>
+            <w:r>
+              <w:rPr>
+                <w:rStyle w:val="CommentReference"/>
+              </w:rPr>
+              <w:commentReference w:id="25"/>
+            </w:r>
             <w:commentRangeEnd w:id="26"/>
             <w:r>
               <w:rPr>
@@ -5113,13 +5159,6 @@
                 <w:rStyle w:val="CommentReference"/>
               </w:rPr>
               <w:commentReference w:id="27"/>
-            </w:r>
-            <w:commentRangeEnd w:id="28"/>
-            <w:r>
-              <w:rPr>
-                <w:rStyle w:val="CommentReference"/>
-              </w:rPr>
-              <w:commentReference w:id="28"/>
             </w:r>
             <w:r>
               <w:t xml:space="preserve"> is displayed on both </w:t>
@@ -5329,11 +5368,11 @@
       <w:pPr>
         <w:pStyle w:val="Heading3"/>
       </w:pPr>
-      <w:bookmarkStart w:id="29" w:name="_Toc520826795"/>
+      <w:bookmarkStart w:id="28" w:name="_Toc520826795"/>
       <w:r>
         <w:t>R2.2 On Player’s Turn</w:t>
       </w:r>
-      <w:bookmarkEnd w:id="29"/>
+      <w:bookmarkEnd w:id="28"/>
     </w:p>
     <w:tbl>
       <w:tblPr>
@@ -5547,24 +5586,24 @@
             <w:r>
               <w:t xml:space="preserve">If the move is illegal, the move will not be made. The current turn’s player will be alerted to choose a different move. </w:t>
             </w:r>
+            <w:commentRangeStart w:id="29"/>
             <w:commentRangeStart w:id="30"/>
-            <w:commentRangeStart w:id="31"/>
             <w:r>
               <w:t>The timer will continue to count down.</w:t>
             </w:r>
+            <w:commentRangeEnd w:id="29"/>
+            <w:r>
+              <w:rPr>
+                <w:rStyle w:val="CommentReference"/>
+              </w:rPr>
+              <w:commentReference w:id="29"/>
+            </w:r>
             <w:commentRangeEnd w:id="30"/>
             <w:r>
               <w:rPr>
                 <w:rStyle w:val="CommentReference"/>
               </w:rPr>
               <w:commentReference w:id="30"/>
-            </w:r>
-            <w:commentRangeEnd w:id="31"/>
-            <w:r>
-              <w:rPr>
-                <w:rStyle w:val="CommentReference"/>
-              </w:rPr>
-              <w:commentReference w:id="31"/>
             </w:r>
           </w:p>
         </w:tc>
@@ -5756,11 +5795,11 @@
       <w:pPr>
         <w:pStyle w:val="Heading3"/>
       </w:pPr>
-      <w:bookmarkStart w:id="32" w:name="_Toc520826796"/>
+      <w:bookmarkStart w:id="31" w:name="_Toc520826796"/>
       <w:r>
         <w:t>R2.3 Off-Turn Player</w:t>
       </w:r>
-      <w:bookmarkEnd w:id="32"/>
+      <w:bookmarkEnd w:id="31"/>
     </w:p>
     <w:tbl>
       <w:tblPr>
@@ -5907,11 +5946,11 @@
       <w:pPr>
         <w:pStyle w:val="Heading3"/>
       </w:pPr>
-      <w:bookmarkStart w:id="33" w:name="_Toc520826797"/>
+      <w:bookmarkStart w:id="32" w:name="_Toc520826797"/>
       <w:r>
         <w:t>R2.4 Paused Game</w:t>
       </w:r>
-      <w:bookmarkEnd w:id="33"/>
+      <w:bookmarkEnd w:id="32"/>
     </w:p>
     <w:tbl>
       <w:tblPr>
@@ -6057,11 +6096,11 @@
       <w:pPr>
         <w:pStyle w:val="Heading3"/>
       </w:pPr>
-      <w:bookmarkStart w:id="34" w:name="_Toc520826798"/>
+      <w:bookmarkStart w:id="33" w:name="_Toc520826798"/>
       <w:r>
         <w:t>R2.5 Game Over</w:t>
       </w:r>
-      <w:bookmarkEnd w:id="34"/>
+      <w:bookmarkEnd w:id="33"/>
     </w:p>
     <w:tbl>
       <w:tblPr>
@@ -6378,40 +6417,40 @@
       <w:pPr>
         <w:pStyle w:val="Heading1"/>
       </w:pPr>
-      <w:bookmarkStart w:id="35" w:name="_Toc520826799"/>
+      <w:bookmarkStart w:id="34" w:name="_Toc520826799"/>
       <w:r>
         <w:t>Non-Functional Requirements</w:t>
+      </w:r>
+      <w:bookmarkEnd w:id="34"/>
+    </w:p>
+    <w:p>
+      <w:pPr>
+        <w:pStyle w:val="Heading2"/>
+      </w:pPr>
+      <w:bookmarkStart w:id="35" w:name="_Toc520826800"/>
+      <w:r>
+        <w:t>Network Connection</w:t>
       </w:r>
       <w:bookmarkEnd w:id="35"/>
     </w:p>
     <w:p>
       <w:pPr>
-        <w:pStyle w:val="Heading2"/>
-      </w:pPr>
-      <w:bookmarkStart w:id="36" w:name="_Toc520826800"/>
-      <w:r>
-        <w:t>Network Connection</w:t>
+        <w:pStyle w:val="Heading3"/>
+      </w:pPr>
+      <w:bookmarkStart w:id="36" w:name="_Toc520826801"/>
+      <w:r>
+        <w:t>R</w:t>
+      </w:r>
+      <w:r>
+        <w:t>3.1</w:t>
+      </w:r>
+      <w:r>
+        <w:t>.1</w:t>
+      </w:r>
+      <w:r>
+        <w:t xml:space="preserve"> Player Connection</w:t>
       </w:r>
       <w:bookmarkEnd w:id="36"/>
-    </w:p>
-    <w:p>
-      <w:pPr>
-        <w:pStyle w:val="Heading3"/>
-      </w:pPr>
-      <w:bookmarkStart w:id="37" w:name="_Toc520826801"/>
-      <w:r>
-        <w:t>R</w:t>
-      </w:r>
-      <w:r>
-        <w:t>3.1</w:t>
-      </w:r>
-      <w:r>
-        <w:t>.1</w:t>
-      </w:r>
-      <w:r>
-        <w:t xml:space="preserve"> Player Connection</w:t>
-      </w:r>
-      <w:bookmarkEnd w:id="37"/>
     </w:p>
     <w:p>
       <w:pPr>
@@ -6433,14 +6472,21 @@
         </w:rPr>
         <w:t xml:space="preserve">Priority </w:t>
       </w:r>
+      <w:commentRangeStart w:id="37"/>
       <w:commentRangeStart w:id="38"/>
-      <w:commentRangeStart w:id="39"/>
       <w:r>
         <w:rPr>
           <w:b/>
         </w:rPr>
         <w:t>1</w:t>
       </w:r>
+      <w:commentRangeEnd w:id="37"/>
+      <w:r>
+        <w:rPr>
+          <w:rStyle w:val="CommentReference"/>
+        </w:rPr>
+        <w:commentReference w:id="37"/>
+      </w:r>
       <w:commentRangeEnd w:id="38"/>
       <w:r>
         <w:rPr>
@@ -6448,23 +6494,16 @@
         </w:rPr>
         <w:commentReference w:id="38"/>
       </w:r>
-      <w:commentRangeEnd w:id="39"/>
-      <w:r>
-        <w:rPr>
-          <w:rStyle w:val="CommentReference"/>
-        </w:rPr>
-        <w:commentReference w:id="39"/>
-      </w:r>
     </w:p>
     <w:p>
       <w:pPr>
         <w:pStyle w:val="Heading3"/>
       </w:pPr>
-      <w:bookmarkStart w:id="40" w:name="_Toc520826802"/>
+      <w:bookmarkStart w:id="39" w:name="_Toc520826802"/>
       <w:r>
         <w:t>R3.1.2 Player Disconnection</w:t>
       </w:r>
-      <w:bookmarkEnd w:id="40"/>
+      <w:bookmarkEnd w:id="39"/>
     </w:p>
     <w:p>
       <w:pPr>
@@ -6493,17 +6532,17 @@
       <w:pPr>
         <w:pStyle w:val="Heading2"/>
       </w:pPr>
-      <w:bookmarkStart w:id="41" w:name="_Toc520826803"/>
+      <w:bookmarkStart w:id="40" w:name="_Toc520826803"/>
       <w:r>
         <w:t>Host Operating System Requirements</w:t>
       </w:r>
-      <w:bookmarkEnd w:id="41"/>
+      <w:bookmarkEnd w:id="40"/>
     </w:p>
     <w:p>
       <w:pPr>
         <w:pStyle w:val="Heading3"/>
       </w:pPr>
-      <w:bookmarkStart w:id="42" w:name="_Toc520826804"/>
+      <w:bookmarkStart w:id="41" w:name="_Toc520826804"/>
       <w:r>
         <w:t xml:space="preserve">R4.1 </w:t>
       </w:r>
@@ -6513,7 +6552,7 @@
       <w:r>
         <w:t xml:space="preserve"> Support</w:t>
       </w:r>
-      <w:bookmarkEnd w:id="42"/>
+      <w:bookmarkEnd w:id="41"/>
     </w:p>
     <w:p>
       <w:pPr>
@@ -6552,24 +6591,24 @@
         </w:rPr>
         <w:br/>
       </w:r>
-      <w:bookmarkStart w:id="43" w:name="_Toc520826805"/>
+      <w:bookmarkStart w:id="42" w:name="_Toc520826805"/>
       <w:r>
         <w:t>Accessibility</w:t>
       </w:r>
-      <w:bookmarkEnd w:id="43"/>
+      <w:bookmarkEnd w:id="42"/>
     </w:p>
     <w:p>
       <w:pPr>
         <w:pStyle w:val="Heading3"/>
       </w:pPr>
-      <w:bookmarkStart w:id="44" w:name="_Toc520826806"/>
+      <w:bookmarkStart w:id="43" w:name="_Toc520826806"/>
       <w:r>
         <w:t>R5.1</w:t>
       </w:r>
       <w:r>
         <w:t xml:space="preserve"> Game Download</w:t>
       </w:r>
-      <w:bookmarkEnd w:id="44"/>
+      <w:bookmarkEnd w:id="43"/>
     </w:p>
     <w:p>
       <w:pPr>
@@ -6596,7 +6635,7 @@
       <w:pPr>
         <w:pStyle w:val="Heading3"/>
       </w:pPr>
-      <w:bookmarkStart w:id="45" w:name="_Toc520826807"/>
+      <w:bookmarkStart w:id="44" w:name="_Toc520826807"/>
       <w:r>
         <w:t xml:space="preserve">R5.2 </w:t>
       </w:r>
@@ -6606,7 +6645,7 @@
       <w:r>
         <w:t>l File Size</w:t>
       </w:r>
-      <w:bookmarkEnd w:id="45"/>
+      <w:bookmarkEnd w:id="44"/>
     </w:p>
     <w:p>
       <w:pPr>
@@ -6625,14 +6664,31 @@
       <w:r>
         <w:t xml:space="preserve"> as possible</w:t>
       </w:r>
+      <w:r>
+        <w:rPr>
+          <w:rStyle w:val="CommentReference"/>
+        </w:rPr>
+        <w:commentReference w:id="45"/>
+      </w:r>
+      <w:r>
+        <w:t xml:space="preserve"> to decrease download times</w:t>
+      </w:r>
+      <w:r>
+        <w:t>,</w:t>
+      </w:r>
+      <w:commentRangeStart w:id="46"/>
+      <w:r>
+        <w:t xml:space="preserve"> preferable under 100 megabytes</w:t>
+      </w:r>
+      <w:r>
+        <w:t xml:space="preserve">. </w:t>
+      </w:r>
+      <w:commentRangeEnd w:id="46"/>
       <w:r>
         <w:rPr>
           <w:rStyle w:val="CommentReference"/>
         </w:rPr>
         <w:commentReference w:id="46"/>
-      </w:r>
-      <w:r>
-        <w:t xml:space="preserve"> to decrease download times. </w:t>
       </w:r>
       <w:r>
         <w:rPr>
@@ -7045,7 +7101,11 @@
               <w:commentReference w:id="54"/>
             </w:r>
             <w:r>
-              <w:t xml:space="preserve"> is displayed on both player’s screens. The board will contain 64 squares alternating in color and be arranged in 8 rows and 8 columns. The square in the top left corner of the board will be white followed by a green square and continue the alteration for the rest of the board.</w:t>
+              <w:t xml:space="preserve"> is displayed on both player’s screens. The board will contain 64 squares alternating in color and be arranged in 8 rows and 8 columns. The square in the top left corner of the board will be white followed by a green square </w:t>
+            </w:r>
+            <w:r>
+              <w:lastRenderedPageBreak/>
+              <w:t>and continue the alteration for the rest of the board.</w:t>
             </w:r>
             <w:r>
               <w:t xml:space="preserve"> The board will be placed in the left center of the </w:t>
@@ -7061,6 +7121,7 @@
           </w:tcPr>
           <w:p>
             <w:r>
+              <w:lastRenderedPageBreak/>
               <w:t>1</w:t>
             </w:r>
           </w:p>
@@ -7073,7 +7134,6 @@
           </w:tcPr>
           <w:p>
             <w:r>
-              <w:lastRenderedPageBreak/>
               <w:t>R7.2.2</w:t>
             </w:r>
           </w:p>
@@ -7850,7 +7910,6 @@
       </w:pPr>
       <w:bookmarkStart w:id="57" w:name="_Toc520826815"/>
       <w:r>
-        <w:lastRenderedPageBreak/>
         <w:t>Use Cases</w:t>
       </w:r>
       <w:bookmarkEnd w:id="57"/>
@@ -7973,6 +8032,8 @@
             </w:r>
           </w:p>
         </w:tc>
+        <w:bookmarkStart w:id="58" w:name="_GoBack"/>
+        <w:bookmarkEnd w:id="58"/>
       </w:tr>
       <w:tr>
         <w:tc>
@@ -8154,6 +8215,7 @@
             <w:tcW w:w="1098" w:type="dxa"/>
           </w:tcPr>
           <w:p>
+            <w:commentRangeStart w:id="59"/>
             <w:r>
               <w:t>R8.1.5</w:t>
             </w:r>
@@ -8165,7 +8227,13 @@
           </w:tcPr>
           <w:p>
             <w:r>
-              <w:t>Pause a game</w:t>
+              <w:t xml:space="preserve">Wait out the </w:t>
+            </w:r>
+            <w:r>
+              <w:t>t</w:t>
+            </w:r>
+            <w:r>
+              <w:t>imer</w:t>
             </w:r>
           </w:p>
         </w:tc>
@@ -8175,7 +8243,7 @@
           </w:tcPr>
           <w:p>
             <w:r>
-              <w:t>A player wants to pause a game.</w:t>
+              <w:t>A player hasn’t made a move yet</w:t>
             </w:r>
           </w:p>
         </w:tc>
@@ -8185,7 +8253,7 @@
           </w:tcPr>
           <w:p>
             <w:r>
-              <w:t>Player selects the pause game button.</w:t>
+              <w:t>A player waits for the clock to hit 0</w:t>
             </w:r>
           </w:p>
         </w:tc>
@@ -8195,7 +8263,14 @@
           </w:tcPr>
           <w:p>
             <w:r>
-              <w:t>A window opens alerting the player’s that a pause has been requested.</w:t>
+              <w:t>Player forfeits his turn, and the turn is passed to the opponent.</w:t>
+            </w:r>
+            <w:commentRangeEnd w:id="59"/>
+            <w:r>
+              <w:rPr>
+                <w:rStyle w:val="CommentReference"/>
+              </w:rPr>
+              <w:commentReference w:id="59"/>
             </w:r>
           </w:p>
         </w:tc>
@@ -8207,7 +8282,10 @@
           </w:tcPr>
           <w:p>
             <w:r>
-              <w:t>R8.1.6</w:t>
+              <w:t>R8.1.</w:t>
+            </w:r>
+            <w:r>
+              <w:t>6</w:t>
             </w:r>
           </w:p>
         </w:tc>
@@ -8217,7 +8295,7 @@
           </w:tcPr>
           <w:p>
             <w:r>
-              <w:t>Pause rejected</w:t>
+              <w:t>Pause a game</w:t>
             </w:r>
           </w:p>
         </w:tc>
@@ -8227,7 +8305,7 @@
           </w:tcPr>
           <w:p>
             <w:r>
-              <w:t>A player wants to reject a request for a pause.</w:t>
+              <w:t>A player wants to pause a game.</w:t>
             </w:r>
           </w:p>
         </w:tc>
@@ -8237,7 +8315,7 @@
           </w:tcPr>
           <w:p>
             <w:r>
-              <w:t>Player selects the reject pause button.</w:t>
+              <w:t>Player selects the pause game button.</w:t>
             </w:r>
           </w:p>
         </w:tc>
@@ -8247,7 +8325,7 @@
           </w:tcPr>
           <w:p>
             <w:r>
-              <w:t>The pause window closes and the game resumes.</w:t>
+              <w:t>A window opens alerting the player’s that a pause has been requested.</w:t>
             </w:r>
           </w:p>
         </w:tc>
@@ -8259,7 +8337,10 @@
           </w:tcPr>
           <w:p>
             <w:r>
-              <w:t>R8.1.7</w:t>
+              <w:t>R8.1.</w:t>
+            </w:r>
+            <w:r>
+              <w:t>7</w:t>
             </w:r>
           </w:p>
         </w:tc>
@@ -8269,7 +8350,7 @@
           </w:tcPr>
           <w:p>
             <w:r>
-              <w:t>Pause accepted</w:t>
+              <w:t>Pause rejected</w:t>
             </w:r>
           </w:p>
         </w:tc>
@@ -8279,7 +8360,7 @@
           </w:tcPr>
           <w:p>
             <w:r>
-              <w:t>A player wants to accept a request for a pause.</w:t>
+              <w:t>A player wants to reject a request for a pause.</w:t>
             </w:r>
           </w:p>
         </w:tc>
@@ -8289,7 +8370,7 @@
           </w:tcPr>
           <w:p>
             <w:r>
-              <w:t>Player selects the accept button.</w:t>
+              <w:t>Player selects the reject pause button.</w:t>
             </w:r>
           </w:p>
         </w:tc>
@@ -8299,7 +8380,7 @@
           </w:tcPr>
           <w:p>
             <w:r>
-              <w:t>The pause window updates to say the game is in a pause.</w:t>
+              <w:t>The pause window closes and the game resumes.</w:t>
             </w:r>
           </w:p>
         </w:tc>
@@ -8311,7 +8392,10 @@
           </w:tcPr>
           <w:p>
             <w:r>
-              <w:t>R8.1.8</w:t>
+              <w:t>R8.1.</w:t>
+            </w:r>
+            <w:r>
+              <w:t>8</w:t>
             </w:r>
           </w:p>
         </w:tc>
@@ -8321,7 +8405,7 @@
           </w:tcPr>
           <w:p>
             <w:r>
-              <w:t>Resume Play</w:t>
+              <w:t>Pause accepted</w:t>
             </w:r>
           </w:p>
         </w:tc>
@@ -8331,7 +8415,7 @@
           </w:tcPr>
           <w:p>
             <w:r>
-              <w:t>A player wants to resume play.</w:t>
+              <w:t>A player wants to accept a request for a pause.</w:t>
             </w:r>
           </w:p>
         </w:tc>
@@ -8341,7 +8425,7 @@
           </w:tcPr>
           <w:p>
             <w:r>
-              <w:t>Player selects the resume play button.</w:t>
+              <w:t>Player selects the accept button.</w:t>
             </w:r>
           </w:p>
         </w:tc>
@@ -8351,23 +8435,7 @@
           </w:tcPr>
           <w:p>
             <w:r>
-              <w:t xml:space="preserve">The pause window updates saying a player wants to resume the game. Once both players select resume, a </w:t>
-            </w:r>
-            <w:proofErr w:type="spellStart"/>
-            <w:r>
-              <w:t>count down</w:t>
-            </w:r>
-            <w:proofErr w:type="spellEnd"/>
-            <w:r>
-              <w:t xml:space="preserve"> will display. Once the countdown reaches 0, the window will </w:t>
-            </w:r>
-            <w:proofErr w:type="gramStart"/>
-            <w:r>
-              <w:t>close</w:t>
-            </w:r>
-            <w:proofErr w:type="gramEnd"/>
-            <w:r>
-              <w:t xml:space="preserve"> and the game will resume.</w:t>
+              <w:t>The pause window updates to say the game is in a pause.</w:t>
             </w:r>
           </w:p>
         </w:tc>
@@ -8379,7 +8447,10 @@
           </w:tcPr>
           <w:p>
             <w:r>
-              <w:t>R8.1.9</w:t>
+              <w:t>R8.1.</w:t>
+            </w:r>
+            <w:r>
+              <w:t>9</w:t>
             </w:r>
           </w:p>
         </w:tc>
@@ -8389,7 +8460,7 @@
           </w:tcPr>
           <w:p>
             <w:r>
-              <w:t>Surrender</w:t>
+              <w:t>Resume Play</w:t>
             </w:r>
           </w:p>
         </w:tc>
@@ -8399,7 +8470,7 @@
           </w:tcPr>
           <w:p>
             <w:r>
-              <w:t>A player wants to forfeit or quit the game.</w:t>
+              <w:t>A player wants to resume play.</w:t>
             </w:r>
           </w:p>
         </w:tc>
@@ -8409,7 +8480,7 @@
           </w:tcPr>
           <w:p>
             <w:r>
-              <w:t>Player selects the surrender button.</w:t>
+              <w:t>Player selects the resume play button.</w:t>
             </w:r>
           </w:p>
         </w:tc>
@@ -8419,7 +8490,23 @@
           </w:tcPr>
           <w:p>
             <w:r>
-              <w:t>The game ends and the surrendering player loses the game. The game over screen appears and displays the results.</w:t>
+              <w:t xml:space="preserve">The pause window updates saying a player wants to resume the game. Once both players select resume, a </w:t>
+            </w:r>
+            <w:proofErr w:type="spellStart"/>
+            <w:r>
+              <w:t>count down</w:t>
+            </w:r>
+            <w:proofErr w:type="spellEnd"/>
+            <w:r>
+              <w:t xml:space="preserve"> will display. Once the countdown reaches 0, the window will </w:t>
+            </w:r>
+            <w:proofErr w:type="gramStart"/>
+            <w:r>
+              <w:t>close</w:t>
+            </w:r>
+            <w:proofErr w:type="gramEnd"/>
+            <w:r>
+              <w:t xml:space="preserve"> and the game will resume.</w:t>
             </w:r>
           </w:p>
         </w:tc>
@@ -8431,7 +8518,10 @@
           </w:tcPr>
           <w:p>
             <w:r>
-              <w:t>R8.1.10</w:t>
+              <w:t>R8.1.</w:t>
+            </w:r>
+            <w:r>
+              <w:t>10</w:t>
             </w:r>
           </w:p>
         </w:tc>
@@ -8441,7 +8531,7 @@
           </w:tcPr>
           <w:p>
             <w:r>
-              <w:t>Player wins the game</w:t>
+              <w:t>Surrender</w:t>
             </w:r>
           </w:p>
         </w:tc>
@@ -8451,7 +8541,7 @@
           </w:tcPr>
           <w:p>
             <w:r>
-              <w:t>Player captures all enemy tokens.</w:t>
+              <w:t>A player wants to forfeit or quit the game.</w:t>
             </w:r>
           </w:p>
         </w:tc>
@@ -8461,7 +8551,7 @@
           </w:tcPr>
           <w:p>
             <w:r>
-              <w:t>Player jumps the enemy’s final token.</w:t>
+              <w:t>Player selects the surrender button.</w:t>
             </w:r>
           </w:p>
         </w:tc>
@@ -8471,14 +8561,11 @@
           </w:tcPr>
           <w:p>
             <w:r>
-              <w:t xml:space="preserve">The game ends and the game over screen </w:t>
+              <w:t xml:space="preserve">The game ends and the surrendering player loses the game. The </w:t>
             </w:r>
             <w:r>
               <w:lastRenderedPageBreak/>
-              <w:t>displays the results.</w:t>
-            </w:r>
-            <w:r>
-              <w:t xml:space="preserve"> The player wins.</w:t>
+              <w:t>game over screen appears and displays the results.</w:t>
             </w:r>
           </w:p>
         </w:tc>
@@ -8491,7 +8578,10 @@
           <w:p>
             <w:r>
               <w:lastRenderedPageBreak/>
-              <w:t>R8.1.11</w:t>
+              <w:t>R8.1.</w:t>
+            </w:r>
+            <w:r>
+              <w:t>11</w:t>
             </w:r>
           </w:p>
         </w:tc>
@@ -8511,10 +8601,7 @@
           </w:tcPr>
           <w:p>
             <w:r>
-              <w:t xml:space="preserve">Player forces opponent to make the same move </w:t>
-            </w:r>
-            <w:r>
-              <w:t>3 times.</w:t>
+              <w:t>Player captures all enemy tokens.</w:t>
             </w:r>
           </w:p>
         </w:tc>
@@ -8524,7 +8611,7 @@
           </w:tcPr>
           <w:p>
             <w:r>
-              <w:t>Opponent makes the same move for a third time.</w:t>
+              <w:t>Player jumps the enemy’s final token.</w:t>
             </w:r>
           </w:p>
         </w:tc>
@@ -8534,7 +8621,10 @@
           </w:tcPr>
           <w:p>
             <w:r>
-              <w:t>The game ends and the game over screen displays the results. The player wins.</w:t>
+              <w:t>The game ends and the game over screen displays the results.</w:t>
+            </w:r>
+            <w:r>
+              <w:t xml:space="preserve"> The player wins.</w:t>
             </w:r>
           </w:p>
         </w:tc>
@@ -8546,10 +8636,10 @@
           </w:tcPr>
           <w:p>
             <w:r>
-              <w:t>R</w:t>
-            </w:r>
-            <w:r>
-              <w:t>8.1.12</w:t>
+              <w:t>R8.1.1</w:t>
+            </w:r>
+            <w:r>
+              <w:t>2</w:t>
             </w:r>
           </w:p>
         </w:tc>
@@ -8559,7 +8649,7 @@
           </w:tcPr>
           <w:p>
             <w:r>
-              <w:t>Player ties the game</w:t>
+              <w:t>Player wins the game</w:t>
             </w:r>
           </w:p>
         </w:tc>
@@ -8569,7 +8659,10 @@
           </w:tcPr>
           <w:p>
             <w:r>
-              <w:t>Both players make the same move 3 times.</w:t>
+              <w:t xml:space="preserve">Player forces opponent to make the same move </w:t>
+            </w:r>
+            <w:r>
+              <w:t>3 times.</w:t>
             </w:r>
           </w:p>
         </w:tc>
@@ -8579,7 +8672,7 @@
           </w:tcPr>
           <w:p>
             <w:r>
-              <w:t>Opponent or player makes the same move for a third time.</w:t>
+              <w:t>Opponent makes the same move for a third time.</w:t>
             </w:r>
           </w:p>
         </w:tc>
@@ -8589,10 +8682,7 @@
           </w:tcPr>
           <w:p>
             <w:r>
-              <w:t xml:space="preserve">The game ends and the game over screen displays the results. </w:t>
-            </w:r>
-            <w:r>
-              <w:t>The players tie.</w:t>
+              <w:t>The game ends and the game over screen displays the results. The player wins.</w:t>
             </w:r>
           </w:p>
         </w:tc>
@@ -8604,7 +8694,13 @@
           </w:tcPr>
           <w:p>
             <w:r>
-              <w:t>R8.1.13</w:t>
+              <w:t>R</w:t>
+            </w:r>
+            <w:r>
+              <w:t>8.1.1</w:t>
+            </w:r>
+            <w:r>
+              <w:t>3</w:t>
             </w:r>
           </w:p>
         </w:tc>
@@ -8614,7 +8710,7 @@
           </w:tcPr>
           <w:p>
             <w:r>
-              <w:t>Player makes a jump</w:t>
+              <w:t>Player ties the game</w:t>
             </w:r>
           </w:p>
         </w:tc>
@@ -8624,7 +8720,7 @@
           </w:tcPr>
           <w:p>
             <w:r>
-              <w:t>Player wants to jump an enemy token.</w:t>
+              <w:t>Both players make the same move 3 times.</w:t>
             </w:r>
           </w:p>
         </w:tc>
@@ -8634,10 +8730,7 @@
           </w:tcPr>
           <w:p>
             <w:r>
-              <w:t>Player selects the</w:t>
-            </w:r>
-            <w:r>
-              <w:t>ir token and then selects the tile diagonal to them and the enemy token they want to jump.</w:t>
+              <w:t>Opponent or player makes the same move for a third time.</w:t>
             </w:r>
           </w:p>
         </w:tc>
@@ -8647,18 +8740,10 @@
           </w:tcPr>
           <w:p>
             <w:r>
-              <w:t xml:space="preserve">The move is checked that it is legal. The jump is </w:t>
-            </w:r>
-            <w:proofErr w:type="gramStart"/>
-            <w:r>
-              <w:t>made</w:t>
-            </w:r>
-            <w:proofErr w:type="gramEnd"/>
-            <w:r>
-              <w:t xml:space="preserve"> and the enemy token is captured</w:t>
-            </w:r>
-            <w:r>
-              <w:t xml:space="preserve"> and disappears from the board.</w:t>
+              <w:t xml:space="preserve">The game ends and the game over screen displays the results. </w:t>
+            </w:r>
+            <w:r>
+              <w:t>The players tie.</w:t>
             </w:r>
           </w:p>
         </w:tc>
@@ -8670,7 +8755,10 @@
           </w:tcPr>
           <w:p>
             <w:r>
-              <w:t>R8.1.14</w:t>
+              <w:t>R8.1.1</w:t>
+            </w:r>
+            <w:r>
+              <w:t>4</w:t>
             </w:r>
           </w:p>
         </w:tc>
@@ -8680,7 +8768,7 @@
           </w:tcPr>
           <w:p>
             <w:r>
-              <w:t>Player wants to exit game over screen.</w:t>
+              <w:t>Player makes a jump</w:t>
             </w:r>
           </w:p>
         </w:tc>
@@ -8690,10 +8778,7 @@
           </w:tcPr>
           <w:p>
             <w:r>
-              <w:t>Player is done playing</w:t>
-            </w:r>
-            <w:r>
-              <w:t xml:space="preserve"> after the game ends.</w:t>
+              <w:t>Player wants to jump an enemy token.</w:t>
             </w:r>
           </w:p>
         </w:tc>
@@ -8703,7 +8788,10 @@
           </w:tcPr>
           <w:p>
             <w:r>
-              <w:t>Player clicks the exit button on the game over screen.</w:t>
+              <w:t>Player selects the</w:t>
+            </w:r>
+            <w:r>
+              <w:t>ir token and then selects the tile diagonal to them and the enemy token they want to jump.</w:t>
             </w:r>
           </w:p>
         </w:tc>
@@ -8713,15 +8801,18 @@
           </w:tcPr>
           <w:p>
             <w:r>
-              <w:t xml:space="preserve">The game closes. The opponents </w:t>
+              <w:t xml:space="preserve">The move is checked that it is legal. The jump is </w:t>
             </w:r>
             <w:proofErr w:type="gramStart"/>
             <w:r>
-              <w:t>is</w:t>
+              <w:t>made</w:t>
             </w:r>
             <w:proofErr w:type="gramEnd"/>
             <w:r>
-              <w:t xml:space="preserve"> alerted the player left and cannot rematch.</w:t>
+              <w:t xml:space="preserve"> and the enemy token is captured</w:t>
+            </w:r>
+            <w:r>
+              <w:t xml:space="preserve"> and disappears from the board.</w:t>
             </w:r>
           </w:p>
         </w:tc>
@@ -8733,7 +8824,10 @@
           </w:tcPr>
           <w:p>
             <w:r>
-              <w:t>R.8.1.15</w:t>
+              <w:t>R8.1.1</w:t>
+            </w:r>
+            <w:r>
+              <w:t>5</w:t>
             </w:r>
           </w:p>
         </w:tc>
@@ -8743,7 +8837,7 @@
           </w:tcPr>
           <w:p>
             <w:r>
-              <w:t>Player wants to rematch</w:t>
+              <w:t>Player wants to exit game over screen.</w:t>
             </w:r>
           </w:p>
         </w:tc>
@@ -8753,7 +8847,10 @@
           </w:tcPr>
           <w:p>
             <w:r>
-              <w:t>Player wants to play the same player again</w:t>
+              <w:t>Player is done playing</w:t>
+            </w:r>
+            <w:r>
+              <w:t xml:space="preserve"> after the game ends.</w:t>
             </w:r>
           </w:p>
         </w:tc>
@@ -8763,13 +8860,7 @@
           </w:tcPr>
           <w:p>
             <w:r>
-              <w:t>Player clicks the rematch button</w:t>
-            </w:r>
-            <w:r>
-              <w:t>.</w:t>
-            </w:r>
-            <w:r>
-              <w:t xml:space="preserve"> </w:t>
+              <w:t>Player clicks the exit button on the game over screen.</w:t>
             </w:r>
           </w:p>
         </w:tc>
@@ -8778,13 +8869,16 @@
             <w:tcW w:w="2448" w:type="dxa"/>
           </w:tcPr>
           <w:p>
+            <w:r>
+              <w:t xml:space="preserve">The game closes. The opponents </w:t>
+            </w:r>
             <w:proofErr w:type="gramStart"/>
             <w:r>
-              <w:t>Other</w:t>
+              <w:t>is</w:t>
             </w:r>
             <w:proofErr w:type="gramEnd"/>
             <w:r>
-              <w:t xml:space="preserve"> player is alerted of a rematch request. Once the other player accepts the request a new game will start. If the other player exits, the rematch player is sent to the start menu.</w:t>
+              <w:t xml:space="preserve"> alerted the player left and cannot rematch.</w:t>
             </w:r>
           </w:p>
         </w:tc>
@@ -8796,7 +8890,76 @@
           </w:tcPr>
           <w:p>
             <w:r>
-              <w:t>R8.1.16</w:t>
+              <w:t>R.8.1.1</w:t>
+            </w:r>
+            <w:r>
+              <w:t>6</w:t>
+            </w:r>
+          </w:p>
+        </w:tc>
+        <w:tc>
+          <w:tcPr>
+            <w:tcW w:w="1440" w:type="dxa"/>
+          </w:tcPr>
+          <w:p>
+            <w:r>
+              <w:t>Player wants to rematch</w:t>
+            </w:r>
+          </w:p>
+        </w:tc>
+        <w:tc>
+          <w:tcPr>
+            <w:tcW w:w="2250" w:type="dxa"/>
+          </w:tcPr>
+          <w:p>
+            <w:r>
+              <w:t>Player wants to play the same player again</w:t>
+            </w:r>
+          </w:p>
+        </w:tc>
+        <w:tc>
+          <w:tcPr>
+            <w:tcW w:w="2340" w:type="dxa"/>
+          </w:tcPr>
+          <w:p>
+            <w:r>
+              <w:t>Player clicks the rematch button</w:t>
+            </w:r>
+            <w:r>
+              <w:t>.</w:t>
+            </w:r>
+            <w:r>
+              <w:t xml:space="preserve"> </w:t>
+            </w:r>
+          </w:p>
+        </w:tc>
+        <w:tc>
+          <w:tcPr>
+            <w:tcW w:w="2448" w:type="dxa"/>
+          </w:tcPr>
+          <w:p>
+            <w:proofErr w:type="gramStart"/>
+            <w:r>
+              <w:t>Other</w:t>
+            </w:r>
+            <w:proofErr w:type="gramEnd"/>
+            <w:r>
+              <w:t xml:space="preserve"> player is alerted of a rematch request. Once the other player accepts the request a new game will start. If the other player exits, the rematch player is sent to the start menu.</w:t>
+            </w:r>
+          </w:p>
+        </w:tc>
+      </w:tr>
+      <w:tr>
+        <w:tc>
+          <w:tcPr>
+            <w:tcW w:w="1098" w:type="dxa"/>
+          </w:tcPr>
+          <w:p>
+            <w:r>
+              <w:t>R8.1.1</w:t>
+            </w:r>
+            <w:r>
+              <w:t>7</w:t>
             </w:r>
           </w:p>
         </w:tc>
@@ -8855,7 +9018,7 @@
 
 <file path=word/comments.xml><?xml version="1.0" encoding="utf-8"?>
 <w:comments xmlns:wpc="http://schemas.microsoft.com/office/word/2010/wordprocessingCanvas" xmlns:cx="http://schemas.microsoft.com/office/drawing/2014/chartex" xmlns:cx1="http://schemas.microsoft.com/office/drawing/2015/9/8/chartex" xmlns:cx2="http://schemas.microsoft.com/office/drawing/2015/10/21/chartex" xmlns:cx3="http://schemas.microsoft.com/office/drawing/2016/5/9/chartex" xmlns:cx4="http://schemas.microsoft.com/office/drawing/2016/5/10/chartex" xmlns:cx5="http://schemas.microsoft.com/office/drawing/2016/5/11/chartex" xmlns:cx6="http://schemas.microsoft.com/office/drawing/2016/5/12/chartex" xmlns:cx7="http://schemas.microsoft.com/office/drawing/2016/5/13/chartex" xmlns:cx8="http://schemas.microsoft.com/office/drawing/2016/5/14/chartex" xmlns:mc="http://schemas.openxmlformats.org/markup-compatibility/2006" xmlns:aink="http://schemas.microsoft.com/office/drawing/2016/ink" xmlns:am3d="http://schemas.microsoft.com/office/drawing/2017/model3d" xmlns:o="urn:schemas-microsoft-com:office:office" xmlns:r="http://schemas.openxmlformats.org/officeDocument/2006/relationships" xmlns:m="http://schemas.openxmlformats.org/officeDocument/2006/math" xmlns:v="urn:schemas-microsoft-com:vml" xmlns:wp14="http://schemas.microsoft.com/office/word/2010/wordprocessingDrawing" xmlns:wp="http://schemas.openxmlformats.org/drawingml/2006/wordprocessingDrawing" xmlns:w10="urn:schemas-microsoft-com:office:word" xmlns:w="http://schemas.openxmlformats.org/wordprocessingml/2006/main" xmlns:w14="http://schemas.microsoft.com/office/word/2010/wordml" xmlns:w15="http://schemas.microsoft.com/office/word/2012/wordml" xmlns:w16cid="http://schemas.microsoft.com/office/word/2016/wordml/cid" xmlns:w16se="http://schemas.microsoft.com/office/word/2015/wordml/symex" xmlns:wpg="http://schemas.microsoft.com/office/word/2010/wordprocessingGroup" xmlns:wpi="http://schemas.microsoft.com/office/word/2010/wordprocessingInk" xmlns:wne="http://schemas.microsoft.com/office/word/2006/wordml" xmlns:wps="http://schemas.microsoft.com/office/word/2010/wordprocessingShape" mc:Ignorable="w14 w15 w16se w16cid wp14">
-  <w:comment w:id="6" w:author="vince finn" w:date="2018-07-25T09:52:00Z" w:initials="vf">
+  <w:comment w:id="5" w:author="vince finn" w:date="2018-07-25T09:52:00Z" w:initials="vf">
     <w:p>
       <w:pPr>
         <w:pStyle w:val="CommentText"/>
@@ -8871,7 +9034,7 @@
       </w:r>
     </w:p>
   </w:comment>
-  <w:comment w:id="26" w:author="Rebecca Brown" w:date="2018-07-29T02:23:00Z" w:initials="RB">
+  <w:comment w:id="25" w:author="Rebecca Brown" w:date="2018-07-29T02:23:00Z" w:initials="RB">
     <w:p>
       <w:pPr>
         <w:pStyle w:val="CommentText"/>
@@ -8887,7 +9050,7 @@
       </w:r>
     </w:p>
   </w:comment>
-  <w:comment w:id="27" w:author="Chris Deslongchamp" w:date="2018-07-31T14:07:00Z" w:initials="CD">
+  <w:comment w:id="26" w:author="Chris Deslongchamp" w:date="2018-07-31T14:07:00Z" w:initials="CD">
     <w:p>
       <w:pPr>
         <w:pStyle w:val="CommentText"/>
@@ -8912,7 +9075,7 @@
       </w:r>
     </w:p>
   </w:comment>
-  <w:comment w:id="28" w:author="Chris Deslongchamp" w:date="2018-07-31T14:08:00Z" w:initials="CD">
+  <w:comment w:id="27" w:author="Chris Deslongchamp" w:date="2018-07-31T14:08:00Z" w:initials="CD">
     <w:p>
       <w:pPr>
         <w:pStyle w:val="CommentText"/>
@@ -8925,7 +9088,7 @@
       </w:r>
     </w:p>
   </w:comment>
-  <w:comment w:id="30" w:author="Matt Quaschnick" w:date="2018-07-26T16:24:00Z" w:initials="MQ">
+  <w:comment w:id="29" w:author="Matt Quaschnick" w:date="2018-07-26T16:24:00Z" w:initials="MQ">
     <w:p>
       <w:pPr>
         <w:pStyle w:val="CommentText"/>
@@ -8947,7 +9110,7 @@
       </w:r>
     </w:p>
   </w:comment>
-  <w:comment w:id="31" w:author="Chris Deslongchamp" w:date="2018-07-31T14:10:00Z" w:initials="CD">
+  <w:comment w:id="30" w:author="Chris Deslongchamp" w:date="2018-07-31T14:10:00Z" w:initials="CD">
     <w:p>
       <w:pPr>
         <w:pStyle w:val="CommentText"/>
@@ -8963,7 +9126,7 @@
       </w:r>
     </w:p>
   </w:comment>
-  <w:comment w:id="38" w:author="vince finn" w:date="2018-07-25T15:32:00Z" w:initials="vf">
+  <w:comment w:id="37" w:author="vince finn" w:date="2018-07-25T15:32:00Z" w:initials="vf">
     <w:p>
       <w:pPr>
         <w:pStyle w:val="CommentText"/>
@@ -8979,7 +9142,7 @@
       </w:r>
     </w:p>
   </w:comment>
-  <w:comment w:id="39" w:author="Chris Deslongchamp" w:date="2018-07-31T14:12:00Z" w:initials="CD">
+  <w:comment w:id="38" w:author="Chris Deslongchamp" w:date="2018-07-31T14:12:00Z" w:initials="CD">
     <w:p>
       <w:pPr>
         <w:pStyle w:val="CommentText"/>
@@ -8995,7 +9158,7 @@
       </w:r>
     </w:p>
   </w:comment>
-  <w:comment w:id="46" w:author="Matt Quaschnick" w:date="2018-07-26T16:29:00Z" w:initials="MQ">
+  <w:comment w:id="45" w:author="Matt Quaschnick" w:date="2018-07-26T16:29:00Z" w:initials="MQ">
     <w:p>
       <w:pPr>
         <w:pStyle w:val="CommentText"/>
@@ -9034,7 +9197,7 @@
       </w:r>
     </w:p>
   </w:comment>
-  <w:comment w:id="52" w:author="Rebecca Brown" w:date="2018-07-29T02:23:00Z" w:initials="RB">
+  <w:comment w:id="46" w:author="vince finn" w:date="2018-07-31T21:08:00Z" w:initials="vf">
     <w:p>
       <w:pPr>
         <w:pStyle w:val="CommentText"/>
@@ -9046,6 +9209,22 @@
         <w:annotationRef/>
       </w:r>
       <w:r>
+        <w:t>Added under 100 meg</w:t>
+      </w:r>
+    </w:p>
+  </w:comment>
+  <w:comment w:id="52" w:author="Rebecca Brown" w:date="2018-07-29T02:23:00Z" w:initials="RB">
+    <w:p>
+      <w:pPr>
+        <w:pStyle w:val="CommentText"/>
+      </w:pPr>
+      <w:r>
+        <w:rPr>
+          <w:rStyle w:val="CommentReference"/>
+        </w:rPr>
+        <w:annotationRef/>
+      </w:r>
+      <w:r>
         <w:t>Currently the color scheme implemented in the UI prototype uses reds and greys. Wasn’t sure if we were staying with those colors for the board as well.</w:t>
       </w:r>
     </w:p>
@@ -9076,6 +9255,22 @@
           <w:rStyle w:val="CommentReference"/>
         </w:rPr>
         <w:annotationRef/>
+      </w:r>
+    </w:p>
+  </w:comment>
+  <w:comment w:id="59" w:author="vince finn" w:date="2018-07-31T21:08:00Z" w:initials="vf">
+    <w:p>
+      <w:pPr>
+        <w:pStyle w:val="CommentText"/>
+      </w:pPr>
+      <w:r>
+        <w:rPr>
+          <w:rStyle w:val="CommentReference"/>
+        </w:rPr>
+        <w:annotationRef/>
+      </w:r>
+      <w:r>
+        <w:t>Added this use case</w:t>
       </w:r>
     </w:p>
   </w:comment>
@@ -9093,9 +9288,11 @@
   <w15:commentEx w15:paraId="739C33C0" w15:done="0"/>
   <w15:commentEx w15:paraId="5C442FF6" w15:paraIdParent="739C33C0" w15:done="0"/>
   <w15:commentEx w15:paraId="17C7F893" w15:done="0"/>
+  <w15:commentEx w15:paraId="0D61A80B" w15:done="0"/>
   <w15:commentEx w15:paraId="39EF48CE" w15:done="0"/>
   <w15:commentEx w15:paraId="2BC8CD58" w15:paraIdParent="39EF48CE" w15:done="0"/>
   <w15:commentEx w15:paraId="517A7FE3" w15:paraIdParent="39EF48CE" w15:done="0"/>
+  <w15:commentEx w15:paraId="0E55427E" w15:done="0"/>
 </w15:commentsEx>
 </file>
 
@@ -9109,9 +9306,11 @@
   <w16cid:commentId w16cid:paraId="69775441" w16cid:durableId="1F0AEC5C"/>
   <w16cid:commentId w16cid:paraId="739C33C0" w16cid:durableId="1F03168F"/>
   <w16cid:commentId w16cid:paraId="5C442FF6" w16cid:durableId="1F0AECDA"/>
+  <w16cid:commentId w16cid:paraId="0D61A80B" w16cid:durableId="1F0B4E53"/>
   <w16cid:commentId w16cid:paraId="39EF48CE" w16cid:durableId="1F0B25BD"/>
   <w16cid:commentId w16cid:paraId="2BC8CD58" w16cid:durableId="1F0B25BC"/>
   <w16cid:commentId w16cid:paraId="517A7FE3" w16cid:durableId="1F0B25BB"/>
+  <w16cid:commentId w16cid:paraId="0E55427E" w16cid:durableId="1F0B4E68"/>
 </w16cid:commentsIds>
 </file>
 
@@ -10069,10 +10268,6 @@
     <w:lsdException w:name="Book Title" w:uiPriority="33" w:qFormat="1"/>
     <w:lsdException w:name="Bibliography" w:semiHidden="1" w:uiPriority="37" w:unhideWhenUsed="1"/>
     <w:lsdException w:name="TOC Heading" w:semiHidden="1" w:uiPriority="39" w:unhideWhenUsed="1" w:qFormat="1"/>
-    <w:lsdException w:name="Grid Table Light" w:semiHidden="1" w:unhideWhenUsed="1"/>
-    <w:lsdException w:name="Grid Table 1 Light" w:semiHidden="1" w:unhideWhenUsed="1"/>
-    <w:lsdException w:name="Grid Table 2" w:semiHidden="1" w:unhideWhenUsed="1"/>
-    <w:lsdException w:name="Grid Table 3" w:semiHidden="1" w:unhideWhenUsed="1"/>
     <w:lsdException w:name="Grid Table 4" w:uiPriority="49"/>
     <w:lsdException w:name="Grid Table 5 Dark" w:uiPriority="50"/>
     <w:lsdException w:name="Grid Table 6 Colorful" w:uiPriority="51"/>
@@ -10928,7 +11123,7 @@
 </file>
 
 <file path=customXml/itemProps1.xml><?xml version="1.0" encoding="utf-8"?>
-<ds:datastoreItem xmlns:ds="http://schemas.openxmlformats.org/officeDocument/2006/customXml" ds:itemID="{E5062680-B32C-4950-A4F2-58C04B951D6E}">
+<ds:datastoreItem xmlns:ds="http://schemas.openxmlformats.org/officeDocument/2006/customXml" ds:itemID="{79515BBB-6518-4B90-8D36-8301952D39C7}">
   <ds:schemaRefs>
     <ds:schemaRef ds:uri="http://schemas.openxmlformats.org/officeDocument/2006/bibliography"/>
   </ds:schemaRefs>

</xml_diff>